<commit_message>
Update projects, update resume, move blog link to navbar.
</commit_message>
<xml_diff>
--- a/files/Resume.docx
+++ b/files/Resume.docx
@@ -832,31 +832,19 @@
         <w:rPr>
           <w:rFonts w:asciiTheme="minorHAnsi" w:hAnsiTheme="minorHAnsi" w:cstheme="minorHAnsi"/>
         </w:rPr>
-        <w:t>Some knowledge of JavaScript.</w:t>
-      </w:r>
-    </w:p>
-    <w:p>
-      <w:pPr>
-        <w:pStyle w:val="ListParagraph"/>
-        <w:numPr>
-          <w:ilvl w:val="0"/>
-          <w:numId w:val="2"/>
-        </w:numPr>
-        <w:rPr>
-          <w:rFonts w:asciiTheme="minorHAnsi" w:hAnsiTheme="minorHAnsi" w:cstheme="minorHAnsi"/>
-        </w:rPr>
-      </w:pPr>
-      <w:r>
-        <w:rPr>
-          <w:rFonts w:asciiTheme="minorHAnsi" w:hAnsiTheme="minorHAnsi" w:cstheme="minorHAnsi"/>
-        </w:rPr>
-        <w:t>Dabbled in Ruby</w:t>
-      </w:r>
-      <w:r>
-        <w:rPr>
-          <w:rFonts w:asciiTheme="minorHAnsi" w:hAnsiTheme="minorHAnsi" w:cstheme="minorHAnsi"/>
-        </w:rPr>
-        <w:t xml:space="preserve"> on Rails.</w:t>
+        <w:t>Some knowledge of JavaScript</w:t>
+      </w:r>
+      <w:r>
+        <w:rPr>
+          <w:rFonts w:asciiTheme="minorHAnsi" w:hAnsiTheme="minorHAnsi" w:cstheme="minorHAnsi"/>
+        </w:rPr>
+        <w:t xml:space="preserve"> and Ruby on Rails</w:t>
+      </w:r>
+      <w:r>
+        <w:rPr>
+          <w:rFonts w:asciiTheme="minorHAnsi" w:hAnsiTheme="minorHAnsi" w:cstheme="minorHAnsi"/>
+        </w:rPr>
+        <w:t>.</w:t>
       </w:r>
     </w:p>
     <w:p>
@@ -906,13 +894,110 @@
         <w:rPr>
           <w:rFonts w:asciiTheme="minorHAnsi" w:hAnsiTheme="minorHAnsi" w:cstheme="minorHAnsi"/>
         </w:rPr>
-        <w:t>Run or Shine is an iOS application that gets the user’s location, displays the current weather (from OpenWeatherMap API), and suggests to the user clothes to wear for a</w:t>
+        <w:t xml:space="preserve">Run or Shine is an iOS application that gets the user’s location, displays the current weather (from </w:t>
+      </w:r>
+      <w:proofErr w:type="spellStart"/>
+      <w:r>
+        <w:rPr>
+          <w:rFonts w:asciiTheme="minorHAnsi" w:hAnsiTheme="minorHAnsi" w:cstheme="minorHAnsi"/>
+        </w:rPr>
+        <w:t>OpenWeatherMap</w:t>
+      </w:r>
+      <w:proofErr w:type="spellEnd"/>
+      <w:r>
+        <w:rPr>
+          <w:rFonts w:asciiTheme="minorHAnsi" w:hAnsiTheme="minorHAnsi" w:cstheme="minorHAnsi"/>
+        </w:rPr>
+        <w:t xml:space="preserve"> API), and suggests to the user clothes to wear for a</w:t>
       </w:r>
       <w:r>
         <w:rPr>
           <w:rFonts w:asciiTheme="minorHAnsi" w:hAnsiTheme="minorHAnsi" w:cstheme="minorHAnsi"/>
         </w:rPr>
         <w:t xml:space="preserve"> </w:t>
+      </w:r>
+      <w:r>
+        <w:rPr>
+          <w:rFonts w:asciiTheme="minorHAnsi" w:hAnsiTheme="minorHAnsi" w:cstheme="minorHAnsi"/>
+        </w:rPr>
+        <w:t>run outside</w:t>
+      </w:r>
+      <w:r>
+        <w:rPr>
+          <w:rFonts w:asciiTheme="minorHAnsi" w:hAnsiTheme="minorHAnsi" w:cstheme="minorHAnsi"/>
+        </w:rPr>
+        <w:t>. (November 2018 – Present)</w:t>
+      </w:r>
+    </w:p>
+    <w:p>
+      <w:pPr>
+        <w:pStyle w:val="ListParagraph"/>
+        <w:numPr>
+          <w:ilvl w:val="0"/>
+          <w:numId w:val="5"/>
+        </w:numPr>
+        <w:rPr>
+          <w:rFonts w:asciiTheme="minorHAnsi" w:hAnsiTheme="minorHAnsi" w:cstheme="minorHAnsi"/>
+        </w:rPr>
+      </w:pPr>
+      <w:r>
+        <w:rPr>
+          <w:rFonts w:asciiTheme="minorHAnsi" w:hAnsiTheme="minorHAnsi" w:cstheme="minorHAnsi"/>
+        </w:rPr>
+        <w:t>Cycle-</w:t>
+      </w:r>
+      <w:proofErr w:type="spellStart"/>
+      <w:r>
+        <w:rPr>
+          <w:rFonts w:asciiTheme="minorHAnsi" w:hAnsiTheme="minorHAnsi" w:cstheme="minorHAnsi"/>
+        </w:rPr>
+        <w:t>Trac</w:t>
+      </w:r>
+      <w:proofErr w:type="spellEnd"/>
+      <w:r>
+        <w:rPr>
+          <w:rFonts w:asciiTheme="minorHAnsi" w:hAnsiTheme="minorHAnsi" w:cstheme="minorHAnsi"/>
+        </w:rPr>
+        <w:t xml:space="preserve"> </w:t>
+      </w:r>
+      <w:r>
+        <w:rPr>
+          <w:rFonts w:asciiTheme="minorHAnsi" w:hAnsiTheme="minorHAnsi" w:cstheme="minorHAnsi"/>
+        </w:rPr>
+        <w:t>(</w:t>
+      </w:r>
+      <w:hyperlink r:id="rId7" w:history="1">
+        <w:r>
+          <w:rPr>
+            <w:rStyle w:val="Hyperlink"/>
+            <w:rFonts w:asciiTheme="minorHAnsi" w:hAnsiTheme="minorHAnsi" w:cstheme="minorHAnsi"/>
+          </w:rPr>
+          <w:t>https://cycle-trac.herokuapp.com/</w:t>
+        </w:r>
+      </w:hyperlink>
+      <w:r>
+        <w:rPr>
+          <w:rFonts w:asciiTheme="minorHAnsi" w:hAnsiTheme="minorHAnsi" w:cstheme="minorHAnsi"/>
+        </w:rPr>
+        <w:t xml:space="preserve">) </w:t>
+      </w:r>
+      <w:r>
+        <w:rPr>
+          <w:rFonts w:asciiTheme="minorHAnsi" w:hAnsiTheme="minorHAnsi" w:cstheme="minorHAnsi"/>
+        </w:rPr>
+        <w:t>is a web application</w:t>
+      </w:r>
+      <w:r>
+        <w:rPr>
+          <w:rFonts w:asciiTheme="minorHAnsi" w:hAnsiTheme="minorHAnsi" w:cstheme="minorHAnsi"/>
+        </w:rPr>
+        <w:t xml:space="preserve"> </w:t>
+      </w:r>
+      <w:r>
+        <w:rPr>
+          <w:rFonts w:asciiTheme="minorHAnsi" w:hAnsiTheme="minorHAnsi" w:cstheme="minorHAnsi"/>
+        </w:rPr>
+        <w:t xml:space="preserve">that was built as a way </w:t>
       </w:r>
       <w:bookmarkStart w:id="0" w:name="_GoBack"/>
       <w:bookmarkEnd w:id="0"/>
@@ -920,22 +1005,29 @@
         <w:rPr>
           <w:rFonts w:asciiTheme="minorHAnsi" w:hAnsiTheme="minorHAnsi" w:cstheme="minorHAnsi"/>
         </w:rPr>
-        <w:t>run outside</w:t>
-      </w:r>
-      <w:r>
-        <w:rPr>
-          <w:rFonts w:asciiTheme="minorHAnsi" w:hAnsiTheme="minorHAnsi" w:cstheme="minorHAnsi"/>
-        </w:rPr>
-        <w:t>. (November 2018 – Present)</w:t>
+        <w:t>to conveniently keep track of my cycling playlists/workouts</w:t>
+      </w:r>
+      <w:r>
+        <w:rPr>
+          <w:rFonts w:asciiTheme="minorHAnsi" w:hAnsiTheme="minorHAnsi" w:cstheme="minorHAnsi"/>
+        </w:rPr>
+        <w:t xml:space="preserve"> during a group fitness </w:t>
+      </w:r>
+      <w:r>
+        <w:rPr>
+          <w:rFonts w:asciiTheme="minorHAnsi" w:hAnsiTheme="minorHAnsi" w:cstheme="minorHAnsi"/>
+        </w:rPr>
+        <w:t xml:space="preserve">cycling </w:t>
+      </w:r>
+      <w:r>
+        <w:rPr>
+          <w:rFonts w:asciiTheme="minorHAnsi" w:hAnsiTheme="minorHAnsi" w:cstheme="minorHAnsi"/>
+        </w:rPr>
+        <w:t>class. (November 2018)</w:t>
       </w:r>
     </w:p>
     <w:sectPr>
-      <w:headerReference w:type="even" r:id="rId7"/>
-      <w:headerReference w:type="default" r:id="rId8"/>
-      <w:footerReference w:type="even" r:id="rId9"/>
-      <w:footerReference w:type="default" r:id="rId10"/>
-      <w:headerReference w:type="first" r:id="rId11"/>
-      <w:footerReference w:type="first" r:id="rId12"/>
+      <w:headerReference w:type="first" r:id="rId8"/>
       <w:pgSz w:w="12240" w:h="15840"/>
       <w:pgMar w:top="1440" w:right="1440" w:bottom="1440" w:left="1440" w:header="720" w:footer="720" w:gutter="0"/>
       <w:cols w:space="720"/>
@@ -965,36 +1057,6 @@
 </w:endnotes>
 </file>
 
-<file path=word/footer1.xml><?xml version="1.0" encoding="utf-8"?>
-<w:ftr xmlns:wpc="http://schemas.microsoft.com/office/word/2010/wordprocessingCanvas" xmlns:cx="http://schemas.microsoft.com/office/drawing/2014/chartex" xmlns:cx1="http://schemas.microsoft.com/office/drawing/2015/9/8/chartex" xmlns:cx2="http://schemas.microsoft.com/office/drawing/2015/10/21/chartex" xmlns:cx3="http://schemas.microsoft.com/office/drawing/2016/5/9/chartex" xmlns:cx4="http://schemas.microsoft.com/office/drawing/2016/5/10/chartex" xmlns:cx5="http://schemas.microsoft.com/office/drawing/2016/5/11/chartex" xmlns:cx6="http://schemas.microsoft.com/office/drawing/2016/5/12/chartex" xmlns:cx7="http://schemas.microsoft.com/office/drawing/2016/5/13/chartex" xmlns:cx8="http://schemas.microsoft.com/office/drawing/2016/5/14/chartex" xmlns:mc="http://schemas.openxmlformats.org/markup-compatibility/2006" xmlns:aink="http://schemas.microsoft.com/office/drawing/2016/ink" xmlns:am3d="http://schemas.microsoft.com/office/drawing/2017/model3d" xmlns:o="urn:schemas-microsoft-com:office:office" xmlns:r="http://schemas.openxmlformats.org/officeDocument/2006/relationships" xmlns:m="http://schemas.openxmlformats.org/officeDocument/2006/math" xmlns:v="urn:schemas-microsoft-com:vml" xmlns:wp14="http://schemas.microsoft.com/office/word/2010/wordprocessingDrawing" xmlns:wp="http://schemas.openxmlformats.org/drawingml/2006/wordprocessingDrawing" xmlns:w10="urn:schemas-microsoft-com:office:word" xmlns:w="http://schemas.openxmlformats.org/wordprocessingml/2006/main" xmlns:w14="http://schemas.microsoft.com/office/word/2010/wordml" xmlns:w15="http://schemas.microsoft.com/office/word/2012/wordml" xmlns:w16cid="http://schemas.microsoft.com/office/word/2016/wordml/cid" xmlns:w16se="http://schemas.microsoft.com/office/word/2015/wordml/symex" xmlns:wpg="http://schemas.microsoft.com/office/word/2010/wordprocessingGroup" xmlns:wpi="http://schemas.microsoft.com/office/word/2010/wordprocessingInk" xmlns:wne="http://schemas.microsoft.com/office/word/2006/wordml" xmlns:wps="http://schemas.microsoft.com/office/word/2010/wordprocessingShape" mc:Ignorable="w14 w15 w16se w16cid wp14">
-  <w:p>
-    <w:pPr>
-      <w:pStyle w:val="Footer"/>
-    </w:pPr>
-  </w:p>
-</w:ftr>
-</file>
-
-<file path=word/footer2.xml><?xml version="1.0" encoding="utf-8"?>
-<w:ftr xmlns:wpc="http://schemas.microsoft.com/office/word/2010/wordprocessingCanvas" xmlns:cx="http://schemas.microsoft.com/office/drawing/2014/chartex" xmlns:cx1="http://schemas.microsoft.com/office/drawing/2015/9/8/chartex" xmlns:cx2="http://schemas.microsoft.com/office/drawing/2015/10/21/chartex" xmlns:cx3="http://schemas.microsoft.com/office/drawing/2016/5/9/chartex" xmlns:cx4="http://schemas.microsoft.com/office/drawing/2016/5/10/chartex" xmlns:cx5="http://schemas.microsoft.com/office/drawing/2016/5/11/chartex" xmlns:cx6="http://schemas.microsoft.com/office/drawing/2016/5/12/chartex" xmlns:cx7="http://schemas.microsoft.com/office/drawing/2016/5/13/chartex" xmlns:cx8="http://schemas.microsoft.com/office/drawing/2016/5/14/chartex" xmlns:mc="http://schemas.openxmlformats.org/markup-compatibility/2006" xmlns:aink="http://schemas.microsoft.com/office/drawing/2016/ink" xmlns:am3d="http://schemas.microsoft.com/office/drawing/2017/model3d" xmlns:o="urn:schemas-microsoft-com:office:office" xmlns:r="http://schemas.openxmlformats.org/officeDocument/2006/relationships" xmlns:m="http://schemas.openxmlformats.org/officeDocument/2006/math" xmlns:v="urn:schemas-microsoft-com:vml" xmlns:wp14="http://schemas.microsoft.com/office/word/2010/wordprocessingDrawing" xmlns:wp="http://schemas.openxmlformats.org/drawingml/2006/wordprocessingDrawing" xmlns:w10="urn:schemas-microsoft-com:office:word" xmlns:w="http://schemas.openxmlformats.org/wordprocessingml/2006/main" xmlns:w14="http://schemas.microsoft.com/office/word/2010/wordml" xmlns:w15="http://schemas.microsoft.com/office/word/2012/wordml" xmlns:w16cid="http://schemas.microsoft.com/office/word/2016/wordml/cid" xmlns:w16se="http://schemas.microsoft.com/office/word/2015/wordml/symex" xmlns:wpg="http://schemas.microsoft.com/office/word/2010/wordprocessingGroup" xmlns:wpi="http://schemas.microsoft.com/office/word/2010/wordprocessingInk" xmlns:wne="http://schemas.microsoft.com/office/word/2006/wordml" xmlns:wps="http://schemas.microsoft.com/office/word/2010/wordprocessingShape" mc:Ignorable="w14 w15 w16se w16cid wp14">
-  <w:p>
-    <w:pPr>
-      <w:pStyle w:val="Footer"/>
-    </w:pPr>
-  </w:p>
-</w:ftr>
-</file>
-
-<file path=word/footer3.xml><?xml version="1.0" encoding="utf-8"?>
-<w:ftr xmlns:wpc="http://schemas.microsoft.com/office/word/2010/wordprocessingCanvas" xmlns:cx="http://schemas.microsoft.com/office/drawing/2014/chartex" xmlns:cx1="http://schemas.microsoft.com/office/drawing/2015/9/8/chartex" xmlns:cx2="http://schemas.microsoft.com/office/drawing/2015/10/21/chartex" xmlns:cx3="http://schemas.microsoft.com/office/drawing/2016/5/9/chartex" xmlns:cx4="http://schemas.microsoft.com/office/drawing/2016/5/10/chartex" xmlns:cx5="http://schemas.microsoft.com/office/drawing/2016/5/11/chartex" xmlns:cx6="http://schemas.microsoft.com/office/drawing/2016/5/12/chartex" xmlns:cx7="http://schemas.microsoft.com/office/drawing/2016/5/13/chartex" xmlns:cx8="http://schemas.microsoft.com/office/drawing/2016/5/14/chartex" xmlns:mc="http://schemas.openxmlformats.org/markup-compatibility/2006" xmlns:aink="http://schemas.microsoft.com/office/drawing/2016/ink" xmlns:am3d="http://schemas.microsoft.com/office/drawing/2017/model3d" xmlns:o="urn:schemas-microsoft-com:office:office" xmlns:r="http://schemas.openxmlformats.org/officeDocument/2006/relationships" xmlns:m="http://schemas.openxmlformats.org/officeDocument/2006/math" xmlns:v="urn:schemas-microsoft-com:vml" xmlns:wp14="http://schemas.microsoft.com/office/word/2010/wordprocessingDrawing" xmlns:wp="http://schemas.openxmlformats.org/drawingml/2006/wordprocessingDrawing" xmlns:w10="urn:schemas-microsoft-com:office:word" xmlns:w="http://schemas.openxmlformats.org/wordprocessingml/2006/main" xmlns:w14="http://schemas.microsoft.com/office/word/2010/wordml" xmlns:w15="http://schemas.microsoft.com/office/word/2012/wordml" xmlns:w16cid="http://schemas.microsoft.com/office/word/2016/wordml/cid" xmlns:w16se="http://schemas.microsoft.com/office/word/2015/wordml/symex" xmlns:wpg="http://schemas.microsoft.com/office/word/2010/wordprocessingGroup" xmlns:wpi="http://schemas.microsoft.com/office/word/2010/wordprocessingInk" xmlns:wne="http://schemas.microsoft.com/office/word/2006/wordml" xmlns:wps="http://schemas.microsoft.com/office/word/2010/wordprocessingShape" mc:Ignorable="w14 w15 w16se w16cid wp14">
-  <w:p>
-    <w:pPr>
-      <w:pStyle w:val="Footer"/>
-    </w:pPr>
-  </w:p>
-</w:ftr>
-</file>
-
 <file path=word/footnotes.xml><?xml version="1.0" encoding="utf-8"?>
 <w:footnotes xmlns:wpc="http://schemas.microsoft.com/office/word/2010/wordprocessingCanvas" xmlns:cx="http://schemas.microsoft.com/office/drawing/2014/chartex" xmlns:cx1="http://schemas.microsoft.com/office/drawing/2015/9/8/chartex" xmlns:cx2="http://schemas.microsoft.com/office/drawing/2015/10/21/chartex" xmlns:cx3="http://schemas.microsoft.com/office/drawing/2016/5/9/chartex" xmlns:cx4="http://schemas.microsoft.com/office/drawing/2016/5/10/chartex" xmlns:cx5="http://schemas.microsoft.com/office/drawing/2016/5/11/chartex" xmlns:cx6="http://schemas.microsoft.com/office/drawing/2016/5/12/chartex" xmlns:cx7="http://schemas.microsoft.com/office/drawing/2016/5/13/chartex" xmlns:cx8="http://schemas.microsoft.com/office/drawing/2016/5/14/chartex" xmlns:mc="http://schemas.openxmlformats.org/markup-compatibility/2006" xmlns:aink="http://schemas.microsoft.com/office/drawing/2016/ink" xmlns:am3d="http://schemas.microsoft.com/office/drawing/2017/model3d" xmlns:o="urn:schemas-microsoft-com:office:office" xmlns:r="http://schemas.openxmlformats.org/officeDocument/2006/relationships" xmlns:m="http://schemas.openxmlformats.org/officeDocument/2006/math" xmlns:v="urn:schemas-microsoft-com:vml" xmlns:wp14="http://schemas.microsoft.com/office/word/2010/wordprocessingDrawing" xmlns:wp="http://schemas.openxmlformats.org/drawingml/2006/wordprocessingDrawing" xmlns:w10="urn:schemas-microsoft-com:office:word" xmlns:w="http://schemas.openxmlformats.org/wordprocessingml/2006/main" xmlns:w14="http://schemas.microsoft.com/office/word/2010/wordml" xmlns:w15="http://schemas.microsoft.com/office/word/2012/wordml" xmlns:w16cid="http://schemas.microsoft.com/office/word/2016/wordml/cid" xmlns:w16se="http://schemas.microsoft.com/office/word/2015/wordml/symex" xmlns:wpg="http://schemas.microsoft.com/office/word/2010/wordprocessingGroup" xmlns:wpi="http://schemas.microsoft.com/office/word/2010/wordprocessingInk" xmlns:wne="http://schemas.microsoft.com/office/word/2006/wordml" xmlns:wps="http://schemas.microsoft.com/office/word/2010/wordprocessingShape" mc:Ignorable="w14 w15 w16se w16cid wp14">
   <w:footnote w:type="separator" w:id="-1">
@@ -1019,26 +1081,6 @@
   <w:p>
     <w:pPr>
       <w:pStyle w:val="Header"/>
-    </w:pPr>
-  </w:p>
-</w:hdr>
-</file>
-
-<file path=word/header2.xml><?xml version="1.0" encoding="utf-8"?>
-<w:hdr xmlns:wpc="http://schemas.microsoft.com/office/word/2010/wordprocessingCanvas" xmlns:cx="http://schemas.microsoft.com/office/drawing/2014/chartex" xmlns:cx1="http://schemas.microsoft.com/office/drawing/2015/9/8/chartex" xmlns:cx2="http://schemas.microsoft.com/office/drawing/2015/10/21/chartex" xmlns:cx3="http://schemas.microsoft.com/office/drawing/2016/5/9/chartex" xmlns:cx4="http://schemas.microsoft.com/office/drawing/2016/5/10/chartex" xmlns:cx5="http://schemas.microsoft.com/office/drawing/2016/5/11/chartex" xmlns:cx6="http://schemas.microsoft.com/office/drawing/2016/5/12/chartex" xmlns:cx7="http://schemas.microsoft.com/office/drawing/2016/5/13/chartex" xmlns:cx8="http://schemas.microsoft.com/office/drawing/2016/5/14/chartex" xmlns:mc="http://schemas.openxmlformats.org/markup-compatibility/2006" xmlns:aink="http://schemas.microsoft.com/office/drawing/2016/ink" xmlns:am3d="http://schemas.microsoft.com/office/drawing/2017/model3d" xmlns:o="urn:schemas-microsoft-com:office:office" xmlns:r="http://schemas.openxmlformats.org/officeDocument/2006/relationships" xmlns:m="http://schemas.openxmlformats.org/officeDocument/2006/math" xmlns:v="urn:schemas-microsoft-com:vml" xmlns:wp14="http://schemas.microsoft.com/office/word/2010/wordprocessingDrawing" xmlns:wp="http://schemas.openxmlformats.org/drawingml/2006/wordprocessingDrawing" xmlns:w10="urn:schemas-microsoft-com:office:word" xmlns:w="http://schemas.openxmlformats.org/wordprocessingml/2006/main" xmlns:w14="http://schemas.microsoft.com/office/word/2010/wordml" xmlns:w15="http://schemas.microsoft.com/office/word/2012/wordml" xmlns:w16cid="http://schemas.microsoft.com/office/word/2016/wordml/cid" xmlns:w16se="http://schemas.microsoft.com/office/word/2015/wordml/symex" xmlns:wpg="http://schemas.microsoft.com/office/word/2010/wordprocessingGroup" xmlns:wpi="http://schemas.microsoft.com/office/word/2010/wordprocessingInk" xmlns:wne="http://schemas.microsoft.com/office/word/2006/wordml" xmlns:wps="http://schemas.microsoft.com/office/word/2010/wordprocessingShape" mc:Ignorable="w14 w15 w16se w16cid wp14">
-  <w:p>
-    <w:pPr>
-      <w:pStyle w:val="Header"/>
-    </w:pPr>
-  </w:p>
-</w:hdr>
-</file>
-
-<file path=word/header3.xml><?xml version="1.0" encoding="utf-8"?>
-<w:hdr xmlns:wpc="http://schemas.microsoft.com/office/word/2010/wordprocessingCanvas" xmlns:cx="http://schemas.microsoft.com/office/drawing/2014/chartex" xmlns:cx1="http://schemas.microsoft.com/office/drawing/2015/9/8/chartex" xmlns:cx2="http://schemas.microsoft.com/office/drawing/2015/10/21/chartex" xmlns:cx3="http://schemas.microsoft.com/office/drawing/2016/5/9/chartex" xmlns:cx4="http://schemas.microsoft.com/office/drawing/2016/5/10/chartex" xmlns:cx5="http://schemas.microsoft.com/office/drawing/2016/5/11/chartex" xmlns:cx6="http://schemas.microsoft.com/office/drawing/2016/5/12/chartex" xmlns:cx7="http://schemas.microsoft.com/office/drawing/2016/5/13/chartex" xmlns:cx8="http://schemas.microsoft.com/office/drawing/2016/5/14/chartex" xmlns:mc="http://schemas.openxmlformats.org/markup-compatibility/2006" xmlns:aink="http://schemas.microsoft.com/office/drawing/2016/ink" xmlns:am3d="http://schemas.microsoft.com/office/drawing/2017/model3d" xmlns:o="urn:schemas-microsoft-com:office:office" xmlns:r="http://schemas.openxmlformats.org/officeDocument/2006/relationships" xmlns:m="http://schemas.openxmlformats.org/officeDocument/2006/math" xmlns:v="urn:schemas-microsoft-com:vml" xmlns:wp14="http://schemas.microsoft.com/office/word/2010/wordprocessingDrawing" xmlns:wp="http://schemas.openxmlformats.org/drawingml/2006/wordprocessingDrawing" xmlns:w10="urn:schemas-microsoft-com:office:word" xmlns:w="http://schemas.openxmlformats.org/wordprocessingml/2006/main" xmlns:w14="http://schemas.microsoft.com/office/word/2010/wordml" xmlns:w15="http://schemas.microsoft.com/office/word/2012/wordml" xmlns:w16cid="http://schemas.microsoft.com/office/word/2016/wordml/cid" xmlns:w16se="http://schemas.microsoft.com/office/word/2015/wordml/symex" xmlns:wpg="http://schemas.microsoft.com/office/word/2010/wordprocessingGroup" xmlns:wpi="http://schemas.microsoft.com/office/word/2010/wordprocessingInk" xmlns:wne="http://schemas.microsoft.com/office/word/2006/wordml" xmlns:wps="http://schemas.microsoft.com/office/word/2010/wordprocessingShape" mc:Ignorable="w14 w15 w16se w16cid wp14">
-  <w:p>
-    <w:pPr>
-      <w:pStyle w:val="Header"/>
       <w:rPr>
         <w:rFonts w:asciiTheme="minorHAnsi" w:hAnsiTheme="minorHAnsi" w:cstheme="minorHAnsi"/>
         <w:sz w:val="20"/>
@@ -1133,8 +1175,16 @@
         <w:rFonts w:asciiTheme="minorHAnsi" w:hAnsiTheme="minorHAnsi" w:cstheme="minorHAnsi"/>
       </w:rPr>
       <w:tab/>
-      <w:t>github.com/ryan96db</w:t>
     </w:r>
+    <w:hyperlink r:id="rId1" w:history="1">
+      <w:r>
+        <w:rPr>
+          <w:rStyle w:val="Hyperlink"/>
+          <w:rFonts w:asciiTheme="minorHAnsi" w:hAnsiTheme="minorHAnsi" w:cstheme="minorHAnsi"/>
+        </w:rPr>
+        <w:t>http://github.com/ryan96db</w:t>
+      </w:r>
+    </w:hyperlink>
   </w:p>
   <w:p>
     <w:pPr>
@@ -2222,6 +2272,18 @@
       <w:contextualSpacing/>
     </w:pPr>
   </w:style>
+  <w:style w:type="character" w:styleId="FollowedHyperlink">
+    <w:name w:val="FollowedHyperlink"/>
+    <w:basedOn w:val="DefaultParagraphFont"/>
+    <w:uiPriority w:val="99"/>
+    <w:semiHidden/>
+    <w:unhideWhenUsed/>
+    <w:rsid w:val="00B8796B"/>
+    <w:rPr>
+      <w:color w:val="954F72" w:themeColor="followedHyperlink"/>
+      <w:u w:val="single"/>
+    </w:rPr>
+  </w:style>
 </w:styles>
 </file>
 

</xml_diff>

<commit_message>
Update resume with Sweet T's website.
</commit_message>
<xml_diff>
--- a/files/Resume.docx
+++ b/files/Resume.docx
@@ -868,16 +868,158 @@
           <w:rFonts w:asciiTheme="minorHAnsi" w:hAnsiTheme="minorHAnsi" w:cstheme="minorHAnsi"/>
           <w:b/>
         </w:rPr>
-        <w:t>Side Projects</w:t>
-      </w:r>
-    </w:p>
-    <w:p>
-      <w:pPr>
-        <w:rPr>
-          <w:rFonts w:asciiTheme="minorHAnsi" w:hAnsiTheme="minorHAnsi" w:cstheme="minorHAnsi"/>
-          <w:b/>
-        </w:rPr>
-      </w:pPr>
+        <w:t>Projects</w:t>
+      </w:r>
+    </w:p>
+    <w:p>
+      <w:pPr>
+        <w:rPr>
+          <w:rFonts w:asciiTheme="minorHAnsi" w:hAnsiTheme="minorHAnsi" w:cstheme="minorHAnsi"/>
+          <w:b/>
+        </w:rPr>
+      </w:pPr>
+    </w:p>
+    <w:p>
+      <w:pPr>
+        <w:pStyle w:val="NormalWeb"/>
+        <w:numPr>
+          <w:ilvl w:val="0"/>
+          <w:numId w:val="6"/>
+        </w:numPr>
+        <w:spacing w:before="0" w:beforeAutospacing="0" w:after="150" w:afterAutospacing="0"/>
+        <w:rPr>
+          <w:rFonts w:asciiTheme="minorHAnsi" w:eastAsiaTheme="minorHAnsi" w:hAnsiTheme="minorHAnsi" w:cstheme="minorHAnsi"/>
+        </w:rPr>
+      </w:pPr>
+      <w:r>
+        <w:rPr>
+          <w:rFonts w:asciiTheme="minorHAnsi" w:eastAsiaTheme="minorHAnsi" w:hAnsiTheme="minorHAnsi" w:cstheme="minorHAnsi"/>
+        </w:rPr>
+        <w:t xml:space="preserve">Sweet T's Grill &amp; </w:t>
+      </w:r>
+      <w:proofErr w:type="spellStart"/>
+      <w:r>
+        <w:rPr>
+          <w:rFonts w:asciiTheme="minorHAnsi" w:eastAsiaTheme="minorHAnsi" w:hAnsiTheme="minorHAnsi" w:cstheme="minorHAnsi"/>
+        </w:rPr>
+        <w:t>Sno</w:t>
+      </w:r>
+      <w:proofErr w:type="spellEnd"/>
+      <w:r>
+        <w:rPr>
+          <w:rFonts w:asciiTheme="minorHAnsi" w:eastAsiaTheme="minorHAnsi" w:hAnsiTheme="minorHAnsi" w:cstheme="minorHAnsi"/>
+        </w:rPr>
+        <w:t xml:space="preserve"> Cones </w:t>
+      </w:r>
+      <w:r>
+        <w:rPr>
+          <w:rFonts w:asciiTheme="minorHAnsi" w:eastAsiaTheme="minorHAnsi" w:hAnsiTheme="minorHAnsi" w:cstheme="minorHAnsi"/>
+        </w:rPr>
+        <w:t>(</w:t>
+      </w:r>
+      <w:hyperlink r:id="rId7" w:history="1">
+        <w:r>
+          <w:rPr>
+            <w:rStyle w:val="Hyperlink"/>
+            <w:rFonts w:asciiTheme="minorHAnsi" w:eastAsiaTheme="minorHAnsi" w:hAnsiTheme="minorHAnsi" w:cstheme="minorHAnsi"/>
+          </w:rPr>
+          <w:t>http://www.sweettsidabelok.com</w:t>
+        </w:r>
+      </w:hyperlink>
+      <w:r>
+        <w:rPr>
+          <w:rFonts w:asciiTheme="minorHAnsi" w:eastAsiaTheme="minorHAnsi" w:hAnsiTheme="minorHAnsi" w:cstheme="minorHAnsi"/>
+        </w:rPr>
+        <w:t xml:space="preserve">) </w:t>
+      </w:r>
+      <w:r>
+        <w:rPr>
+          <w:rFonts w:asciiTheme="minorHAnsi" w:eastAsiaTheme="minorHAnsi" w:hAnsiTheme="minorHAnsi" w:cstheme="minorHAnsi"/>
+        </w:rPr>
+        <w:t>is a recently established restaurant located in Idabel, Oklahoma.</w:t>
+      </w:r>
+      <w:r>
+        <w:rPr>
+          <w:rFonts w:asciiTheme="minorHAnsi" w:eastAsiaTheme="minorHAnsi" w:hAnsiTheme="minorHAnsi" w:cstheme="minorHAnsi"/>
+        </w:rPr>
+        <w:t xml:space="preserve"> The website was built using</w:t>
+      </w:r>
+      <w:r>
+        <w:rPr>
+          <w:rFonts w:asciiTheme="minorHAnsi" w:eastAsiaTheme="minorHAnsi" w:hAnsiTheme="minorHAnsi" w:cstheme="minorHAnsi"/>
+        </w:rPr>
+        <w:t xml:space="preserve"> HTML</w:t>
+      </w:r>
+      <w:r>
+        <w:rPr>
+          <w:rFonts w:asciiTheme="minorHAnsi" w:eastAsiaTheme="minorHAnsi" w:hAnsiTheme="minorHAnsi" w:cstheme="minorHAnsi"/>
+        </w:rPr>
+        <w:t>5</w:t>
+      </w:r>
+      <w:r>
+        <w:rPr>
+          <w:rFonts w:asciiTheme="minorHAnsi" w:eastAsiaTheme="minorHAnsi" w:hAnsiTheme="minorHAnsi" w:cstheme="minorHAnsi"/>
+        </w:rPr>
+        <w:t>, CSS</w:t>
+      </w:r>
+      <w:r>
+        <w:rPr>
+          <w:rFonts w:asciiTheme="minorHAnsi" w:eastAsiaTheme="minorHAnsi" w:hAnsiTheme="minorHAnsi" w:cstheme="minorHAnsi"/>
+        </w:rPr>
+        <w:t>3</w:t>
+      </w:r>
+      <w:r>
+        <w:rPr>
+          <w:rFonts w:asciiTheme="minorHAnsi" w:eastAsiaTheme="minorHAnsi" w:hAnsiTheme="minorHAnsi" w:cstheme="minorHAnsi"/>
+        </w:rPr>
+        <w:t xml:space="preserve">, </w:t>
+      </w:r>
+      <w:proofErr w:type="spellStart"/>
+      <w:r>
+        <w:rPr>
+          <w:rFonts w:asciiTheme="minorHAnsi" w:eastAsiaTheme="minorHAnsi" w:hAnsiTheme="minorHAnsi" w:cstheme="minorHAnsi"/>
+        </w:rPr>
+        <w:t>Javascript</w:t>
+      </w:r>
+      <w:proofErr w:type="spellEnd"/>
+      <w:r>
+        <w:rPr>
+          <w:rFonts w:asciiTheme="minorHAnsi" w:eastAsiaTheme="minorHAnsi" w:hAnsiTheme="minorHAnsi" w:cstheme="minorHAnsi"/>
+        </w:rPr>
+        <w:t xml:space="preserve">, </w:t>
+      </w:r>
+      <w:r>
+        <w:rPr>
+          <w:rFonts w:asciiTheme="minorHAnsi" w:eastAsiaTheme="minorHAnsi" w:hAnsiTheme="minorHAnsi" w:cstheme="minorHAnsi"/>
+        </w:rPr>
+        <w:t xml:space="preserve">and </w:t>
+      </w:r>
+      <w:r>
+        <w:rPr>
+          <w:rFonts w:asciiTheme="minorHAnsi" w:eastAsiaTheme="minorHAnsi" w:hAnsiTheme="minorHAnsi" w:cstheme="minorHAnsi"/>
+        </w:rPr>
+        <w:t>Bootstrap.</w:t>
+      </w:r>
+      <w:r>
+        <w:rPr>
+          <w:rFonts w:asciiTheme="minorHAnsi" w:eastAsiaTheme="minorHAnsi" w:hAnsiTheme="minorHAnsi" w:cstheme="minorHAnsi"/>
+        </w:rPr>
+        <w:t xml:space="preserve"> (February 201</w:t>
+      </w:r>
+      <w:r>
+        <w:rPr>
+          <w:rFonts w:asciiTheme="minorHAnsi" w:eastAsiaTheme="minorHAnsi" w:hAnsiTheme="minorHAnsi" w:cstheme="minorHAnsi"/>
+        </w:rPr>
+        <w:t>9</w:t>
+      </w:r>
+      <w:bookmarkStart w:id="0" w:name="_GoBack"/>
+      <w:bookmarkEnd w:id="0"/>
+      <w:r>
+        <w:rPr>
+          <w:rFonts w:asciiTheme="minorHAnsi" w:eastAsiaTheme="minorHAnsi" w:hAnsiTheme="minorHAnsi" w:cstheme="minorHAnsi"/>
+        </w:rPr>
+        <w:t>)</w:t>
+      </w:r>
     </w:p>
     <w:p>
       <w:pPr>
@@ -926,7 +1068,19 @@
         <w:rPr>
           <w:rFonts w:asciiTheme="minorHAnsi" w:hAnsiTheme="minorHAnsi" w:cstheme="minorHAnsi"/>
         </w:rPr>
-        <w:t>. (November 2018 – Present)</w:t>
+        <w:t xml:space="preserve">. </w:t>
+      </w:r>
+      <w:r>
+        <w:rPr>
+          <w:rFonts w:asciiTheme="minorHAnsi" w:hAnsiTheme="minorHAnsi" w:cstheme="minorHAnsi"/>
+        </w:rPr>
+        <w:t xml:space="preserve">The app is being built using Swift. </w:t>
+      </w:r>
+      <w:r>
+        <w:rPr>
+          <w:rFonts w:asciiTheme="minorHAnsi" w:hAnsiTheme="minorHAnsi" w:cstheme="minorHAnsi"/>
+        </w:rPr>
+        <w:t>(November 2018 – Present)</w:t>
       </w:r>
     </w:p>
     <w:p>
@@ -966,7 +1120,7 @@
         </w:rPr>
         <w:t>(</w:t>
       </w:r>
-      <w:hyperlink r:id="rId7" w:history="1">
+      <w:hyperlink r:id="rId8" w:history="1">
         <w:r>
           <w:rPr>
             <w:rStyle w:val="Hyperlink"/>
@@ -997,15 +1151,7 @@
         <w:rPr>
           <w:rFonts w:asciiTheme="minorHAnsi" w:hAnsiTheme="minorHAnsi" w:cstheme="minorHAnsi"/>
         </w:rPr>
-        <w:t xml:space="preserve">that was built as a way </w:t>
-      </w:r>
-      <w:bookmarkStart w:id="0" w:name="_GoBack"/>
-      <w:bookmarkEnd w:id="0"/>
-      <w:r>
-        <w:rPr>
-          <w:rFonts w:asciiTheme="minorHAnsi" w:hAnsiTheme="minorHAnsi" w:cstheme="minorHAnsi"/>
-        </w:rPr>
-        <w:t>to conveniently keep track of my cycling playlists/workouts</w:t>
+        <w:t>that was built as a way to conveniently keep track of my cycling playlists/workouts</w:t>
       </w:r>
       <w:r>
         <w:rPr>
@@ -1023,11 +1169,23 @@
         <w:rPr>
           <w:rFonts w:asciiTheme="minorHAnsi" w:hAnsiTheme="minorHAnsi" w:cstheme="minorHAnsi"/>
         </w:rPr>
-        <w:t>class. (November 2018)</w:t>
+        <w:t xml:space="preserve">class. </w:t>
+      </w:r>
+      <w:r>
+        <w:rPr>
+          <w:rFonts w:asciiTheme="minorHAnsi" w:hAnsiTheme="minorHAnsi" w:cstheme="minorHAnsi"/>
+        </w:rPr>
+        <w:t xml:space="preserve">This web application was built with Ruby on Rails. </w:t>
+      </w:r>
+      <w:r>
+        <w:rPr>
+          <w:rFonts w:asciiTheme="minorHAnsi" w:hAnsiTheme="minorHAnsi" w:cstheme="minorHAnsi"/>
+        </w:rPr>
+        <w:t>(November 2018)</w:t>
       </w:r>
     </w:p>
     <w:sectPr>
-      <w:headerReference w:type="first" r:id="rId8"/>
+      <w:headerReference w:type="first" r:id="rId9"/>
       <w:pgSz w:w="12240" w:h="15840"/>
       <w:pgMar w:top="1440" w:right="1440" w:bottom="1440" w:left="1440" w:header="720" w:footer="720" w:gutter="0"/>
       <w:cols w:space="720"/>
@@ -1649,6 +1807,119 @@
     </w:lvl>
   </w:abstractNum>
   <w:abstractNum w:abstractNumId="4" w15:restartNumberingAfterBreak="0">
+    <w:nsid w:val="5C0214CC"/>
+    <w:multiLevelType w:val="hybridMultilevel"/>
+    <w:tmpl w:val="376CAD8A"/>
+    <w:lvl w:ilvl="0" w:tplc="04090001">
+      <w:start w:val="1"/>
+      <w:numFmt w:val="bullet"/>
+      <w:lvlText w:val=""/>
+      <w:lvlJc w:val="left"/>
+      <w:pPr>
+        <w:ind w:left="720" w:hanging="360"/>
+      </w:pPr>
+      <w:rPr>
+        <w:rFonts w:ascii="Symbol" w:hAnsi="Symbol" w:hint="default"/>
+      </w:rPr>
+    </w:lvl>
+    <w:lvl w:ilvl="1" w:tplc="04090003" w:tentative="1">
+      <w:start w:val="1"/>
+      <w:numFmt w:val="bullet"/>
+      <w:lvlText w:val="o"/>
+      <w:lvlJc w:val="left"/>
+      <w:pPr>
+        <w:ind w:left="1440" w:hanging="360"/>
+      </w:pPr>
+      <w:rPr>
+        <w:rFonts w:ascii="Courier New" w:hAnsi="Courier New" w:cs="Courier New" w:hint="default"/>
+      </w:rPr>
+    </w:lvl>
+    <w:lvl w:ilvl="2" w:tplc="04090005" w:tentative="1">
+      <w:start w:val="1"/>
+      <w:numFmt w:val="bullet"/>
+      <w:lvlText w:val=""/>
+      <w:lvlJc w:val="left"/>
+      <w:pPr>
+        <w:ind w:left="2160" w:hanging="360"/>
+      </w:pPr>
+      <w:rPr>
+        <w:rFonts w:ascii="Wingdings" w:hAnsi="Wingdings" w:hint="default"/>
+      </w:rPr>
+    </w:lvl>
+    <w:lvl w:ilvl="3" w:tplc="04090001" w:tentative="1">
+      <w:start w:val="1"/>
+      <w:numFmt w:val="bullet"/>
+      <w:lvlText w:val=""/>
+      <w:lvlJc w:val="left"/>
+      <w:pPr>
+        <w:ind w:left="2880" w:hanging="360"/>
+      </w:pPr>
+      <w:rPr>
+        <w:rFonts w:ascii="Symbol" w:hAnsi="Symbol" w:hint="default"/>
+      </w:rPr>
+    </w:lvl>
+    <w:lvl w:ilvl="4" w:tplc="04090003" w:tentative="1">
+      <w:start w:val="1"/>
+      <w:numFmt w:val="bullet"/>
+      <w:lvlText w:val="o"/>
+      <w:lvlJc w:val="left"/>
+      <w:pPr>
+        <w:ind w:left="3600" w:hanging="360"/>
+      </w:pPr>
+      <w:rPr>
+        <w:rFonts w:ascii="Courier New" w:hAnsi="Courier New" w:cs="Courier New" w:hint="default"/>
+      </w:rPr>
+    </w:lvl>
+    <w:lvl w:ilvl="5" w:tplc="04090005" w:tentative="1">
+      <w:start w:val="1"/>
+      <w:numFmt w:val="bullet"/>
+      <w:lvlText w:val=""/>
+      <w:lvlJc w:val="left"/>
+      <w:pPr>
+        <w:ind w:left="4320" w:hanging="360"/>
+      </w:pPr>
+      <w:rPr>
+        <w:rFonts w:ascii="Wingdings" w:hAnsi="Wingdings" w:hint="default"/>
+      </w:rPr>
+    </w:lvl>
+    <w:lvl w:ilvl="6" w:tplc="04090001" w:tentative="1">
+      <w:start w:val="1"/>
+      <w:numFmt w:val="bullet"/>
+      <w:lvlText w:val=""/>
+      <w:lvlJc w:val="left"/>
+      <w:pPr>
+        <w:ind w:left="5040" w:hanging="360"/>
+      </w:pPr>
+      <w:rPr>
+        <w:rFonts w:ascii="Symbol" w:hAnsi="Symbol" w:hint="default"/>
+      </w:rPr>
+    </w:lvl>
+    <w:lvl w:ilvl="7" w:tplc="04090003" w:tentative="1">
+      <w:start w:val="1"/>
+      <w:numFmt w:val="bullet"/>
+      <w:lvlText w:val="o"/>
+      <w:lvlJc w:val="left"/>
+      <w:pPr>
+        <w:ind w:left="5760" w:hanging="360"/>
+      </w:pPr>
+      <w:rPr>
+        <w:rFonts w:ascii="Courier New" w:hAnsi="Courier New" w:cs="Courier New" w:hint="default"/>
+      </w:rPr>
+    </w:lvl>
+    <w:lvl w:ilvl="8" w:tplc="04090005" w:tentative="1">
+      <w:start w:val="1"/>
+      <w:numFmt w:val="bullet"/>
+      <w:lvlText w:val=""/>
+      <w:lvlJc w:val="left"/>
+      <w:pPr>
+        <w:ind w:left="6480" w:hanging="360"/>
+      </w:pPr>
+      <w:rPr>
+        <w:rFonts w:ascii="Wingdings" w:hAnsi="Wingdings" w:hint="default"/>
+      </w:rPr>
+    </w:lvl>
+  </w:abstractNum>
+  <w:abstractNum w:abstractNumId="5" w15:restartNumberingAfterBreak="0">
     <w:nsid w:val="796F72E7"/>
     <w:multiLevelType w:val="hybridMultilevel"/>
     <w:tmpl w:val="B1A0B4C4"/>
@@ -1774,6 +2045,9 @@
     <w:abstractNumId w:val="3"/>
   </w:num>
   <w:num w:numId="5">
+    <w:abstractNumId w:val="5"/>
+  </w:num>
+  <w:num w:numId="6">
     <w:abstractNumId w:val="4"/>
   </w:num>
 </w:numbering>
@@ -2284,6 +2558,19 @@
       <w:u w:val="single"/>
     </w:rPr>
   </w:style>
+  <w:style w:type="paragraph" w:styleId="NormalWeb">
+    <w:name w:val="Normal (Web)"/>
+    <w:basedOn w:val="Normal"/>
+    <w:uiPriority w:val="99"/>
+    <w:unhideWhenUsed/>
+    <w:rsid w:val="00827380"/>
+    <w:pPr>
+      <w:spacing w:before="100" w:beforeAutospacing="1" w:after="100" w:afterAutospacing="1"/>
+    </w:pPr>
+    <w:rPr>
+      <w:rFonts w:eastAsia="Times New Roman"/>
+    </w:rPr>
+  </w:style>
 </w:styles>
 </file>
 

</xml_diff>

<commit_message>
Add App Store Link to home page and resume
</commit_message>
<xml_diff>
--- a/files/Resume.docx
+++ b/files/Resume.docx
@@ -132,7 +132,15 @@
         <w:rPr>
           <w:rFonts w:asciiTheme="minorHAnsi" w:hAnsiTheme="minorHAnsi" w:cstheme="minorHAnsi"/>
         </w:rPr>
-        <w:t xml:space="preserve">team player </w:t>
+        <w:t>team</w:t>
+      </w:r>
+      <w:bookmarkStart w:id="0" w:name="_GoBack"/>
+      <w:bookmarkEnd w:id="0"/>
+      <w:r>
+        <w:rPr>
+          <w:rFonts w:asciiTheme="minorHAnsi" w:hAnsiTheme="minorHAnsi" w:cstheme="minorHAnsi"/>
+        </w:rPr>
+        <w:t xml:space="preserve"> player </w:t>
       </w:r>
       <w:r>
         <w:rPr>
@@ -414,13 +422,56 @@
         <w:rPr>
           <w:rFonts w:asciiTheme="minorHAnsi" w:hAnsiTheme="minorHAnsi" w:cstheme="minorHAnsi"/>
         </w:rPr>
+        <w:t>Working knowledge of Python</w:t>
+      </w:r>
+      <w:r>
+        <w:rPr>
+          <w:rFonts w:asciiTheme="minorHAnsi" w:hAnsiTheme="minorHAnsi" w:cstheme="minorHAnsi"/>
+        </w:rPr>
+        <w:t xml:space="preserve"> 3</w:t>
+      </w:r>
+      <w:r>
+        <w:rPr>
+          <w:rFonts w:asciiTheme="minorHAnsi" w:hAnsiTheme="minorHAnsi" w:cstheme="minorHAnsi"/>
+        </w:rPr>
+        <w:t>.</w:t>
+      </w:r>
+    </w:p>
+    <w:p>
+      <w:pPr>
+        <w:pStyle w:val="ListParagraph"/>
+        <w:numPr>
+          <w:ilvl w:val="0"/>
+          <w:numId w:val="2"/>
+        </w:numPr>
+        <w:rPr>
+          <w:rFonts w:asciiTheme="minorHAnsi" w:hAnsiTheme="minorHAnsi" w:cstheme="minorHAnsi"/>
+          <w:b/>
+        </w:rPr>
+      </w:pPr>
+      <w:r>
+        <w:rPr>
+          <w:rFonts w:asciiTheme="minorHAnsi" w:hAnsiTheme="minorHAnsi" w:cstheme="minorHAnsi"/>
+        </w:rPr>
         <w:t>Some knowledge of JavaScript</w:t>
       </w:r>
       <w:r>
         <w:rPr>
           <w:rFonts w:asciiTheme="minorHAnsi" w:hAnsiTheme="minorHAnsi" w:cstheme="minorHAnsi"/>
         </w:rPr>
-        <w:t xml:space="preserve"> and Ruby on Rails</w:t>
+        <w:t>, PHP,</w:t>
+      </w:r>
+      <w:r>
+        <w:rPr>
+          <w:rFonts w:asciiTheme="minorHAnsi" w:hAnsiTheme="minorHAnsi" w:cstheme="minorHAnsi"/>
+        </w:rPr>
+        <w:t xml:space="preserve"> </w:t>
+      </w:r>
+      <w:r>
+        <w:rPr>
+          <w:rFonts w:asciiTheme="minorHAnsi" w:hAnsiTheme="minorHAnsi" w:cstheme="minorHAnsi"/>
+        </w:rPr>
+        <w:t>and Ruby on Rails</w:t>
       </w:r>
       <w:r>
         <w:rPr>
@@ -653,8 +704,42 @@
       <w:r>
         <w:rPr>
           <w:rFonts w:asciiTheme="minorHAnsi" w:hAnsiTheme="minorHAnsi" w:cstheme="minorHAnsi"/>
-        </w:rPr>
-        <w:t>, November 2018 – Present</w:t>
+          <w:b/>
+        </w:rPr>
+        <w:t xml:space="preserve"> </w:t>
+      </w:r>
+      <w:r>
+        <w:rPr>
+          <w:rFonts w:asciiTheme="minorHAnsi" w:hAnsiTheme="minorHAnsi" w:cstheme="minorHAnsi"/>
+        </w:rPr>
+        <w:t>(</w:t>
+      </w:r>
+      <w:hyperlink r:id="rId8" w:history="1">
+        <w:r>
+          <w:rPr>
+            <w:rStyle w:val="Hyperlink"/>
+            <w:rFonts w:asciiTheme="minorHAnsi" w:hAnsiTheme="minorHAnsi" w:cstheme="minorHAnsi"/>
+          </w:rPr>
+          <w:t>App Store Link</w:t>
+        </w:r>
+      </w:hyperlink>
+      <w:r>
+        <w:rPr>
+          <w:rFonts w:asciiTheme="minorHAnsi" w:hAnsiTheme="minorHAnsi" w:cstheme="minorHAnsi"/>
+        </w:rPr>
+        <w:t>)</w:t>
+      </w:r>
+      <w:r>
+        <w:rPr>
+          <w:rFonts w:asciiTheme="minorHAnsi" w:hAnsiTheme="minorHAnsi" w:cstheme="minorHAnsi"/>
+        </w:rPr>
+        <w:t>,</w:t>
+      </w:r>
+      <w:r>
+        <w:rPr>
+          <w:rFonts w:asciiTheme="minorHAnsi" w:hAnsiTheme="minorHAnsi" w:cstheme="minorHAnsi"/>
+        </w:rPr>
+        <w:t xml:space="preserve"> November 2018 – Present</w:t>
       </w:r>
     </w:p>
     <w:p>
@@ -690,7 +775,13 @@
         <w:rPr>
           <w:rFonts w:asciiTheme="minorHAnsi" w:hAnsiTheme="minorHAnsi" w:cstheme="minorHAnsi"/>
         </w:rPr>
-        <w:t>is being built using Swift</w:t>
+        <w:t>was</w:t>
+      </w:r>
+      <w:r>
+        <w:rPr>
+          <w:rFonts w:asciiTheme="minorHAnsi" w:hAnsiTheme="minorHAnsi" w:cstheme="minorHAnsi"/>
+        </w:rPr>
+        <w:t xml:space="preserve"> built using Swift</w:t>
       </w:r>
       <w:r>
         <w:rPr>
@@ -714,6 +805,38 @@
         <w:rPr>
           <w:rFonts w:asciiTheme="minorHAnsi" w:hAnsiTheme="minorHAnsi" w:cstheme="minorHAnsi"/>
         </w:rPr>
+        <w:t xml:space="preserve">Integrates </w:t>
+      </w:r>
+      <w:proofErr w:type="spellStart"/>
+      <w:r>
+        <w:rPr>
+          <w:rFonts w:asciiTheme="minorHAnsi" w:hAnsiTheme="minorHAnsi" w:cstheme="minorHAnsi"/>
+        </w:rPr>
+        <w:t>CocoaPods</w:t>
+      </w:r>
+      <w:proofErr w:type="spellEnd"/>
+      <w:r>
+        <w:rPr>
+          <w:rFonts w:asciiTheme="minorHAnsi" w:hAnsiTheme="minorHAnsi" w:cstheme="minorHAnsi"/>
+        </w:rPr>
+        <w:t xml:space="preserve"> to help determine whether user has internet service.</w:t>
+      </w:r>
+    </w:p>
+    <w:p>
+      <w:pPr>
+        <w:pStyle w:val="ListParagraph"/>
+        <w:numPr>
+          <w:ilvl w:val="0"/>
+          <w:numId w:val="2"/>
+        </w:numPr>
+        <w:rPr>
+          <w:rFonts w:asciiTheme="minorHAnsi" w:hAnsiTheme="minorHAnsi" w:cstheme="minorHAnsi"/>
+        </w:rPr>
+      </w:pPr>
+      <w:r>
+        <w:rPr>
+          <w:rFonts w:asciiTheme="minorHAnsi" w:hAnsiTheme="minorHAnsi" w:cstheme="minorHAnsi"/>
+        </w:rPr>
         <w:t>Gets the user’s location and extracts JSON data from an API (</w:t>
       </w:r>
       <w:proofErr w:type="spellStart"/>
@@ -767,7 +890,7 @@
         </w:rPr>
         <w:t xml:space="preserve"> (</w:t>
       </w:r>
-      <w:hyperlink r:id="rId8" w:history="1">
+      <w:hyperlink r:id="rId9" w:history="1">
         <w:r>
           <w:rPr>
             <w:rStyle w:val="Hyperlink"/>
@@ -890,22 +1013,14 @@
       <w:pPr>
         <w:rPr>
           <w:rFonts w:asciiTheme="minorHAnsi" w:hAnsiTheme="minorHAnsi" w:cstheme="minorHAnsi"/>
-        </w:rPr>
-      </w:pPr>
-    </w:p>
-    <w:p>
-      <w:pPr>
-        <w:rPr>
-          <w:rFonts w:asciiTheme="minorHAnsi" w:hAnsiTheme="minorHAnsi" w:cstheme="minorHAnsi"/>
-          <w:b/>
-        </w:rPr>
-      </w:pPr>
-      <w:r>
-        <w:rPr>
-          <w:rFonts w:asciiTheme="minorHAnsi" w:hAnsiTheme="minorHAnsi" w:cstheme="minorHAnsi"/>
-          <w:b/>
-        </w:rPr>
-        <w:lastRenderedPageBreak/>
+          <w:b/>
+        </w:rPr>
+      </w:pPr>
+      <w:r>
+        <w:rPr>
+          <w:rFonts w:asciiTheme="minorHAnsi" w:hAnsiTheme="minorHAnsi" w:cstheme="minorHAnsi"/>
+          <w:b/>
+        </w:rPr>
         <w:t>Experience</w:t>
       </w:r>
     </w:p>
@@ -1106,8 +1221,6 @@
         </w:rPr>
         <w:t>shared knowledge</w:t>
       </w:r>
-      <w:bookmarkStart w:id="0" w:name="_GoBack"/>
-      <w:bookmarkEnd w:id="0"/>
       <w:r>
         <w:rPr>
           <w:rFonts w:asciiTheme="minorHAnsi" w:hAnsiTheme="minorHAnsi" w:cstheme="minorHAnsi"/>
@@ -1274,7 +1387,7 @@
       </w:r>
     </w:p>
     <w:sectPr>
-      <w:headerReference w:type="first" r:id="rId9"/>
+      <w:headerReference w:type="first" r:id="rId10"/>
       <w:pgSz w:w="12240" w:h="15840"/>
       <w:pgMar w:top="1440" w:right="1440" w:bottom="1440" w:left="1440" w:header="720" w:footer="720" w:gutter="0"/>
       <w:cols w:space="720"/>

</xml_diff>

<commit_message>
Update resume and portfolio page.
</commit_message>
<xml_diff>
--- a/files/Resume.docx
+++ b/files/Resume.docx
@@ -132,15 +132,7 @@
         <w:rPr>
           <w:rFonts w:asciiTheme="minorHAnsi" w:hAnsiTheme="minorHAnsi" w:cstheme="minorHAnsi"/>
         </w:rPr>
-        <w:t>team</w:t>
-      </w:r>
-      <w:bookmarkStart w:id="0" w:name="_GoBack"/>
-      <w:bookmarkEnd w:id="0"/>
-      <w:r>
-        <w:rPr>
-          <w:rFonts w:asciiTheme="minorHAnsi" w:hAnsiTheme="minorHAnsi" w:cstheme="minorHAnsi"/>
-        </w:rPr>
-        <w:t xml:space="preserve"> player </w:t>
+        <w:t xml:space="preserve">team player </w:t>
       </w:r>
       <w:r>
         <w:rPr>
@@ -739,6 +731,29 @@
         <w:rPr>
           <w:rFonts w:asciiTheme="minorHAnsi" w:hAnsiTheme="minorHAnsi" w:cstheme="minorHAnsi"/>
         </w:rPr>
+        <w:t xml:space="preserve"> (</w:t>
+      </w:r>
+      <w:hyperlink r:id="rId9" w:history="1">
+        <w:r>
+          <w:rPr>
+            <w:rStyle w:val="Hyperlink"/>
+            <w:rFonts w:asciiTheme="minorHAnsi" w:hAnsiTheme="minorHAnsi" w:cstheme="minorHAnsi"/>
+          </w:rPr>
+          <w:t>GitHub Link</w:t>
+        </w:r>
+      </w:hyperlink>
+      <w:bookmarkStart w:id="0" w:name="_GoBack"/>
+      <w:bookmarkEnd w:id="0"/>
+      <w:r>
+        <w:rPr>
+          <w:rFonts w:asciiTheme="minorHAnsi" w:hAnsiTheme="minorHAnsi" w:cstheme="minorHAnsi"/>
+        </w:rPr>
+        <w:t>)</w:t>
+      </w:r>
+      <w:r>
+        <w:rPr>
+          <w:rFonts w:asciiTheme="minorHAnsi" w:hAnsiTheme="minorHAnsi" w:cstheme="minorHAnsi"/>
+        </w:rPr>
         <w:t xml:space="preserve"> November 2018 – Present</w:t>
       </w:r>
     </w:p>
@@ -890,7 +905,7 @@
         </w:rPr>
         <w:t xml:space="preserve"> (</w:t>
       </w:r>
-      <w:hyperlink r:id="rId9" w:history="1">
+      <w:hyperlink r:id="rId10" w:history="1">
         <w:r>
           <w:rPr>
             <w:rStyle w:val="Hyperlink"/>
@@ -1387,7 +1402,7 @@
       </w:r>
     </w:p>
     <w:sectPr>
-      <w:headerReference w:type="first" r:id="rId10"/>
+      <w:headerReference w:type="first" r:id="rId11"/>
       <w:pgSz w:w="12240" w:h="15840"/>
       <w:pgMar w:top="1440" w:right="1440" w:bottom="1440" w:left="1440" w:header="720" w:footer="720" w:gutter="0"/>
       <w:cols w:space="720"/>

</xml_diff>

<commit_message>
Update resume and About page
</commit_message>
<xml_diff>
--- a/files/Resume.docx
+++ b/files/Resume.docx
@@ -547,15 +547,43 @@
         </w:rPr>
         <w:t>(</w:t>
       </w:r>
-      <w:hyperlink r:id="rId7" w:history="1">
-        <w:r>
-          <w:rPr>
-            <w:rStyle w:val="Hyperlink"/>
-            <w:rFonts w:asciiTheme="minorHAnsi" w:eastAsiaTheme="minorHAnsi" w:hAnsiTheme="minorHAnsi" w:cstheme="minorHAnsi"/>
-          </w:rPr>
-          <w:t>http://www.sweettsidabelok.com</w:t>
-        </w:r>
-      </w:hyperlink>
+      <w:bookmarkStart w:id="0" w:name="_GoBack"/>
+      <w:r>
+        <w:rPr>
+          <w:rStyle w:val="Hyperlink"/>
+          <w:rFonts w:asciiTheme="minorHAnsi" w:eastAsiaTheme="minorHAnsi" w:hAnsiTheme="minorHAnsi" w:cstheme="minorHAnsi"/>
+        </w:rPr>
+        <w:fldChar w:fldCharType="begin"/>
+      </w:r>
+      <w:r>
+        <w:rPr>
+          <w:rStyle w:val="Hyperlink"/>
+          <w:rFonts w:asciiTheme="minorHAnsi" w:eastAsiaTheme="minorHAnsi" w:hAnsiTheme="minorHAnsi" w:cstheme="minorHAnsi"/>
+        </w:rPr>
+        <w:instrText xml:space="preserve"> HYPERLINK "http://www.sweettsidabelok.com" </w:instrText>
+      </w:r>
+      <w:r>
+        <w:rPr>
+          <w:rStyle w:val="Hyperlink"/>
+          <w:rFonts w:asciiTheme="minorHAnsi" w:eastAsiaTheme="minorHAnsi" w:hAnsiTheme="minorHAnsi" w:cstheme="minorHAnsi"/>
+        </w:rPr>
+        <w:fldChar w:fldCharType="separate"/>
+      </w:r>
+      <w:r>
+        <w:rPr>
+          <w:rStyle w:val="Hyperlink"/>
+          <w:rFonts w:asciiTheme="minorHAnsi" w:eastAsiaTheme="minorHAnsi" w:hAnsiTheme="minorHAnsi" w:cstheme="minorHAnsi"/>
+        </w:rPr>
+        <w:t>http://www.sweettsidabelok.com</w:t>
+      </w:r>
+      <w:r>
+        <w:rPr>
+          <w:rStyle w:val="Hyperlink"/>
+          <w:rFonts w:asciiTheme="minorHAnsi" w:eastAsiaTheme="minorHAnsi" w:hAnsiTheme="minorHAnsi" w:cstheme="minorHAnsi"/>
+        </w:rPr>
+        <w:fldChar w:fldCharType="end"/>
+      </w:r>
+      <w:bookmarkEnd w:id="0"/>
       <w:r>
         <w:rPr>
           <w:rFonts w:asciiTheme="minorHAnsi" w:eastAsiaTheme="minorHAnsi" w:hAnsiTheme="minorHAnsi" w:cstheme="minorHAnsi"/>
@@ -706,7 +734,7 @@
         </w:rPr>
         <w:t>(</w:t>
       </w:r>
-      <w:hyperlink r:id="rId8" w:history="1">
+      <w:hyperlink r:id="rId7" w:history="1">
         <w:r>
           <w:rPr>
             <w:rStyle w:val="Hyperlink"/>
@@ -733,7 +761,7 @@
         </w:rPr>
         <w:t xml:space="preserve"> (</w:t>
       </w:r>
-      <w:hyperlink r:id="rId9" w:history="1">
+      <w:hyperlink r:id="rId8" w:history="1">
         <w:r>
           <w:rPr>
             <w:rStyle w:val="Hyperlink"/>
@@ -742,8 +770,6 @@
           <w:t>GitHub Link</w:t>
         </w:r>
       </w:hyperlink>
-      <w:bookmarkStart w:id="0" w:name="_GoBack"/>
-      <w:bookmarkEnd w:id="0"/>
       <w:r>
         <w:rPr>
           <w:rFonts w:asciiTheme="minorHAnsi" w:hAnsiTheme="minorHAnsi" w:cstheme="minorHAnsi"/>
@@ -905,7 +931,7 @@
         </w:rPr>
         <w:t xml:space="preserve"> (</w:t>
       </w:r>
-      <w:hyperlink r:id="rId10" w:history="1">
+      <w:hyperlink r:id="rId9" w:history="1">
         <w:r>
           <w:rPr>
             <w:rStyle w:val="Hyperlink"/>
@@ -1402,7 +1428,7 @@
       </w:r>
     </w:p>
     <w:sectPr>
-      <w:headerReference w:type="first" r:id="rId11"/>
+      <w:headerReference w:type="first" r:id="rId10"/>
       <w:pgSz w:w="12240" w:h="15840"/>
       <w:pgMar w:top="1440" w:right="1440" w:bottom="1440" w:left="1440" w:header="720" w:footer="720" w:gutter="0"/>
       <w:cols w:space="720"/>

</xml_diff>

<commit_message>
Update Resume for Grad School
</commit_message>
<xml_diff>
--- a/files/Resume.docx
+++ b/files/Resume.docx
@@ -1,190 +1,211 @@
 
 <file path=word/document.xml><?xml version="1.0" encoding="utf-8"?>
-<w:document xmlns:wpc="http://schemas.microsoft.com/office/word/2010/wordprocessingCanvas" xmlns:cx="http://schemas.microsoft.com/office/drawing/2014/chartex" xmlns:cx1="http://schemas.microsoft.com/office/drawing/2015/9/8/chartex" xmlns:cx2="http://schemas.microsoft.com/office/drawing/2015/10/21/chartex" xmlns:cx3="http://schemas.microsoft.com/office/drawing/2016/5/9/chartex" xmlns:cx4="http://schemas.microsoft.com/office/drawing/2016/5/10/chartex" xmlns:cx5="http://schemas.microsoft.com/office/drawing/2016/5/11/chartex" xmlns:cx6="http://schemas.microsoft.com/office/drawing/2016/5/12/chartex" xmlns:cx7="http://schemas.microsoft.com/office/drawing/2016/5/13/chartex" xmlns:cx8="http://schemas.microsoft.com/office/drawing/2016/5/14/chartex" xmlns:mc="http://schemas.openxmlformats.org/markup-compatibility/2006" xmlns:aink="http://schemas.microsoft.com/office/drawing/2016/ink" xmlns:am3d="http://schemas.microsoft.com/office/drawing/2017/model3d" xmlns:o="urn:schemas-microsoft-com:office:office" xmlns:r="http://schemas.openxmlformats.org/officeDocument/2006/relationships" xmlns:m="http://schemas.openxmlformats.org/officeDocument/2006/math" xmlns:v="urn:schemas-microsoft-com:vml" xmlns:wp14="http://schemas.microsoft.com/office/word/2010/wordprocessingDrawing" xmlns:wp="http://schemas.openxmlformats.org/drawingml/2006/wordprocessingDrawing" xmlns:w10="urn:schemas-microsoft-com:office:word" xmlns:w="http://schemas.openxmlformats.org/wordprocessingml/2006/main" xmlns:w14="http://schemas.microsoft.com/office/word/2010/wordml" xmlns:w15="http://schemas.microsoft.com/office/word/2012/wordml" xmlns:w16cid="http://schemas.microsoft.com/office/word/2016/wordml/cid" xmlns:w16se="http://schemas.microsoft.com/office/word/2015/wordml/symex" xmlns:wpg="http://schemas.microsoft.com/office/word/2010/wordprocessingGroup" xmlns:wpi="http://schemas.microsoft.com/office/word/2010/wordprocessingInk" xmlns:wne="http://schemas.microsoft.com/office/word/2006/wordml" xmlns:wps="http://schemas.microsoft.com/office/word/2010/wordprocessingShape" mc:Ignorable="w14 w15 w16se w16cid wp14">
+<w:document xmlns:wpc="http://schemas.microsoft.com/office/word/2010/wordprocessingCanvas" xmlns:cx="http://schemas.microsoft.com/office/drawing/2014/chartex" xmlns:cx1="http://schemas.microsoft.com/office/drawing/2015/9/8/chartex" xmlns:mc="http://schemas.openxmlformats.org/markup-compatibility/2006" xmlns:o="urn:schemas-microsoft-com:office:office" xmlns:r="http://schemas.openxmlformats.org/officeDocument/2006/relationships" xmlns:m="http://schemas.openxmlformats.org/officeDocument/2006/math" xmlns:v="urn:schemas-microsoft-com:vml" xmlns:wp14="http://schemas.microsoft.com/office/word/2010/wordprocessingDrawing" xmlns:wp="http://schemas.openxmlformats.org/drawingml/2006/wordprocessingDrawing" xmlns:w10="urn:schemas-microsoft-com:office:word" xmlns:w="http://schemas.openxmlformats.org/wordprocessingml/2006/main" xmlns:w14="http://schemas.microsoft.com/office/word/2010/wordml" xmlns:w15="http://schemas.microsoft.com/office/word/2012/wordml" xmlns:w16se="http://schemas.microsoft.com/office/word/2015/wordml/symex" xmlns:wpg="http://schemas.microsoft.com/office/word/2010/wordprocessingGroup" xmlns:wpi="http://schemas.microsoft.com/office/word/2010/wordprocessingInk" xmlns:wne="http://schemas.microsoft.com/office/word/2006/wordml" xmlns:wps="http://schemas.microsoft.com/office/word/2010/wordprocessingShape" mc:Ignorable="w14 w15 w16se wp14">
   <w:body>
     <w:p>
       <w:pPr>
+        <w:pStyle w:val="Header"/>
+        <w:jc w:val="center"/>
         <w:rPr>
           <w:rFonts w:asciiTheme="minorHAnsi" w:hAnsiTheme="minorHAnsi" w:cstheme="minorHAnsi"/>
           <w:b/>
-        </w:rPr>
-      </w:pPr>
-    </w:p>
-    <w:p>
-      <w:pPr>
+          <w:sz w:val="36"/>
+          <w:szCs w:val="36"/>
+        </w:rPr>
+      </w:pPr>
+      <w:r>
         <w:rPr>
           <w:rFonts w:asciiTheme="minorHAnsi" w:hAnsiTheme="minorHAnsi" w:cstheme="minorHAnsi"/>
           <w:b/>
-        </w:rPr>
-      </w:pPr>
+          <w:sz w:val="36"/>
+          <w:szCs w:val="36"/>
+        </w:rPr>
+        <w:br/>
+      </w:r>
       <w:r>
         <w:rPr>
           <w:rFonts w:asciiTheme="minorHAnsi" w:hAnsiTheme="minorHAnsi" w:cstheme="minorHAnsi"/>
           <w:b/>
-        </w:rPr>
-        <w:t>Summary of Qualifications</w:t>
-      </w:r>
-    </w:p>
-    <w:p>
-      <w:pPr>
-        <w:pStyle w:val="ListParagraph"/>
-        <w:numPr>
-          <w:ilvl w:val="0"/>
-          <w:numId w:val="12"/>
-        </w:numPr>
-        <w:rPr>
-          <w:rFonts w:asciiTheme="minorHAnsi" w:hAnsiTheme="minorHAnsi" w:cstheme="minorHAnsi"/>
-        </w:rPr>
-      </w:pPr>
-      <w:r>
-        <w:rPr>
-          <w:rFonts w:asciiTheme="minorHAnsi" w:hAnsiTheme="minorHAnsi" w:cstheme="minorHAnsi"/>
-        </w:rPr>
-        <w:t xml:space="preserve">Highly experienced with standard laboratory environments, practicing aseptic technique, and handling hazardous materials. </w:t>
-      </w:r>
-    </w:p>
-    <w:p>
-      <w:pPr>
-        <w:pStyle w:val="ListParagraph"/>
-        <w:numPr>
-          <w:ilvl w:val="0"/>
-          <w:numId w:val="12"/>
-        </w:numPr>
-        <w:rPr>
-          <w:rFonts w:asciiTheme="minorHAnsi" w:hAnsiTheme="minorHAnsi" w:cstheme="minorHAnsi"/>
-        </w:rPr>
-      </w:pPr>
-      <w:r>
-        <w:rPr>
-          <w:rFonts w:asciiTheme="minorHAnsi" w:hAnsiTheme="minorHAnsi" w:cstheme="minorHAnsi"/>
-        </w:rPr>
-        <w:t>Solid knowledge of chemistry, DNA techn</w:t>
-      </w:r>
-      <w:bookmarkStart w:id="0" w:name="_GoBack"/>
-      <w:bookmarkEnd w:id="0"/>
-      <w:r>
-        <w:rPr>
-          <w:rFonts w:asciiTheme="minorHAnsi" w:hAnsiTheme="minorHAnsi" w:cstheme="minorHAnsi"/>
-        </w:rPr>
-        <w:t xml:space="preserve">iques, </w:t>
-      </w:r>
-      <w:r>
-        <w:rPr>
-          <w:rFonts w:asciiTheme="minorHAnsi" w:hAnsiTheme="minorHAnsi" w:cstheme="minorHAnsi"/>
-        </w:rPr>
-        <w:t xml:space="preserve">genetics, and biochemistry </w:t>
-      </w:r>
-      <w:r>
-        <w:rPr>
-          <w:rFonts w:asciiTheme="minorHAnsi" w:hAnsiTheme="minorHAnsi" w:cstheme="minorHAnsi"/>
-        </w:rPr>
-        <w:t>concepts.</w:t>
-      </w:r>
-    </w:p>
-    <w:p>
-      <w:pPr>
-        <w:pStyle w:val="ListParagraph"/>
-        <w:numPr>
-          <w:ilvl w:val="0"/>
-          <w:numId w:val="12"/>
-        </w:numPr>
-        <w:rPr>
-          <w:rFonts w:asciiTheme="minorHAnsi" w:hAnsiTheme="minorHAnsi" w:cstheme="minorHAnsi"/>
-        </w:rPr>
-      </w:pPr>
-      <w:r>
-        <w:rPr>
-          <w:rFonts w:asciiTheme="minorHAnsi" w:hAnsiTheme="minorHAnsi" w:cstheme="minorHAnsi"/>
-        </w:rPr>
-        <w:t xml:space="preserve">Analytical and critical thinker with sound abilities to effectively communicate to lab staff and personnel. </w:t>
-      </w:r>
-    </w:p>
-    <w:p>
-      <w:pPr>
-        <w:pStyle w:val="ListParagraph"/>
-        <w:numPr>
-          <w:ilvl w:val="0"/>
-          <w:numId w:val="12"/>
-        </w:numPr>
+          <w:sz w:val="36"/>
+          <w:szCs w:val="36"/>
+        </w:rPr>
+        <w:t>Ryan DeBose-Boyd</w:t>
+      </w:r>
+    </w:p>
+    <w:p>
+      <w:pPr>
+        <w:pStyle w:val="Header"/>
+        <w:jc w:val="center"/>
+        <w:rPr>
+          <w:rFonts w:asciiTheme="minorHAnsi" w:hAnsiTheme="minorHAnsi" w:cstheme="minorHAnsi"/>
+        </w:rPr>
+      </w:pPr>
+      <w:r>
+        <w:rPr>
+          <w:rFonts w:asciiTheme="minorHAnsi" w:hAnsiTheme="minorHAnsi" w:cstheme="minorHAnsi"/>
+        </w:rPr>
+        <w:t xml:space="preserve">Phone: </w:t>
+      </w:r>
+      <w:r>
+        <w:rPr>
+          <w:rFonts w:asciiTheme="minorHAnsi" w:hAnsiTheme="minorHAnsi" w:cstheme="minorHAnsi"/>
+        </w:rPr>
+        <w:t>(214) 930-4755</w:t>
+      </w:r>
+    </w:p>
+    <w:p>
+      <w:pPr>
+        <w:pStyle w:val="Header"/>
+        <w:jc w:val="center"/>
+        <w:rPr>
+          <w:rFonts w:asciiTheme="minorHAnsi" w:hAnsiTheme="minorHAnsi" w:cstheme="minorHAnsi"/>
+        </w:rPr>
+      </w:pPr>
+      <w:r>
+        <w:rPr>
+          <w:rFonts w:asciiTheme="minorHAnsi" w:hAnsiTheme="minorHAnsi" w:cstheme="minorHAnsi"/>
+        </w:rPr>
+        <w:t xml:space="preserve">Email: </w:t>
+      </w:r>
+      <w:hyperlink r:id="rId7" w:history="1">
+        <w:r>
+          <w:rPr>
+            <w:rStyle w:val="Hyperlink"/>
+          </w:rPr>
+          <w:t>ryandb1596@gmail.com</w:t>
+        </w:r>
+      </w:hyperlink>
+    </w:p>
+    <w:p>
+      <w:pPr>
+        <w:pStyle w:val="Header"/>
+        <w:jc w:val="center"/>
+        <w:rPr>
+          <w:rStyle w:val="Hyperlink"/>
+        </w:rPr>
+      </w:pPr>
+      <w:r>
+        <w:rPr>
+          <w:rFonts w:asciiTheme="minorHAnsi" w:hAnsiTheme="minorHAnsi" w:cstheme="minorHAnsi"/>
+        </w:rPr>
+        <w:t xml:space="preserve">GitHub Link: </w:t>
+      </w:r>
+      <w:hyperlink r:id="rId8" w:history="1">
+        <w:r>
+          <w:rPr>
+            <w:rStyle w:val="Hyperlink"/>
+          </w:rPr>
+          <w:t>http://github.com/ryan96db</w:t>
+        </w:r>
+      </w:hyperlink>
+    </w:p>
+    <w:p>
+      <w:pPr>
+        <w:pStyle w:val="Header"/>
+        <w:jc w:val="center"/>
+        <w:rPr>
+          <w:rStyle w:val="Hyperlink"/>
+          <w:color w:val="auto"/>
+          <w:u w:val="none"/>
+        </w:rPr>
+      </w:pPr>
+      <w:r>
+        <w:rPr>
+          <w:rStyle w:val="Hyperlink"/>
+          <w:color w:val="auto"/>
+          <w:u w:val="none"/>
+        </w:rPr>
+        <w:t xml:space="preserve">Website: </w:t>
+      </w:r>
+      <w:hyperlink r:id="rId9" w:history="1">
+        <w:r>
+          <w:rPr>
+            <w:rStyle w:val="Hyperlink"/>
+          </w:rPr>
+          <w:t>https://ryan96db.github.io/</w:t>
+        </w:r>
+      </w:hyperlink>
+    </w:p>
+    <w:p>
+      <w:pPr>
+        <w:rPr>
+          <w:rFonts w:asciiTheme="minorHAnsi" w:hAnsiTheme="minorHAnsi" w:cstheme="minorHAnsi"/>
+        </w:rPr>
+      </w:pPr>
+    </w:p>
+    <w:p>
+      <w:pPr>
         <w:rPr>
           <w:rFonts w:asciiTheme="minorHAnsi" w:hAnsiTheme="minorHAnsi" w:cstheme="minorHAnsi"/>
           <w:b/>
-        </w:rPr>
-      </w:pPr>
-      <w:r>
-        <w:rPr>
-          <w:rFonts w:asciiTheme="minorHAnsi" w:hAnsiTheme="minorHAnsi" w:cstheme="minorHAnsi"/>
-        </w:rPr>
-        <w:t>Skilled</w:t>
-      </w:r>
-      <w:r>
-        <w:rPr>
-          <w:rFonts w:asciiTheme="minorHAnsi" w:hAnsiTheme="minorHAnsi" w:cstheme="minorHAnsi"/>
-        </w:rPr>
-        <w:t xml:space="preserve"> in </w:t>
-      </w:r>
-      <w:r>
-        <w:rPr>
-          <w:rFonts w:asciiTheme="minorHAnsi" w:hAnsiTheme="minorHAnsi" w:cstheme="minorHAnsi"/>
-        </w:rPr>
-        <w:t>Swift, C++14, HTML5</w:t>
-      </w:r>
-      <w:r>
-        <w:rPr>
-          <w:rFonts w:asciiTheme="minorHAnsi" w:hAnsiTheme="minorHAnsi" w:cstheme="minorHAnsi"/>
-        </w:rPr>
-        <w:t>,</w:t>
-      </w:r>
-      <w:r>
-        <w:rPr>
-          <w:rFonts w:asciiTheme="minorHAnsi" w:hAnsiTheme="minorHAnsi" w:cstheme="minorHAnsi"/>
-        </w:rPr>
-        <w:t xml:space="preserve"> Microsoft Office Suite, and CSS3, </w:t>
-      </w:r>
-      <w:r>
-        <w:rPr>
-          <w:rFonts w:asciiTheme="minorHAnsi" w:hAnsiTheme="minorHAnsi" w:cstheme="minorHAnsi"/>
-        </w:rPr>
-        <w:t>well-organized and detail-oriented, and capable of multitasking effectively to increase company production.</w:t>
-      </w:r>
-    </w:p>
-    <w:p>
-      <w:pPr>
-        <w:pStyle w:val="ListParagraph"/>
-        <w:numPr>
-          <w:ilvl w:val="0"/>
-          <w:numId w:val="12"/>
-        </w:numPr>
+          <w:sz w:val="36"/>
+          <w:szCs w:val="36"/>
+        </w:rPr>
+      </w:pPr>
+      <w:r>
         <w:rPr>
           <w:rFonts w:asciiTheme="minorHAnsi" w:hAnsiTheme="minorHAnsi" w:cstheme="minorHAnsi"/>
           <w:b/>
-        </w:rPr>
-      </w:pPr>
-      <w:r>
-        <w:rPr>
-          <w:rFonts w:asciiTheme="minorHAnsi" w:hAnsiTheme="minorHAnsi" w:cstheme="minorHAnsi"/>
-        </w:rPr>
-        <w:t>Resourceful</w:t>
-      </w:r>
-      <w:r>
-        <w:rPr>
-          <w:rFonts w:asciiTheme="minorHAnsi" w:hAnsiTheme="minorHAnsi" w:cstheme="minorHAnsi"/>
-        </w:rPr>
-        <w:t xml:space="preserve"> and analytical </w:t>
-      </w:r>
-      <w:r>
-        <w:rPr>
-          <w:rFonts w:asciiTheme="minorHAnsi" w:hAnsiTheme="minorHAnsi" w:cstheme="minorHAnsi"/>
-        </w:rPr>
-        <w:t>team player that is constantly seeking new knowledge.</w:t>
-      </w:r>
-    </w:p>
-    <w:p>
-      <w:pPr>
-        <w:rPr>
-          <w:rFonts w:asciiTheme="minorHAnsi" w:hAnsiTheme="minorHAnsi" w:cstheme="minorHAnsi"/>
-        </w:rPr>
-      </w:pPr>
+          <w:sz w:val="36"/>
+          <w:szCs w:val="36"/>
+        </w:rPr>
+        <w:t>Education</w:t>
+      </w:r>
+    </w:p>
+    <w:p>
+      <w:pPr>
+        <w:rPr>
+          <w:rFonts w:asciiTheme="minorHAnsi" w:hAnsiTheme="minorHAnsi" w:cstheme="minorHAnsi"/>
+          <w:bCs/>
+        </w:rPr>
+      </w:pPr>
+      <w:r>
+        <w:rPr>
+          <w:rFonts w:asciiTheme="minorHAnsi" w:hAnsiTheme="minorHAnsi" w:cstheme="minorHAnsi"/>
+          <w:bCs/>
+        </w:rPr>
+        <w:t>Bachelor of Science in Biolog</w:t>
+      </w:r>
+      <w:r>
+        <w:rPr>
+          <w:rFonts w:asciiTheme="minorHAnsi" w:hAnsiTheme="minorHAnsi" w:cstheme="minorHAnsi"/>
+          <w:bCs/>
+        </w:rPr>
+        <w:t>y</w:t>
+      </w:r>
+      <w:r>
+        <w:rPr>
+          <w:rFonts w:asciiTheme="minorHAnsi" w:hAnsiTheme="minorHAnsi" w:cstheme="minorHAnsi"/>
+          <w:bCs/>
+        </w:rPr>
+        <w:t>, Magna Cum Laude</w:t>
+      </w:r>
+    </w:p>
+    <w:p>
+      <w:pPr>
+        <w:rPr>
+          <w:rFonts w:asciiTheme="minorHAnsi" w:hAnsiTheme="minorHAnsi" w:cstheme="minorHAnsi"/>
+        </w:rPr>
+      </w:pPr>
+      <w:r>
+        <w:rPr>
+          <w:rFonts w:asciiTheme="minorHAnsi" w:hAnsiTheme="minorHAnsi" w:cstheme="minorHAnsi"/>
+        </w:rPr>
+        <w:t>Graduation: 5/11/2019</w:t>
+      </w:r>
+    </w:p>
+    <w:p>
+      <w:pPr>
+        <w:rPr>
+          <w:rFonts w:asciiTheme="minorHAnsi" w:hAnsiTheme="minorHAnsi" w:cstheme="minorHAnsi"/>
+        </w:rPr>
+      </w:pPr>
+      <w:r>
+        <w:rPr>
+          <w:rFonts w:asciiTheme="minorHAnsi" w:hAnsiTheme="minorHAnsi" w:cstheme="minorHAnsi"/>
+        </w:rPr>
+        <w:t>Texas A&amp;M University – Commerce, Commerce, Texas</w:t>
+      </w:r>
     </w:p>
     <w:p>
       <w:pPr>
@@ -193,91 +214,22 @@
           <w:b/>
         </w:rPr>
       </w:pPr>
-      <w:r>
+    </w:p>
+    <w:p>
+      <w:pPr>
         <w:rPr>
           <w:rFonts w:asciiTheme="minorHAnsi" w:hAnsiTheme="minorHAnsi" w:cstheme="minorHAnsi"/>
           <w:b/>
-        </w:rPr>
-        <w:t>Bachelor of Science in Biolog</w:t>
-      </w:r>
+          <w:sz w:val="36"/>
+          <w:szCs w:val="36"/>
+        </w:rPr>
+      </w:pPr>
       <w:r>
         <w:rPr>
           <w:rFonts w:asciiTheme="minorHAnsi" w:hAnsiTheme="minorHAnsi" w:cstheme="minorHAnsi"/>
           <w:b/>
-        </w:rPr>
-        <w:t>y</w:t>
-      </w:r>
-    </w:p>
-    <w:p>
-      <w:pPr>
-        <w:rPr>
-          <w:rFonts w:asciiTheme="minorHAnsi" w:hAnsiTheme="minorHAnsi" w:cstheme="minorHAnsi"/>
-        </w:rPr>
-      </w:pPr>
-      <w:r>
-        <w:rPr>
-          <w:rFonts w:asciiTheme="minorHAnsi" w:hAnsiTheme="minorHAnsi" w:cstheme="minorHAnsi"/>
-        </w:rPr>
-        <w:t>GPA: 3.</w:t>
-      </w:r>
-      <w:r>
-        <w:rPr>
-          <w:rFonts w:asciiTheme="minorHAnsi" w:hAnsiTheme="minorHAnsi" w:cstheme="minorHAnsi"/>
-        </w:rPr>
-        <w:t>8</w:t>
-      </w:r>
-      <w:r>
-        <w:rPr>
-          <w:rFonts w:asciiTheme="minorHAnsi" w:hAnsiTheme="minorHAnsi" w:cstheme="minorHAnsi"/>
-        </w:rPr>
-        <w:t>7</w:t>
-      </w:r>
-    </w:p>
-    <w:p>
-      <w:pPr>
-        <w:rPr>
-          <w:rFonts w:asciiTheme="minorHAnsi" w:hAnsiTheme="minorHAnsi" w:cstheme="minorHAnsi"/>
-        </w:rPr>
-      </w:pPr>
-      <w:r>
-        <w:rPr>
-          <w:rFonts w:asciiTheme="minorHAnsi" w:hAnsiTheme="minorHAnsi" w:cstheme="minorHAnsi"/>
-        </w:rPr>
-        <w:t>Graduation: 5/11/19</w:t>
-      </w:r>
-    </w:p>
-    <w:p>
-      <w:pPr>
-        <w:rPr>
-          <w:rFonts w:asciiTheme="minorHAnsi" w:hAnsiTheme="minorHAnsi" w:cstheme="minorHAnsi"/>
-        </w:rPr>
-      </w:pPr>
-      <w:r>
-        <w:rPr>
-          <w:rFonts w:asciiTheme="minorHAnsi" w:hAnsiTheme="minorHAnsi" w:cstheme="minorHAnsi"/>
-        </w:rPr>
-        <w:t>Texas A&amp;M University – Commerce, Commerce, Texas</w:t>
-      </w:r>
-    </w:p>
-    <w:p>
-      <w:pPr>
-        <w:rPr>
-          <w:rFonts w:asciiTheme="minorHAnsi" w:hAnsiTheme="minorHAnsi" w:cstheme="minorHAnsi"/>
-          <w:b/>
-        </w:rPr>
-      </w:pPr>
-    </w:p>
-    <w:p>
-      <w:pPr>
-        <w:rPr>
-          <w:rFonts w:asciiTheme="minorHAnsi" w:hAnsiTheme="minorHAnsi" w:cstheme="minorHAnsi"/>
-          <w:b/>
-        </w:rPr>
-      </w:pPr>
-      <w:r>
-        <w:rPr>
-          <w:rFonts w:asciiTheme="minorHAnsi" w:hAnsiTheme="minorHAnsi" w:cstheme="minorHAnsi"/>
-          <w:b/>
+          <w:sz w:val="36"/>
+          <w:szCs w:val="36"/>
         </w:rPr>
         <w:t>Relevant Coursework</w:t>
       </w:r>
@@ -331,12 +283,16 @@
         <w:rPr>
           <w:rFonts w:asciiTheme="minorHAnsi" w:hAnsiTheme="minorHAnsi" w:cstheme="minorHAnsi"/>
           <w:b/>
+          <w:sz w:val="36"/>
+          <w:szCs w:val="36"/>
         </w:rPr>
       </w:pPr>
       <w:r>
         <w:rPr>
           <w:rFonts w:asciiTheme="minorHAnsi" w:hAnsiTheme="minorHAnsi" w:cstheme="minorHAnsi"/>
           <w:b/>
+          <w:sz w:val="36"/>
+          <w:szCs w:val="36"/>
         </w:rPr>
         <w:t>Programming Languages and Frameworks</w:t>
       </w:r>
@@ -395,21 +351,7 @@
         <w:rPr>
           <w:rFonts w:asciiTheme="minorHAnsi" w:hAnsiTheme="minorHAnsi" w:cstheme="minorHAnsi"/>
         </w:rPr>
-        <w:t xml:space="preserve">Working knowledge of Python 3 and the </w:t>
-      </w:r>
-      <w:proofErr w:type="spellStart"/>
-      <w:r>
-        <w:rPr>
-          <w:rFonts w:asciiTheme="minorHAnsi" w:hAnsiTheme="minorHAnsi" w:cstheme="minorHAnsi"/>
-        </w:rPr>
-        <w:t>unittest</w:t>
-      </w:r>
-      <w:proofErr w:type="spellEnd"/>
-      <w:r>
-        <w:rPr>
-          <w:rFonts w:asciiTheme="minorHAnsi" w:hAnsiTheme="minorHAnsi" w:cstheme="minorHAnsi"/>
-        </w:rPr>
-        <w:t xml:space="preserve"> framework.</w:t>
+        <w:t>Working knowledge of Python 3 and the unittest framework.</w:t>
       </w:r>
     </w:p>
     <w:p>
@@ -447,90 +389,56 @@
       <w:pPr>
         <w:rPr>
           <w:rFonts w:asciiTheme="minorHAnsi" w:hAnsiTheme="minorHAnsi" w:cstheme="minorHAnsi"/>
+        </w:rPr>
+      </w:pPr>
+    </w:p>
+    <w:p>
+      <w:pPr>
+        <w:rPr>
+          <w:rFonts w:asciiTheme="minorHAnsi" w:hAnsiTheme="minorHAnsi" w:cstheme="minorHAnsi"/>
           <w:b/>
-        </w:rPr>
-      </w:pPr>
-    </w:p>
-    <w:p>
-      <w:pPr>
+          <w:sz w:val="36"/>
+          <w:szCs w:val="36"/>
+        </w:rPr>
+      </w:pPr>
+      <w:r>
         <w:rPr>
           <w:rFonts w:asciiTheme="minorHAnsi" w:hAnsiTheme="minorHAnsi" w:cstheme="minorHAnsi"/>
           <w:b/>
-        </w:rPr>
-      </w:pPr>
-      <w:r>
+          <w:sz w:val="36"/>
+          <w:szCs w:val="36"/>
+        </w:rPr>
+        <w:t>Work Experience</w:t>
+      </w:r>
+    </w:p>
+    <w:p>
+      <w:pPr>
         <w:rPr>
           <w:rFonts w:asciiTheme="minorHAnsi" w:hAnsiTheme="minorHAnsi" w:cstheme="minorHAnsi"/>
           <w:b/>
         </w:rPr>
-        <w:t>Projects</w:t>
-      </w:r>
-    </w:p>
-    <w:p>
-      <w:pPr>
+      </w:pPr>
+    </w:p>
+    <w:p>
+      <w:pPr>
+        <w:rPr>
+          <w:rFonts w:asciiTheme="minorHAnsi" w:hAnsiTheme="minorHAnsi" w:cstheme="minorHAnsi"/>
+          <w:bCs/>
+        </w:rPr>
+      </w:pPr>
+      <w:r>
         <w:rPr>
           <w:rFonts w:asciiTheme="minorHAnsi" w:hAnsiTheme="minorHAnsi" w:cstheme="minorHAnsi"/>
           <w:b/>
         </w:rPr>
-      </w:pPr>
-    </w:p>
-    <w:p>
-      <w:pPr>
-        <w:pStyle w:val="NormalWeb"/>
-        <w:spacing w:before="0" w:beforeAutospacing="0" w:after="150" w:afterAutospacing="0"/>
-        <w:rPr>
-          <w:rFonts w:asciiTheme="minorHAnsi" w:eastAsiaTheme="minorHAnsi" w:hAnsiTheme="minorHAnsi" w:cstheme="minorHAnsi"/>
-        </w:rPr>
-      </w:pPr>
-      <w:r>
-        <w:rPr>
-          <w:rFonts w:asciiTheme="minorHAnsi" w:eastAsiaTheme="minorHAnsi" w:hAnsiTheme="minorHAnsi" w:cstheme="minorHAnsi"/>
-          <w:b/>
-        </w:rPr>
-        <w:t xml:space="preserve">Sweet T's Grill &amp; </w:t>
-      </w:r>
-      <w:proofErr w:type="spellStart"/>
-      <w:r>
-        <w:rPr>
-          <w:rFonts w:asciiTheme="minorHAnsi" w:eastAsiaTheme="minorHAnsi" w:hAnsiTheme="minorHAnsi" w:cstheme="minorHAnsi"/>
-          <w:b/>
-        </w:rPr>
-        <w:t>Sno</w:t>
-      </w:r>
-      <w:proofErr w:type="spellEnd"/>
-      <w:r>
-        <w:rPr>
-          <w:rFonts w:asciiTheme="minorHAnsi" w:eastAsiaTheme="minorHAnsi" w:hAnsiTheme="minorHAnsi" w:cstheme="minorHAnsi"/>
-          <w:b/>
-        </w:rPr>
-        <w:t xml:space="preserve"> Cones</w:t>
-      </w:r>
-      <w:r>
-        <w:rPr>
-          <w:rFonts w:asciiTheme="minorHAnsi" w:eastAsiaTheme="minorHAnsi" w:hAnsiTheme="minorHAnsi" w:cstheme="minorHAnsi"/>
-        </w:rPr>
-        <w:t xml:space="preserve"> </w:t>
-      </w:r>
-      <w:r>
-        <w:rPr>
-          <w:rFonts w:asciiTheme="minorHAnsi" w:eastAsiaTheme="minorHAnsi" w:hAnsiTheme="minorHAnsi" w:cstheme="minorHAnsi"/>
-        </w:rPr>
-        <w:t>(</w:t>
-      </w:r>
-      <w:hyperlink r:id="rId7" w:history="1">
-        <w:r>
-          <w:rPr>
-            <w:rStyle w:val="Hyperlink"/>
-            <w:rFonts w:asciiTheme="minorHAnsi" w:eastAsiaTheme="minorHAnsi" w:hAnsiTheme="minorHAnsi" w:cstheme="minorHAnsi"/>
-          </w:rPr>
-          <w:t>http://www.sweettsidabelok.com</w:t>
-        </w:r>
-      </w:hyperlink>
-      <w:r>
-        <w:rPr>
-          <w:rFonts w:asciiTheme="minorHAnsi" w:eastAsiaTheme="minorHAnsi" w:hAnsiTheme="minorHAnsi" w:cstheme="minorHAnsi"/>
-        </w:rPr>
-        <w:t xml:space="preserve">), February 2019 </w:t>
+        <w:t xml:space="preserve">Research Technician II, </w:t>
+      </w:r>
+      <w:r>
+        <w:rPr>
+          <w:rFonts w:asciiTheme="minorHAnsi" w:hAnsiTheme="minorHAnsi" w:cstheme="minorHAnsi"/>
+          <w:bCs/>
+        </w:rPr>
+        <w:t>7/2019 – Present</w:t>
       </w:r>
     </w:p>
     <w:p>
@@ -538,17 +446,19 @@
         <w:pStyle w:val="ListParagraph"/>
         <w:numPr>
           <w:ilvl w:val="0"/>
-          <w:numId w:val="2"/>
+          <w:numId w:val="20"/>
         </w:numPr>
         <w:rPr>
           <w:rFonts w:asciiTheme="minorHAnsi" w:hAnsiTheme="minorHAnsi" w:cstheme="minorHAnsi"/>
-        </w:rPr>
-      </w:pPr>
-      <w:r>
-        <w:rPr>
-          <w:rFonts w:asciiTheme="minorHAnsi" w:hAnsiTheme="minorHAnsi" w:cstheme="minorHAnsi"/>
-        </w:rPr>
-        <w:t>Collaborated with clients to generate a web design that suits their needs.</w:t>
+          <w:bCs/>
+        </w:rPr>
+      </w:pPr>
+      <w:r>
+        <w:rPr>
+          <w:rFonts w:asciiTheme="minorHAnsi" w:hAnsiTheme="minorHAnsi" w:cstheme="minorHAnsi"/>
+          <w:bCs/>
+        </w:rPr>
+        <w:t>Department of Molecular Genetics</w:t>
       </w:r>
     </w:p>
     <w:p>
@@ -556,373 +466,41 @@
         <w:pStyle w:val="ListParagraph"/>
         <w:numPr>
           <w:ilvl w:val="0"/>
-          <w:numId w:val="2"/>
+          <w:numId w:val="18"/>
         </w:numPr>
         <w:rPr>
           <w:rFonts w:asciiTheme="minorHAnsi" w:hAnsiTheme="minorHAnsi" w:cstheme="minorHAnsi"/>
-        </w:rPr>
-      </w:pPr>
-      <w:r>
-        <w:rPr>
-          <w:rFonts w:asciiTheme="minorHAnsi" w:hAnsiTheme="minorHAnsi" w:cstheme="minorHAnsi"/>
-        </w:rPr>
-        <w:t>Completely responsive static website that uses Bootstrap.</w:t>
+          <w:bCs/>
+        </w:rPr>
+      </w:pPr>
+      <w:r>
+        <w:rPr>
+          <w:rFonts w:asciiTheme="minorHAnsi" w:hAnsiTheme="minorHAnsi" w:cstheme="minorHAnsi"/>
+          <w:bCs/>
+        </w:rPr>
+        <w:t>Performed</w:t>
+      </w:r>
+      <w:r>
+        <w:rPr>
+          <w:rFonts w:asciiTheme="minorHAnsi" w:hAnsiTheme="minorHAnsi" w:cstheme="minorHAnsi"/>
+          <w:bCs/>
+        </w:rPr>
+        <w:t xml:space="preserve"> structural biology scientific research, using methods such as fast protein liquid chromatography (FPLC)</w:t>
+      </w:r>
+      <w:r>
+        <w:rPr>
+          <w:rFonts w:asciiTheme="minorHAnsi" w:hAnsiTheme="minorHAnsi" w:cstheme="minorHAnsi"/>
+          <w:bCs/>
+        </w:rPr>
+        <w:t xml:space="preserve">, transfection, mini-prep, and mutagenesis to study the mechanisms involved with the Hedgehog (Hh) signaling pathway. </w:t>
       </w:r>
     </w:p>
     <w:p>
       <w:pPr>
         <w:pStyle w:val="ListParagraph"/>
-        <w:numPr>
-          <w:ilvl w:val="0"/>
-          <w:numId w:val="2"/>
-        </w:numPr>
-        <w:rPr>
-          <w:rFonts w:asciiTheme="minorHAnsi" w:hAnsiTheme="minorHAnsi" w:cstheme="minorHAnsi"/>
-        </w:rPr>
-      </w:pPr>
-      <w:r>
-        <w:rPr>
-          <w:rFonts w:asciiTheme="minorHAnsi" w:hAnsiTheme="minorHAnsi" w:cstheme="minorHAnsi"/>
-        </w:rPr>
-        <w:t xml:space="preserve"> Built from scratch using HTML5, CSS3, </w:t>
-      </w:r>
-      <w:r>
-        <w:rPr>
-          <w:rFonts w:asciiTheme="minorHAnsi" w:hAnsiTheme="minorHAnsi" w:cstheme="minorHAnsi"/>
-        </w:rPr>
-        <w:t xml:space="preserve">and </w:t>
-      </w:r>
-      <w:r>
-        <w:rPr>
-          <w:rFonts w:asciiTheme="minorHAnsi" w:hAnsiTheme="minorHAnsi" w:cstheme="minorHAnsi"/>
-        </w:rPr>
-        <w:t>JavaScript</w:t>
-      </w:r>
-      <w:r>
-        <w:rPr>
-          <w:rFonts w:asciiTheme="minorHAnsi" w:hAnsiTheme="minorHAnsi" w:cstheme="minorHAnsi"/>
-        </w:rPr>
-        <w:t>.</w:t>
-      </w:r>
-    </w:p>
-    <w:p>
-      <w:pPr>
-        <w:pStyle w:val="ListParagraph"/>
-        <w:numPr>
-          <w:ilvl w:val="0"/>
-          <w:numId w:val="2"/>
-        </w:numPr>
-        <w:rPr>
-          <w:rFonts w:asciiTheme="minorHAnsi" w:hAnsiTheme="minorHAnsi" w:cstheme="minorHAnsi"/>
-        </w:rPr>
-      </w:pPr>
-      <w:r>
-        <w:rPr>
-          <w:rFonts w:asciiTheme="minorHAnsi" w:hAnsiTheme="minorHAnsi" w:cstheme="minorHAnsi"/>
-        </w:rPr>
-        <w:t>Deployed using Heroku.</w:t>
-      </w:r>
-    </w:p>
-    <w:p>
-      <w:pPr>
-        <w:rPr>
-          <w:rFonts w:asciiTheme="minorHAnsi" w:hAnsiTheme="minorHAnsi" w:cstheme="minorHAnsi"/>
-        </w:rPr>
-      </w:pPr>
-    </w:p>
-    <w:p>
-      <w:pPr>
-        <w:pStyle w:val="NormalWeb"/>
-        <w:spacing w:before="0" w:beforeAutospacing="0" w:after="150" w:afterAutospacing="0"/>
-        <w:rPr>
-          <w:rFonts w:asciiTheme="minorHAnsi" w:hAnsiTheme="minorHAnsi" w:cstheme="minorHAnsi"/>
-        </w:rPr>
-      </w:pPr>
-      <w:r>
-        <w:rPr>
-          <w:rFonts w:asciiTheme="minorHAnsi" w:hAnsiTheme="minorHAnsi" w:cstheme="minorHAnsi"/>
-          <w:b/>
-        </w:rPr>
-        <w:t>Run or Shine</w:t>
-      </w:r>
-      <w:r>
-        <w:rPr>
-          <w:rFonts w:asciiTheme="minorHAnsi" w:hAnsiTheme="minorHAnsi" w:cstheme="minorHAnsi"/>
-          <w:b/>
-        </w:rPr>
-        <w:t xml:space="preserve"> </w:t>
-      </w:r>
-      <w:r>
-        <w:rPr>
-          <w:rFonts w:asciiTheme="minorHAnsi" w:hAnsiTheme="minorHAnsi" w:cstheme="minorHAnsi"/>
-        </w:rPr>
-        <w:t>(</w:t>
-      </w:r>
-      <w:hyperlink r:id="rId8" w:history="1">
-        <w:r>
-          <w:rPr>
-            <w:rStyle w:val="Hyperlink"/>
-            <w:rFonts w:asciiTheme="minorHAnsi" w:hAnsiTheme="minorHAnsi" w:cstheme="minorHAnsi"/>
-          </w:rPr>
-          <w:t>App Store Link</w:t>
-        </w:r>
-      </w:hyperlink>
-      <w:r>
-        <w:rPr>
-          <w:rFonts w:asciiTheme="minorHAnsi" w:hAnsiTheme="minorHAnsi" w:cstheme="minorHAnsi"/>
-        </w:rPr>
-        <w:t>),</w:t>
-      </w:r>
-      <w:r>
-        <w:rPr>
-          <w:rFonts w:asciiTheme="minorHAnsi" w:hAnsiTheme="minorHAnsi" w:cstheme="minorHAnsi"/>
-        </w:rPr>
-        <w:t xml:space="preserve"> (</w:t>
-      </w:r>
-      <w:hyperlink r:id="rId9" w:history="1">
-        <w:r>
-          <w:rPr>
-            <w:rStyle w:val="Hyperlink"/>
-            <w:rFonts w:asciiTheme="minorHAnsi" w:hAnsiTheme="minorHAnsi" w:cstheme="minorHAnsi"/>
-          </w:rPr>
-          <w:t>GitHub Link</w:t>
-        </w:r>
-      </w:hyperlink>
-      <w:r>
-        <w:rPr>
-          <w:rFonts w:asciiTheme="minorHAnsi" w:hAnsiTheme="minorHAnsi" w:cstheme="minorHAnsi"/>
-        </w:rPr>
-        <w:t>) November 2018 – Present</w:t>
-      </w:r>
-    </w:p>
-    <w:p>
-      <w:pPr>
-        <w:pStyle w:val="ListParagraph"/>
-        <w:numPr>
-          <w:ilvl w:val="0"/>
-          <w:numId w:val="2"/>
-        </w:numPr>
-        <w:rPr>
-          <w:rFonts w:asciiTheme="minorHAnsi" w:hAnsiTheme="minorHAnsi" w:cstheme="minorHAnsi"/>
-        </w:rPr>
-      </w:pPr>
-      <w:r>
-        <w:rPr>
-          <w:rFonts w:asciiTheme="minorHAnsi" w:hAnsiTheme="minorHAnsi" w:cstheme="minorHAnsi"/>
-        </w:rPr>
-        <w:t>A</w:t>
-      </w:r>
-      <w:r>
-        <w:rPr>
-          <w:rFonts w:asciiTheme="minorHAnsi" w:hAnsiTheme="minorHAnsi" w:cstheme="minorHAnsi"/>
-        </w:rPr>
-        <w:t>n iOS application that</w:t>
-      </w:r>
-      <w:r>
-        <w:rPr>
-          <w:rFonts w:asciiTheme="minorHAnsi" w:hAnsiTheme="minorHAnsi" w:cstheme="minorHAnsi"/>
-        </w:rPr>
-        <w:t xml:space="preserve"> was</w:t>
-      </w:r>
-      <w:r>
-        <w:rPr>
-          <w:rFonts w:asciiTheme="minorHAnsi" w:hAnsiTheme="minorHAnsi" w:cstheme="minorHAnsi"/>
-        </w:rPr>
-        <w:t xml:space="preserve"> built using Swift</w:t>
-      </w:r>
-      <w:r>
-        <w:rPr>
-          <w:rFonts w:asciiTheme="minorHAnsi" w:hAnsiTheme="minorHAnsi" w:cstheme="minorHAnsi"/>
-        </w:rPr>
-        <w:t>.</w:t>
-      </w:r>
-    </w:p>
-    <w:p>
-      <w:pPr>
-        <w:pStyle w:val="ListParagraph"/>
-        <w:numPr>
-          <w:ilvl w:val="0"/>
-          <w:numId w:val="2"/>
-        </w:numPr>
-        <w:rPr>
-          <w:rFonts w:asciiTheme="minorHAnsi" w:hAnsiTheme="minorHAnsi" w:cstheme="minorHAnsi"/>
-        </w:rPr>
-      </w:pPr>
-      <w:r>
-        <w:rPr>
-          <w:rFonts w:asciiTheme="minorHAnsi" w:hAnsiTheme="minorHAnsi" w:cstheme="minorHAnsi"/>
-        </w:rPr>
-        <w:t xml:space="preserve">Integrates </w:t>
-      </w:r>
-      <w:proofErr w:type="spellStart"/>
-      <w:r>
-        <w:rPr>
-          <w:rFonts w:asciiTheme="minorHAnsi" w:hAnsiTheme="minorHAnsi" w:cstheme="minorHAnsi"/>
-        </w:rPr>
-        <w:t>CocoaPods</w:t>
-      </w:r>
-      <w:proofErr w:type="spellEnd"/>
-      <w:r>
-        <w:rPr>
-          <w:rFonts w:asciiTheme="minorHAnsi" w:hAnsiTheme="minorHAnsi" w:cstheme="minorHAnsi"/>
-        </w:rPr>
-        <w:t xml:space="preserve"> to help determine whether user has internet service.</w:t>
-      </w:r>
-    </w:p>
-    <w:p>
-      <w:pPr>
-        <w:pStyle w:val="ListParagraph"/>
-        <w:numPr>
-          <w:ilvl w:val="0"/>
-          <w:numId w:val="2"/>
-        </w:numPr>
-        <w:rPr>
-          <w:rFonts w:asciiTheme="minorHAnsi" w:hAnsiTheme="minorHAnsi" w:cstheme="minorHAnsi"/>
-        </w:rPr>
-      </w:pPr>
-      <w:r>
-        <w:rPr>
-          <w:rFonts w:asciiTheme="minorHAnsi" w:hAnsiTheme="minorHAnsi" w:cstheme="minorHAnsi"/>
-        </w:rPr>
-        <w:t>Gets the user’s location and extracts JSON data from an API (</w:t>
-      </w:r>
-      <w:proofErr w:type="spellStart"/>
-      <w:r>
-        <w:rPr>
-          <w:rFonts w:asciiTheme="minorHAnsi" w:hAnsiTheme="minorHAnsi" w:cstheme="minorHAnsi"/>
-        </w:rPr>
-        <w:t>OpenWeatherMap</w:t>
-      </w:r>
-      <w:proofErr w:type="spellEnd"/>
-      <w:r>
-        <w:rPr>
-          <w:rFonts w:asciiTheme="minorHAnsi" w:hAnsiTheme="minorHAnsi" w:cstheme="minorHAnsi"/>
-        </w:rPr>
-        <w:t xml:space="preserve"> API) to display the current weather and suggest to the user clothes to wear for a run outside. </w:t>
-      </w:r>
-    </w:p>
-    <w:p>
-      <w:pPr>
-        <w:pStyle w:val="ListParagraph"/>
-        <w:rPr>
-          <w:rFonts w:asciiTheme="minorHAnsi" w:hAnsiTheme="minorHAnsi" w:cstheme="minorHAnsi"/>
-        </w:rPr>
-      </w:pPr>
-    </w:p>
-    <w:p>
-      <w:pPr>
-        <w:rPr>
-          <w:rFonts w:asciiTheme="minorHAnsi" w:hAnsiTheme="minorHAnsi" w:cstheme="minorHAnsi"/>
-          <w:b/>
-        </w:rPr>
-      </w:pPr>
-    </w:p>
-    <w:p>
-      <w:pPr>
-        <w:rPr>
-          <w:rFonts w:asciiTheme="minorHAnsi" w:hAnsiTheme="minorHAnsi" w:cstheme="minorHAnsi"/>
-        </w:rPr>
-      </w:pPr>
-      <w:r>
-        <w:rPr>
-          <w:rFonts w:asciiTheme="minorHAnsi" w:hAnsiTheme="minorHAnsi" w:cstheme="minorHAnsi"/>
-          <w:b/>
-        </w:rPr>
-        <w:t>Cycle-</w:t>
-      </w:r>
-      <w:proofErr w:type="spellStart"/>
-      <w:r>
-        <w:rPr>
-          <w:rFonts w:asciiTheme="minorHAnsi" w:hAnsiTheme="minorHAnsi" w:cstheme="minorHAnsi"/>
-          <w:b/>
-        </w:rPr>
-        <w:t>Trac</w:t>
-      </w:r>
-      <w:proofErr w:type="spellEnd"/>
-      <w:r>
-        <w:rPr>
-          <w:rFonts w:asciiTheme="minorHAnsi" w:hAnsiTheme="minorHAnsi" w:cstheme="minorHAnsi"/>
-        </w:rPr>
-        <w:t xml:space="preserve"> (</w:t>
-      </w:r>
-      <w:hyperlink r:id="rId10" w:history="1">
-        <w:r>
-          <w:rPr>
-            <w:rStyle w:val="Hyperlink"/>
-            <w:rFonts w:asciiTheme="minorHAnsi" w:hAnsiTheme="minorHAnsi" w:cstheme="minorHAnsi"/>
-          </w:rPr>
-          <w:t>https://cycle-trac.herokuapp.com/</w:t>
-        </w:r>
-      </w:hyperlink>
-      <w:r>
-        <w:rPr>
-          <w:rFonts w:asciiTheme="minorHAnsi" w:hAnsiTheme="minorHAnsi" w:cstheme="minorHAnsi"/>
-        </w:rPr>
-        <w:t>), November 2018</w:t>
-      </w:r>
-    </w:p>
-    <w:p>
-      <w:pPr>
-        <w:pStyle w:val="ListParagraph"/>
-        <w:numPr>
-          <w:ilvl w:val="0"/>
-          <w:numId w:val="5"/>
-        </w:numPr>
-        <w:rPr>
-          <w:rFonts w:asciiTheme="minorHAnsi" w:hAnsiTheme="minorHAnsi" w:cstheme="minorHAnsi"/>
-        </w:rPr>
-      </w:pPr>
-      <w:r>
-        <w:rPr>
-          <w:rFonts w:asciiTheme="minorHAnsi" w:hAnsiTheme="minorHAnsi" w:cstheme="minorHAnsi"/>
-        </w:rPr>
-        <w:t>A web application that was built as a way to conveniently keep track of my cycling playlists/workouts</w:t>
-      </w:r>
-      <w:r>
-        <w:rPr>
-          <w:rFonts w:asciiTheme="minorHAnsi" w:hAnsiTheme="minorHAnsi" w:cstheme="minorHAnsi"/>
-        </w:rPr>
-        <w:t xml:space="preserve"> during a group fitness cycling class. </w:t>
-      </w:r>
-    </w:p>
-    <w:p>
-      <w:pPr>
-        <w:pStyle w:val="ListParagraph"/>
-        <w:numPr>
-          <w:ilvl w:val="0"/>
-          <w:numId w:val="5"/>
-        </w:numPr>
-        <w:rPr>
-          <w:rFonts w:asciiTheme="minorHAnsi" w:hAnsiTheme="minorHAnsi" w:cstheme="minorHAnsi"/>
-        </w:rPr>
-      </w:pPr>
-      <w:r>
-        <w:rPr>
-          <w:rFonts w:asciiTheme="minorHAnsi" w:hAnsiTheme="minorHAnsi" w:cstheme="minorHAnsi"/>
-        </w:rPr>
-        <w:t>Built with Ruby on Rails framework</w:t>
-      </w:r>
-    </w:p>
-    <w:p>
-      <w:pPr>
-        <w:rPr>
-          <w:rFonts w:asciiTheme="minorHAnsi" w:hAnsiTheme="minorHAnsi" w:cstheme="minorHAnsi"/>
-          <w:b/>
-        </w:rPr>
-      </w:pPr>
-      <w:r>
-        <w:rPr>
-          <w:rFonts w:asciiTheme="minorHAnsi" w:hAnsiTheme="minorHAnsi" w:cstheme="minorHAnsi"/>
-          <w:b/>
-        </w:rPr>
-        <w:t>Work Experience</w:t>
-      </w:r>
-    </w:p>
-    <w:p>
-      <w:pPr>
-        <w:rPr>
-          <w:rFonts w:asciiTheme="minorHAnsi" w:hAnsiTheme="minorHAnsi" w:cstheme="minorHAnsi"/>
-          <w:b/>
+        <w:rPr>
+          <w:rFonts w:asciiTheme="minorHAnsi" w:hAnsiTheme="minorHAnsi" w:cstheme="minorHAnsi"/>
+          <w:bCs/>
         </w:rPr>
       </w:pPr>
     </w:p>
@@ -1006,7 +584,37 @@
         <w:rPr>
           <w:rFonts w:asciiTheme="minorHAnsi" w:hAnsiTheme="minorHAnsi" w:cstheme="minorHAnsi"/>
         </w:rPr>
-        <w:t>Performed various experiments (ELISA, FACS) under supervision.</w:t>
+        <w:t>Department of Internal Medicine</w:t>
+      </w:r>
+    </w:p>
+    <w:p>
+      <w:pPr>
+        <w:pStyle w:val="ListParagraph"/>
+        <w:numPr>
+          <w:ilvl w:val="0"/>
+          <w:numId w:val="14"/>
+        </w:numPr>
+        <w:rPr>
+          <w:rFonts w:asciiTheme="minorHAnsi" w:hAnsiTheme="minorHAnsi" w:cstheme="minorHAnsi"/>
+        </w:rPr>
+      </w:pPr>
+      <w:r>
+        <w:rPr>
+          <w:rFonts w:asciiTheme="minorHAnsi" w:hAnsiTheme="minorHAnsi" w:cstheme="minorHAnsi"/>
+        </w:rPr>
+        <w:t>Performed various experiments</w:t>
+      </w:r>
+      <w:r>
+        <w:rPr>
+          <w:rFonts w:asciiTheme="minorHAnsi" w:hAnsiTheme="minorHAnsi" w:cstheme="minorHAnsi"/>
+        </w:rPr>
+        <w:t xml:space="preserve"> </w:t>
+      </w:r>
+      <w:r>
+        <w:rPr>
+          <w:rFonts w:asciiTheme="minorHAnsi" w:hAnsiTheme="minorHAnsi" w:cstheme="minorHAnsi"/>
+        </w:rPr>
+        <w:t>(ELISA, FACS) to study the cellular mechanisms involved in the regulation of ankylosing spondylitis.</w:t>
       </w:r>
     </w:p>
     <w:p>
@@ -1027,6 +635,24 @@
           <w:rFonts w:asciiTheme="minorHAnsi" w:hAnsiTheme="minorHAnsi" w:cstheme="minorHAnsi"/>
         </w:rPr>
         <w:t>(2014, 2016)</w:t>
+      </w:r>
+    </w:p>
+    <w:p>
+      <w:pPr>
+        <w:pStyle w:val="ListParagraph"/>
+        <w:numPr>
+          <w:ilvl w:val="0"/>
+          <w:numId w:val="19"/>
+        </w:numPr>
+        <w:rPr>
+          <w:rFonts w:asciiTheme="minorHAnsi" w:hAnsiTheme="minorHAnsi" w:cstheme="minorHAnsi"/>
+        </w:rPr>
+      </w:pPr>
+      <w:r>
+        <w:rPr>
+          <w:rFonts w:asciiTheme="minorHAnsi" w:hAnsiTheme="minorHAnsi" w:cstheme="minorHAnsi"/>
+        </w:rPr>
+        <w:t>Department of Molecular Genetics</w:t>
       </w:r>
     </w:p>
     <w:p>
@@ -1044,15 +670,15 @@
         <w:rPr>
           <w:rFonts w:asciiTheme="minorHAnsi" w:hAnsiTheme="minorHAnsi" w:cstheme="minorHAnsi"/>
         </w:rPr>
-        <w:t>Performed several PCR assays in order to determine the genotype of several mice with elevated cholesterol.</w:t>
-      </w:r>
-    </w:p>
-    <w:p>
-      <w:pPr>
-        <w:rPr>
-          <w:rFonts w:asciiTheme="minorHAnsi" w:hAnsiTheme="minorHAnsi" w:cstheme="minorHAnsi"/>
-        </w:rPr>
-      </w:pPr>
+        <w:lastRenderedPageBreak/>
+        <w:t xml:space="preserve">Performed several </w:t>
+      </w:r>
+      <w:r>
+        <w:rPr>
+          <w:rFonts w:asciiTheme="minorHAnsi" w:hAnsiTheme="minorHAnsi" w:cstheme="minorHAnsi"/>
+        </w:rPr>
+        <w:t xml:space="preserve">techniques such as immunoblot analysis, immunoprecipitation, and PCR to genotype various transgenic, knockout, and knockin strains of mice. </w:t>
+      </w:r>
     </w:p>
     <w:p>
       <w:pPr>
@@ -1065,6 +691,24 @@
           <w:rFonts w:asciiTheme="minorHAnsi" w:hAnsiTheme="minorHAnsi" w:cstheme="minorHAnsi"/>
         </w:rPr>
         <w:t>(2018)</w:t>
+      </w:r>
+    </w:p>
+    <w:p>
+      <w:pPr>
+        <w:pStyle w:val="ListParagraph"/>
+        <w:numPr>
+          <w:ilvl w:val="0"/>
+          <w:numId w:val="13"/>
+        </w:numPr>
+        <w:rPr>
+          <w:rFonts w:asciiTheme="minorHAnsi" w:hAnsiTheme="minorHAnsi" w:cstheme="minorHAnsi"/>
+        </w:rPr>
+      </w:pPr>
+      <w:r>
+        <w:rPr>
+          <w:rFonts w:asciiTheme="minorHAnsi" w:hAnsiTheme="minorHAnsi" w:cstheme="minorHAnsi"/>
+        </w:rPr>
+        <w:t>Department of Molecular Genetics</w:t>
       </w:r>
     </w:p>
     <w:p>
@@ -1082,7 +726,13 @@
         <w:rPr>
           <w:rFonts w:asciiTheme="minorHAnsi" w:hAnsiTheme="minorHAnsi" w:cstheme="minorHAnsi"/>
         </w:rPr>
-        <w:t xml:space="preserve">Performed and interpreted multiple qPCR assays in order to test the effects of different drugs on lipolysis induction that is present in animals with Cachexia. </w:t>
+        <w:t xml:space="preserve">Performed and interpreted multiple qPCR assays in order to </w:t>
+      </w:r>
+      <w:r>
+        <w:rPr>
+          <w:rFonts w:asciiTheme="minorHAnsi" w:hAnsiTheme="minorHAnsi" w:cstheme="minorHAnsi"/>
+        </w:rPr>
+        <w:t xml:space="preserve">test the effects of different drugs on lipolysis induction that is present in animals with Cachexia. </w:t>
       </w:r>
     </w:p>
     <w:p>
@@ -1141,13 +791,6 @@
           <w:rFonts w:asciiTheme="minorHAnsi" w:hAnsiTheme="minorHAnsi" w:cstheme="minorHAnsi"/>
         </w:rPr>
       </w:pPr>
-    </w:p>
-    <w:p>
-      <w:pPr>
-        <w:rPr>
-          <w:rFonts w:asciiTheme="minorHAnsi" w:hAnsiTheme="minorHAnsi" w:cstheme="minorHAnsi"/>
-        </w:rPr>
-      </w:pPr>
       <w:r>
         <w:rPr>
           <w:rFonts w:asciiTheme="minorHAnsi" w:hAnsiTheme="minorHAnsi" w:cstheme="minorHAnsi"/>
@@ -1183,21 +826,7 @@
         <w:rPr>
           <w:rFonts w:asciiTheme="minorHAnsi" w:hAnsiTheme="minorHAnsi" w:cstheme="minorHAnsi"/>
         </w:rPr>
-        <w:t xml:space="preserve">for courses including General </w:t>
-      </w:r>
-      <w:proofErr w:type="gramStart"/>
-      <w:r>
-        <w:rPr>
-          <w:rFonts w:asciiTheme="minorHAnsi" w:hAnsiTheme="minorHAnsi" w:cstheme="minorHAnsi"/>
-        </w:rPr>
-        <w:t>Chemistry ,</w:t>
-      </w:r>
-      <w:proofErr w:type="gramEnd"/>
-      <w:r>
-        <w:rPr>
-          <w:rFonts w:asciiTheme="minorHAnsi" w:hAnsiTheme="minorHAnsi" w:cstheme="minorHAnsi"/>
-        </w:rPr>
-        <w:t xml:space="preserve"> General Biology, General Physics, Pre-Calculus, and Calculus.</w:t>
+        <w:t>for courses including General Chemistry, General Biology, General Physics, Pre-Calculus, and Calculus.</w:t>
       </w:r>
     </w:p>
     <w:p>
@@ -1280,20 +909,16 @@
         <w:rPr>
           <w:rFonts w:asciiTheme="minorHAnsi" w:hAnsiTheme="minorHAnsi" w:cstheme="minorHAnsi"/>
         </w:rPr>
-        <w:t>Gathered information from previous research conclusions and conducted an</w:t>
-      </w:r>
-    </w:p>
-    <w:p>
-      <w:pPr>
-        <w:rPr>
-          <w:rFonts w:asciiTheme="minorHAnsi" w:hAnsiTheme="minorHAnsi" w:cstheme="minorHAnsi"/>
-        </w:rPr>
-      </w:pPr>
-      <w:r>
-        <w:rPr>
-          <w:rFonts w:asciiTheme="minorHAnsi" w:hAnsiTheme="minorHAnsi" w:cstheme="minorHAnsi"/>
-        </w:rPr>
-        <w:t>independent project using lab techniques that were learned from observation.</w:t>
+        <w:t xml:space="preserve">Used lab techniques such as immunofluorescence and western blot to determine a potential relationship between the G1P3-induced endocytotic pathway and </w:t>
+      </w:r>
+      <w:r>
+        <w:t>β-catenin</w:t>
+      </w:r>
+      <w:r>
+        <w:rPr>
+          <w:rFonts w:asciiTheme="minorHAnsi" w:hAnsiTheme="minorHAnsi" w:cstheme="minorHAnsi"/>
+        </w:rPr>
+        <w:t xml:space="preserve"> in breast cancer cells. </w:t>
       </w:r>
     </w:p>
     <w:p>
@@ -1329,7 +954,38 @@
         <w:rPr>
           <w:rFonts w:asciiTheme="minorHAnsi" w:hAnsiTheme="minorHAnsi" w:cstheme="minorHAnsi"/>
         </w:rPr>
-        <w:t>Effectively communicated lab results at Pathways Student Research Symposium 2017.</w:t>
+        <w:t xml:space="preserve">Effectively communicated lab results at </w:t>
+      </w:r>
+      <w:r>
+        <w:rPr>
+          <w:rFonts w:asciiTheme="minorHAnsi" w:hAnsiTheme="minorHAnsi" w:cstheme="minorHAnsi"/>
+        </w:rPr>
+        <w:t>the 14</w:t>
+      </w:r>
+      <w:r>
+        <w:rPr>
+          <w:rFonts w:asciiTheme="minorHAnsi" w:hAnsiTheme="minorHAnsi" w:cstheme="minorHAnsi"/>
+          <w:vertAlign w:val="superscript"/>
+        </w:rPr>
+        <w:t>th</w:t>
+      </w:r>
+      <w:r>
+        <w:rPr>
+          <w:rFonts w:asciiTheme="minorHAnsi" w:hAnsiTheme="minorHAnsi" w:cstheme="minorHAnsi"/>
+        </w:rPr>
+        <w:t xml:space="preserve"> Annual </w:t>
+      </w:r>
+      <w:r>
+        <w:rPr>
+          <w:rFonts w:asciiTheme="minorHAnsi" w:hAnsiTheme="minorHAnsi" w:cstheme="minorHAnsi"/>
+        </w:rPr>
+        <w:t>Pathways Student Research Symposium</w:t>
+      </w:r>
+      <w:r>
+        <w:rPr>
+          <w:rFonts w:asciiTheme="minorHAnsi" w:hAnsiTheme="minorHAnsi" w:cstheme="minorHAnsi"/>
+        </w:rPr>
+        <w:t>.</w:t>
       </w:r>
     </w:p>
     <w:p>
@@ -1376,12 +1032,16 @@
         <w:rPr>
           <w:rFonts w:asciiTheme="minorHAnsi" w:hAnsiTheme="minorHAnsi" w:cstheme="minorHAnsi"/>
           <w:b/>
+          <w:sz w:val="36"/>
+          <w:szCs w:val="36"/>
         </w:rPr>
       </w:pPr>
       <w:r>
         <w:rPr>
           <w:rFonts w:asciiTheme="minorHAnsi" w:hAnsiTheme="minorHAnsi" w:cstheme="minorHAnsi"/>
           <w:b/>
+          <w:sz w:val="36"/>
+          <w:szCs w:val="36"/>
         </w:rPr>
         <w:t>Leadership Positions</w:t>
       </w:r>
@@ -1448,7 +1108,6 @@
         <w:rPr>
           <w:rFonts w:asciiTheme="minorHAnsi" w:hAnsiTheme="minorHAnsi" w:cstheme="minorHAnsi"/>
         </w:rPr>
-        <w:lastRenderedPageBreak/>
         <w:t>Collaborate with other members and officers to develop Science Days for the</w:t>
       </w:r>
     </w:p>
@@ -1520,12 +1179,16 @@
         <w:rPr>
           <w:rFonts w:asciiTheme="minorHAnsi" w:hAnsiTheme="minorHAnsi" w:cstheme="minorHAnsi"/>
           <w:b/>
+          <w:sz w:val="36"/>
+          <w:szCs w:val="36"/>
         </w:rPr>
       </w:pPr>
       <w:r>
         <w:rPr>
           <w:rFonts w:asciiTheme="minorHAnsi" w:hAnsiTheme="minorHAnsi" w:cstheme="minorHAnsi"/>
           <w:b/>
+          <w:sz w:val="36"/>
+          <w:szCs w:val="36"/>
         </w:rPr>
         <w:t>Honors and Awards</w:t>
       </w:r>
@@ -1586,47 +1249,10 @@
         </w:rPr>
         <w:t>Given to students who have a 3.5 GPA for the semester</w:t>
       </w:r>
-    </w:p>
-    <w:p>
-      <w:pPr>
-        <w:rPr>
-          <w:rFonts w:asciiTheme="minorHAnsi" w:hAnsiTheme="minorHAnsi" w:cstheme="minorHAnsi"/>
-        </w:rPr>
-      </w:pPr>
-    </w:p>
-    <w:p>
-      <w:pPr>
-        <w:rPr>
-          <w:rFonts w:asciiTheme="minorHAnsi" w:hAnsiTheme="minorHAnsi" w:cstheme="minorHAnsi"/>
-          <w:b/>
-        </w:rPr>
-      </w:pPr>
-    </w:p>
-    <w:p>
-      <w:pPr>
-        <w:rPr>
-          <w:rFonts w:asciiTheme="minorHAnsi" w:hAnsiTheme="minorHAnsi" w:cstheme="minorHAnsi"/>
-          <w:b/>
-        </w:rPr>
-      </w:pPr>
-    </w:p>
-    <w:p>
-      <w:pPr>
-        <w:rPr>
-          <w:rFonts w:asciiTheme="minorHAnsi" w:hAnsiTheme="minorHAnsi" w:cstheme="minorHAnsi"/>
-          <w:b/>
-        </w:rPr>
-      </w:pPr>
-    </w:p>
-    <w:p>
-      <w:pPr>
-        <w:rPr>
-          <w:rFonts w:asciiTheme="minorHAnsi" w:hAnsiTheme="minorHAnsi" w:cstheme="minorHAnsi"/>
-        </w:rPr>
-      </w:pPr>
+      <w:bookmarkStart w:id="0" w:name="_GoBack"/>
+      <w:bookmarkEnd w:id="0"/>
     </w:p>
     <w:sectPr>
-      <w:headerReference w:type="first" r:id="rId11"/>
       <w:pgSz w:w="12240" w:h="15840"/>
       <w:pgMar w:top="1440" w:right="1440" w:bottom="1440" w:left="1440" w:header="720" w:footer="720" w:gutter="0"/>
       <w:cols w:space="720"/>
@@ -1638,7 +1264,7 @@
 </file>
 
 <file path=word/endnotes.xml><?xml version="1.0" encoding="utf-8"?>
-<w:endnotes xmlns:wpc="http://schemas.microsoft.com/office/word/2010/wordprocessingCanvas" xmlns:cx="http://schemas.microsoft.com/office/drawing/2014/chartex" xmlns:cx1="http://schemas.microsoft.com/office/drawing/2015/9/8/chartex" xmlns:cx2="http://schemas.microsoft.com/office/drawing/2015/10/21/chartex" xmlns:cx3="http://schemas.microsoft.com/office/drawing/2016/5/9/chartex" xmlns:cx4="http://schemas.microsoft.com/office/drawing/2016/5/10/chartex" xmlns:cx5="http://schemas.microsoft.com/office/drawing/2016/5/11/chartex" xmlns:cx6="http://schemas.microsoft.com/office/drawing/2016/5/12/chartex" xmlns:cx7="http://schemas.microsoft.com/office/drawing/2016/5/13/chartex" xmlns:cx8="http://schemas.microsoft.com/office/drawing/2016/5/14/chartex" xmlns:mc="http://schemas.openxmlformats.org/markup-compatibility/2006" xmlns:aink="http://schemas.microsoft.com/office/drawing/2016/ink" xmlns:am3d="http://schemas.microsoft.com/office/drawing/2017/model3d" xmlns:o="urn:schemas-microsoft-com:office:office" xmlns:r="http://schemas.openxmlformats.org/officeDocument/2006/relationships" xmlns:m="http://schemas.openxmlformats.org/officeDocument/2006/math" xmlns:v="urn:schemas-microsoft-com:vml" xmlns:wp14="http://schemas.microsoft.com/office/word/2010/wordprocessingDrawing" xmlns:wp="http://schemas.openxmlformats.org/drawingml/2006/wordprocessingDrawing" xmlns:w10="urn:schemas-microsoft-com:office:word" xmlns:w="http://schemas.openxmlformats.org/wordprocessingml/2006/main" xmlns:w14="http://schemas.microsoft.com/office/word/2010/wordml" xmlns:w15="http://schemas.microsoft.com/office/word/2012/wordml" xmlns:w16cid="http://schemas.microsoft.com/office/word/2016/wordml/cid" xmlns:w16se="http://schemas.microsoft.com/office/word/2015/wordml/symex" xmlns:wpg="http://schemas.microsoft.com/office/word/2010/wordprocessingGroup" xmlns:wpi="http://schemas.microsoft.com/office/word/2010/wordprocessingInk" xmlns:wne="http://schemas.microsoft.com/office/word/2006/wordml" xmlns:wps="http://schemas.microsoft.com/office/word/2010/wordprocessingShape" mc:Ignorable="w14 w15 w16se w16cid wp14">
+<w:endnotes xmlns:wpc="http://schemas.microsoft.com/office/word/2010/wordprocessingCanvas" xmlns:cx="http://schemas.microsoft.com/office/drawing/2014/chartex" xmlns:cx1="http://schemas.microsoft.com/office/drawing/2015/9/8/chartex" xmlns:mc="http://schemas.openxmlformats.org/markup-compatibility/2006" xmlns:o="urn:schemas-microsoft-com:office:office" xmlns:r="http://schemas.openxmlformats.org/officeDocument/2006/relationships" xmlns:m="http://schemas.openxmlformats.org/officeDocument/2006/math" xmlns:v="urn:schemas-microsoft-com:vml" xmlns:wp14="http://schemas.microsoft.com/office/word/2010/wordprocessingDrawing" xmlns:wp="http://schemas.openxmlformats.org/drawingml/2006/wordprocessingDrawing" xmlns:w10="urn:schemas-microsoft-com:office:word" xmlns:w="http://schemas.openxmlformats.org/wordprocessingml/2006/main" xmlns:w14="http://schemas.microsoft.com/office/word/2010/wordml" xmlns:w15="http://schemas.microsoft.com/office/word/2012/wordml" xmlns:w16se="http://schemas.microsoft.com/office/word/2015/wordml/symex" xmlns:wpg="http://schemas.microsoft.com/office/word/2010/wordprocessingGroup" xmlns:wpi="http://schemas.microsoft.com/office/word/2010/wordprocessingInk" xmlns:wne="http://schemas.microsoft.com/office/word/2006/wordml" xmlns:wps="http://schemas.microsoft.com/office/word/2010/wordprocessingShape" mc:Ignorable="w14 w15 w16se wp14">
   <w:endnote w:type="separator" w:id="-1">
     <w:p>
       <w:r>
@@ -1657,7 +1283,7 @@
 </file>
 
 <file path=word/footnotes.xml><?xml version="1.0" encoding="utf-8"?>
-<w:footnotes xmlns:wpc="http://schemas.microsoft.com/office/word/2010/wordprocessingCanvas" xmlns:cx="http://schemas.microsoft.com/office/drawing/2014/chartex" xmlns:cx1="http://schemas.microsoft.com/office/drawing/2015/9/8/chartex" xmlns:cx2="http://schemas.microsoft.com/office/drawing/2015/10/21/chartex" xmlns:cx3="http://schemas.microsoft.com/office/drawing/2016/5/9/chartex" xmlns:cx4="http://schemas.microsoft.com/office/drawing/2016/5/10/chartex" xmlns:cx5="http://schemas.microsoft.com/office/drawing/2016/5/11/chartex" xmlns:cx6="http://schemas.microsoft.com/office/drawing/2016/5/12/chartex" xmlns:cx7="http://schemas.microsoft.com/office/drawing/2016/5/13/chartex" xmlns:cx8="http://schemas.microsoft.com/office/drawing/2016/5/14/chartex" xmlns:mc="http://schemas.openxmlformats.org/markup-compatibility/2006" xmlns:aink="http://schemas.microsoft.com/office/drawing/2016/ink" xmlns:am3d="http://schemas.microsoft.com/office/drawing/2017/model3d" xmlns:o="urn:schemas-microsoft-com:office:office" xmlns:r="http://schemas.openxmlformats.org/officeDocument/2006/relationships" xmlns:m="http://schemas.openxmlformats.org/officeDocument/2006/math" xmlns:v="urn:schemas-microsoft-com:vml" xmlns:wp14="http://schemas.microsoft.com/office/word/2010/wordprocessingDrawing" xmlns:wp="http://schemas.openxmlformats.org/drawingml/2006/wordprocessingDrawing" xmlns:w10="urn:schemas-microsoft-com:office:word" xmlns:w="http://schemas.openxmlformats.org/wordprocessingml/2006/main" xmlns:w14="http://schemas.microsoft.com/office/word/2010/wordml" xmlns:w15="http://schemas.microsoft.com/office/word/2012/wordml" xmlns:w16cid="http://schemas.microsoft.com/office/word/2016/wordml/cid" xmlns:w16se="http://schemas.microsoft.com/office/word/2015/wordml/symex" xmlns:wpg="http://schemas.microsoft.com/office/word/2010/wordprocessingGroup" xmlns:wpi="http://schemas.microsoft.com/office/word/2010/wordprocessingInk" xmlns:wne="http://schemas.microsoft.com/office/word/2006/wordml" xmlns:wps="http://schemas.microsoft.com/office/word/2010/wordprocessingShape" mc:Ignorable="w14 w15 w16se w16cid wp14">
+<w:footnotes xmlns:wpc="http://schemas.microsoft.com/office/word/2010/wordprocessingCanvas" xmlns:cx="http://schemas.microsoft.com/office/drawing/2014/chartex" xmlns:cx1="http://schemas.microsoft.com/office/drawing/2015/9/8/chartex" xmlns:mc="http://schemas.openxmlformats.org/markup-compatibility/2006" xmlns:o="urn:schemas-microsoft-com:office:office" xmlns:r="http://schemas.openxmlformats.org/officeDocument/2006/relationships" xmlns:m="http://schemas.openxmlformats.org/officeDocument/2006/math" xmlns:v="urn:schemas-microsoft-com:vml" xmlns:wp14="http://schemas.microsoft.com/office/word/2010/wordprocessingDrawing" xmlns:wp="http://schemas.openxmlformats.org/drawingml/2006/wordprocessingDrawing" xmlns:w10="urn:schemas-microsoft-com:office:word" xmlns:w="http://schemas.openxmlformats.org/wordprocessingml/2006/main" xmlns:w14="http://schemas.microsoft.com/office/word/2010/wordml" xmlns:w15="http://schemas.microsoft.com/office/word/2012/wordml" xmlns:w16se="http://schemas.microsoft.com/office/word/2015/wordml/symex" xmlns:wpg="http://schemas.microsoft.com/office/word/2010/wordprocessingGroup" xmlns:wpi="http://schemas.microsoft.com/office/word/2010/wordprocessingInk" xmlns:wne="http://schemas.microsoft.com/office/word/2006/wordml" xmlns:wps="http://schemas.microsoft.com/office/word/2010/wordprocessingShape" mc:Ignorable="w14 w15 w16se wp14">
   <w:footnote w:type="separator" w:id="-1">
     <w:p>
       <w:r>
@@ -1675,132 +1301,8 @@
 </w:footnotes>
 </file>
 
-<file path=word/header1.xml><?xml version="1.0" encoding="utf-8"?>
-<w:hdr xmlns:wpc="http://schemas.microsoft.com/office/word/2010/wordprocessingCanvas" xmlns:cx="http://schemas.microsoft.com/office/drawing/2014/chartex" xmlns:cx1="http://schemas.microsoft.com/office/drawing/2015/9/8/chartex" xmlns:cx2="http://schemas.microsoft.com/office/drawing/2015/10/21/chartex" xmlns:cx3="http://schemas.microsoft.com/office/drawing/2016/5/9/chartex" xmlns:cx4="http://schemas.microsoft.com/office/drawing/2016/5/10/chartex" xmlns:cx5="http://schemas.microsoft.com/office/drawing/2016/5/11/chartex" xmlns:cx6="http://schemas.microsoft.com/office/drawing/2016/5/12/chartex" xmlns:cx7="http://schemas.microsoft.com/office/drawing/2016/5/13/chartex" xmlns:cx8="http://schemas.microsoft.com/office/drawing/2016/5/14/chartex" xmlns:mc="http://schemas.openxmlformats.org/markup-compatibility/2006" xmlns:aink="http://schemas.microsoft.com/office/drawing/2016/ink" xmlns:am3d="http://schemas.microsoft.com/office/drawing/2017/model3d" xmlns:o="urn:schemas-microsoft-com:office:office" xmlns:r="http://schemas.openxmlformats.org/officeDocument/2006/relationships" xmlns:m="http://schemas.openxmlformats.org/officeDocument/2006/math" xmlns:v="urn:schemas-microsoft-com:vml" xmlns:wp14="http://schemas.microsoft.com/office/word/2010/wordprocessingDrawing" xmlns:wp="http://schemas.openxmlformats.org/drawingml/2006/wordprocessingDrawing" xmlns:w10="urn:schemas-microsoft-com:office:word" xmlns:w="http://schemas.openxmlformats.org/wordprocessingml/2006/main" xmlns:w14="http://schemas.microsoft.com/office/word/2010/wordml" xmlns:w15="http://schemas.microsoft.com/office/word/2012/wordml" xmlns:w16cid="http://schemas.microsoft.com/office/word/2016/wordml/cid" xmlns:w16se="http://schemas.microsoft.com/office/word/2015/wordml/symex" xmlns:wpg="http://schemas.microsoft.com/office/word/2010/wordprocessingGroup" xmlns:wpi="http://schemas.microsoft.com/office/word/2010/wordprocessingInk" xmlns:wne="http://schemas.microsoft.com/office/word/2006/wordml" xmlns:wps="http://schemas.microsoft.com/office/word/2010/wordprocessingShape" mc:Ignorable="w14 w15 w16se w16cid wp14">
-  <w:p>
-    <w:pPr>
-      <w:pStyle w:val="Header"/>
-      <w:rPr>
-        <w:rFonts w:asciiTheme="minorHAnsi" w:hAnsiTheme="minorHAnsi" w:cstheme="minorHAnsi"/>
-        <w:sz w:val="20"/>
-        <w:szCs w:val="20"/>
-      </w:rPr>
-    </w:pPr>
-    <w:r>
-      <w:rPr>
-        <w:rFonts w:asciiTheme="minorHAnsi" w:hAnsiTheme="minorHAnsi" w:cstheme="minorHAnsi"/>
-      </w:rPr>
-      <w:t>(214) 930-4755</w:t>
-    </w:r>
-    <w:r>
-      <w:rPr>
-        <w:rFonts w:asciiTheme="minorHAnsi" w:hAnsiTheme="minorHAnsi" w:cstheme="minorHAnsi"/>
-      </w:rPr>
-      <w:tab/>
-    </w:r>
-    <w:r>
-      <w:rPr>
-        <w:rFonts w:asciiTheme="minorHAnsi" w:hAnsiTheme="minorHAnsi" w:cstheme="minorHAnsi"/>
-        <w:b/>
-        <w:sz w:val="32"/>
-        <w:szCs w:val="32"/>
-      </w:rPr>
-      <w:t>Ryan DeBose-Boy</w:t>
-    </w:r>
-    <w:r>
-      <w:rPr>
-        <w:rFonts w:asciiTheme="minorHAnsi" w:hAnsiTheme="minorHAnsi" w:cstheme="minorHAnsi"/>
-        <w:b/>
-        <w:sz w:val="32"/>
-        <w:szCs w:val="32"/>
-      </w:rPr>
-      <w:t>d</w:t>
-    </w:r>
-    <w:r>
-      <w:rPr>
-        <w:rFonts w:asciiTheme="minorHAnsi" w:hAnsiTheme="minorHAnsi" w:cstheme="minorHAnsi"/>
-        <w:b/>
-        <w:sz w:val="32"/>
-        <w:szCs w:val="32"/>
-      </w:rPr>
-      <w:tab/>
-    </w:r>
-    <w:r>
-      <w:rPr>
-        <w:rFonts w:asciiTheme="minorHAnsi" w:hAnsiTheme="minorHAnsi" w:cstheme="minorHAnsi"/>
-        <w:sz w:val="20"/>
-        <w:szCs w:val="20"/>
-      </w:rPr>
-      <w:t>ryandb1596</w:t>
-    </w:r>
-    <w:r>
-      <w:rPr>
-        <w:rFonts w:asciiTheme="minorHAnsi" w:hAnsiTheme="minorHAnsi" w:cstheme="minorHAnsi"/>
-        <w:sz w:val="20"/>
-        <w:szCs w:val="20"/>
-      </w:rPr>
-      <w:t>@</w:t>
-    </w:r>
-    <w:r>
-      <w:rPr>
-        <w:rFonts w:asciiTheme="minorHAnsi" w:hAnsiTheme="minorHAnsi" w:cstheme="minorHAnsi"/>
-        <w:sz w:val="20"/>
-        <w:szCs w:val="20"/>
-      </w:rPr>
-      <w:t>gmail.com</w:t>
-    </w:r>
-  </w:p>
-  <w:p>
-    <w:pPr>
-      <w:pStyle w:val="Header"/>
-      <w:rPr>
-        <w:rFonts w:asciiTheme="minorHAnsi" w:hAnsiTheme="minorHAnsi" w:cstheme="minorHAnsi"/>
-      </w:rPr>
-    </w:pPr>
-    <w:r>
-      <w:rPr>
-        <w:rFonts w:asciiTheme="minorHAnsi" w:hAnsiTheme="minorHAnsi" w:cstheme="minorHAnsi"/>
-      </w:rPr>
-      <w:t>Red Oak, TX 75154</w:t>
-    </w:r>
-    <w:r>
-      <w:rPr>
-        <w:rFonts w:asciiTheme="minorHAnsi" w:hAnsiTheme="minorHAnsi" w:cstheme="minorHAnsi"/>
-      </w:rPr>
-      <w:tab/>
-    </w:r>
-    <w:r>
-      <w:rPr>
-        <w:rFonts w:asciiTheme="minorHAnsi" w:hAnsiTheme="minorHAnsi" w:cstheme="minorHAnsi"/>
-      </w:rPr>
-      <w:tab/>
-    </w:r>
-    <w:hyperlink r:id="rId1" w:history="1">
-      <w:r>
-        <w:rPr>
-          <w:rStyle w:val="Hyperlink"/>
-          <w:rFonts w:asciiTheme="minorHAnsi" w:hAnsiTheme="minorHAnsi" w:cstheme="minorHAnsi"/>
-        </w:rPr>
-        <w:t>http://github.com/ryan96db</w:t>
-      </w:r>
-    </w:hyperlink>
-    <w:r>
-      <w:rPr>
-        <w:rFonts w:asciiTheme="minorHAnsi" w:hAnsiTheme="minorHAnsi" w:cstheme="minorHAnsi"/>
-      </w:rPr>
-      <w:tab/>
-    </w:r>
-  </w:p>
-  <w:p>
-    <w:pPr>
-      <w:pStyle w:val="Header"/>
-    </w:pPr>
-  </w:p>
-</w:hdr>
-</file>
-
 <file path=word/numbering.xml><?xml version="1.0" encoding="utf-8"?>
-<w:numbering xmlns:wpc="http://schemas.microsoft.com/office/word/2010/wordprocessingCanvas" xmlns:cx="http://schemas.microsoft.com/office/drawing/2014/chartex" xmlns:cx1="http://schemas.microsoft.com/office/drawing/2015/9/8/chartex" xmlns:cx2="http://schemas.microsoft.com/office/drawing/2015/10/21/chartex" xmlns:cx3="http://schemas.microsoft.com/office/drawing/2016/5/9/chartex" xmlns:cx4="http://schemas.microsoft.com/office/drawing/2016/5/10/chartex" xmlns:cx5="http://schemas.microsoft.com/office/drawing/2016/5/11/chartex" xmlns:cx6="http://schemas.microsoft.com/office/drawing/2016/5/12/chartex" xmlns:cx7="http://schemas.microsoft.com/office/drawing/2016/5/13/chartex" xmlns:cx8="http://schemas.microsoft.com/office/drawing/2016/5/14/chartex" xmlns:mc="http://schemas.openxmlformats.org/markup-compatibility/2006" xmlns:aink="http://schemas.microsoft.com/office/drawing/2016/ink" xmlns:am3d="http://schemas.microsoft.com/office/drawing/2017/model3d" xmlns:o="urn:schemas-microsoft-com:office:office" xmlns:r="http://schemas.openxmlformats.org/officeDocument/2006/relationships" xmlns:m="http://schemas.openxmlformats.org/officeDocument/2006/math" xmlns:v="urn:schemas-microsoft-com:vml" xmlns:wp14="http://schemas.microsoft.com/office/word/2010/wordprocessingDrawing" xmlns:wp="http://schemas.openxmlformats.org/drawingml/2006/wordprocessingDrawing" xmlns:w10="urn:schemas-microsoft-com:office:word" xmlns:w="http://schemas.openxmlformats.org/wordprocessingml/2006/main" xmlns:w14="http://schemas.microsoft.com/office/word/2010/wordml" xmlns:w15="http://schemas.microsoft.com/office/word/2012/wordml" xmlns:w16cid="http://schemas.microsoft.com/office/word/2016/wordml/cid" xmlns:w16se="http://schemas.microsoft.com/office/word/2015/wordml/symex" xmlns:wpg="http://schemas.microsoft.com/office/word/2010/wordprocessingGroup" xmlns:wpi="http://schemas.microsoft.com/office/word/2010/wordprocessingInk" xmlns:wne="http://schemas.microsoft.com/office/word/2006/wordml" xmlns:wps="http://schemas.microsoft.com/office/word/2010/wordprocessingShape" mc:Ignorable="w14 w15 w16se w16cid wp14">
+<w:numbering xmlns:wpc="http://schemas.microsoft.com/office/word/2010/wordprocessingCanvas" xmlns:cx="http://schemas.microsoft.com/office/drawing/2014/chartex" xmlns:cx1="http://schemas.microsoft.com/office/drawing/2015/9/8/chartex" xmlns:mc="http://schemas.openxmlformats.org/markup-compatibility/2006" xmlns:o="urn:schemas-microsoft-com:office:office" xmlns:r="http://schemas.openxmlformats.org/officeDocument/2006/relationships" xmlns:m="http://schemas.openxmlformats.org/officeDocument/2006/math" xmlns:v="urn:schemas-microsoft-com:vml" xmlns:wp14="http://schemas.microsoft.com/office/word/2010/wordprocessingDrawing" xmlns:wp="http://schemas.openxmlformats.org/drawingml/2006/wordprocessingDrawing" xmlns:w10="urn:schemas-microsoft-com:office:word" xmlns:w="http://schemas.openxmlformats.org/wordprocessingml/2006/main" xmlns:w14="http://schemas.microsoft.com/office/word/2010/wordml" xmlns:w15="http://schemas.microsoft.com/office/word/2012/wordml" xmlns:w16se="http://schemas.microsoft.com/office/word/2015/wordml/symex" xmlns:wpg="http://schemas.microsoft.com/office/word/2010/wordprocessingGroup" xmlns:wpi="http://schemas.microsoft.com/office/word/2010/wordprocessingInk" xmlns:wne="http://schemas.microsoft.com/office/word/2006/wordml" xmlns:wps="http://schemas.microsoft.com/office/word/2010/wordprocessingShape" mc:Ignorable="w14 w15 w16se wp14">
   <w:abstractNum w:abstractNumId="0" w15:restartNumberingAfterBreak="0">
     <w:nsid w:val="042D6483"/>
     <w:multiLevelType w:val="hybridMultilevel"/>
@@ -2819,6 +2321,119 @@
     </w:lvl>
   </w:abstractNum>
   <w:abstractNum w:abstractNumId="9" w15:restartNumberingAfterBreak="0">
+    <w:nsid w:val="325F10C7"/>
+    <w:multiLevelType w:val="hybridMultilevel"/>
+    <w:tmpl w:val="B3926784"/>
+    <w:lvl w:ilvl="0" w:tplc="04090001">
+      <w:start w:val="1"/>
+      <w:numFmt w:val="bullet"/>
+      <w:lvlText w:val=""/>
+      <w:lvlJc w:val="left"/>
+      <w:pPr>
+        <w:ind w:left="720" w:hanging="360"/>
+      </w:pPr>
+      <w:rPr>
+        <w:rFonts w:ascii="Symbol" w:hAnsi="Symbol" w:hint="default"/>
+      </w:rPr>
+    </w:lvl>
+    <w:lvl w:ilvl="1" w:tplc="04090003" w:tentative="1">
+      <w:start w:val="1"/>
+      <w:numFmt w:val="bullet"/>
+      <w:lvlText w:val="o"/>
+      <w:lvlJc w:val="left"/>
+      <w:pPr>
+        <w:ind w:left="1440" w:hanging="360"/>
+      </w:pPr>
+      <w:rPr>
+        <w:rFonts w:ascii="Courier New" w:hAnsi="Courier New" w:cs="Courier New" w:hint="default"/>
+      </w:rPr>
+    </w:lvl>
+    <w:lvl w:ilvl="2" w:tplc="04090005" w:tentative="1">
+      <w:start w:val="1"/>
+      <w:numFmt w:val="bullet"/>
+      <w:lvlText w:val=""/>
+      <w:lvlJc w:val="left"/>
+      <w:pPr>
+        <w:ind w:left="2160" w:hanging="360"/>
+      </w:pPr>
+      <w:rPr>
+        <w:rFonts w:ascii="Wingdings" w:hAnsi="Wingdings" w:hint="default"/>
+      </w:rPr>
+    </w:lvl>
+    <w:lvl w:ilvl="3" w:tplc="04090001" w:tentative="1">
+      <w:start w:val="1"/>
+      <w:numFmt w:val="bullet"/>
+      <w:lvlText w:val=""/>
+      <w:lvlJc w:val="left"/>
+      <w:pPr>
+        <w:ind w:left="2880" w:hanging="360"/>
+      </w:pPr>
+      <w:rPr>
+        <w:rFonts w:ascii="Symbol" w:hAnsi="Symbol" w:hint="default"/>
+      </w:rPr>
+    </w:lvl>
+    <w:lvl w:ilvl="4" w:tplc="04090003" w:tentative="1">
+      <w:start w:val="1"/>
+      <w:numFmt w:val="bullet"/>
+      <w:lvlText w:val="o"/>
+      <w:lvlJc w:val="left"/>
+      <w:pPr>
+        <w:ind w:left="3600" w:hanging="360"/>
+      </w:pPr>
+      <w:rPr>
+        <w:rFonts w:ascii="Courier New" w:hAnsi="Courier New" w:cs="Courier New" w:hint="default"/>
+      </w:rPr>
+    </w:lvl>
+    <w:lvl w:ilvl="5" w:tplc="04090005" w:tentative="1">
+      <w:start w:val="1"/>
+      <w:numFmt w:val="bullet"/>
+      <w:lvlText w:val=""/>
+      <w:lvlJc w:val="left"/>
+      <w:pPr>
+        <w:ind w:left="4320" w:hanging="360"/>
+      </w:pPr>
+      <w:rPr>
+        <w:rFonts w:ascii="Wingdings" w:hAnsi="Wingdings" w:hint="default"/>
+      </w:rPr>
+    </w:lvl>
+    <w:lvl w:ilvl="6" w:tplc="04090001" w:tentative="1">
+      <w:start w:val="1"/>
+      <w:numFmt w:val="bullet"/>
+      <w:lvlText w:val=""/>
+      <w:lvlJc w:val="left"/>
+      <w:pPr>
+        <w:ind w:left="5040" w:hanging="360"/>
+      </w:pPr>
+      <w:rPr>
+        <w:rFonts w:ascii="Symbol" w:hAnsi="Symbol" w:hint="default"/>
+      </w:rPr>
+    </w:lvl>
+    <w:lvl w:ilvl="7" w:tplc="04090003" w:tentative="1">
+      <w:start w:val="1"/>
+      <w:numFmt w:val="bullet"/>
+      <w:lvlText w:val="o"/>
+      <w:lvlJc w:val="left"/>
+      <w:pPr>
+        <w:ind w:left="5760" w:hanging="360"/>
+      </w:pPr>
+      <w:rPr>
+        <w:rFonts w:ascii="Courier New" w:hAnsi="Courier New" w:cs="Courier New" w:hint="default"/>
+      </w:rPr>
+    </w:lvl>
+    <w:lvl w:ilvl="8" w:tplc="04090005" w:tentative="1">
+      <w:start w:val="1"/>
+      <w:numFmt w:val="bullet"/>
+      <w:lvlText w:val=""/>
+      <w:lvlJc w:val="left"/>
+      <w:pPr>
+        <w:ind w:left="6480" w:hanging="360"/>
+      </w:pPr>
+      <w:rPr>
+        <w:rFonts w:ascii="Wingdings" w:hAnsi="Wingdings" w:hint="default"/>
+      </w:rPr>
+    </w:lvl>
+  </w:abstractNum>
+  <w:abstractNum w:abstractNumId="10" w15:restartNumberingAfterBreak="0">
     <w:nsid w:val="347648E9"/>
     <w:multiLevelType w:val="hybridMultilevel"/>
     <w:tmpl w:val="9AFC4FBA"/>
@@ -2931,7 +2546,233 @@
       </w:rPr>
     </w:lvl>
   </w:abstractNum>
-  <w:abstractNum w:abstractNumId="10" w15:restartNumberingAfterBreak="0">
+  <w:abstractNum w:abstractNumId="11" w15:restartNumberingAfterBreak="0">
+    <w:nsid w:val="40165015"/>
+    <w:multiLevelType w:val="hybridMultilevel"/>
+    <w:tmpl w:val="D780F96C"/>
+    <w:lvl w:ilvl="0" w:tplc="04090001">
+      <w:start w:val="1"/>
+      <w:numFmt w:val="bullet"/>
+      <w:lvlText w:val=""/>
+      <w:lvlJc w:val="left"/>
+      <w:pPr>
+        <w:ind w:left="720" w:hanging="360"/>
+      </w:pPr>
+      <w:rPr>
+        <w:rFonts w:ascii="Symbol" w:hAnsi="Symbol" w:hint="default"/>
+      </w:rPr>
+    </w:lvl>
+    <w:lvl w:ilvl="1" w:tplc="04090003" w:tentative="1">
+      <w:start w:val="1"/>
+      <w:numFmt w:val="bullet"/>
+      <w:lvlText w:val="o"/>
+      <w:lvlJc w:val="left"/>
+      <w:pPr>
+        <w:ind w:left="1440" w:hanging="360"/>
+      </w:pPr>
+      <w:rPr>
+        <w:rFonts w:ascii="Courier New" w:hAnsi="Courier New" w:cs="Courier New" w:hint="default"/>
+      </w:rPr>
+    </w:lvl>
+    <w:lvl w:ilvl="2" w:tplc="04090005" w:tentative="1">
+      <w:start w:val="1"/>
+      <w:numFmt w:val="bullet"/>
+      <w:lvlText w:val=""/>
+      <w:lvlJc w:val="left"/>
+      <w:pPr>
+        <w:ind w:left="2160" w:hanging="360"/>
+      </w:pPr>
+      <w:rPr>
+        <w:rFonts w:ascii="Wingdings" w:hAnsi="Wingdings" w:hint="default"/>
+      </w:rPr>
+    </w:lvl>
+    <w:lvl w:ilvl="3" w:tplc="04090001" w:tentative="1">
+      <w:start w:val="1"/>
+      <w:numFmt w:val="bullet"/>
+      <w:lvlText w:val=""/>
+      <w:lvlJc w:val="left"/>
+      <w:pPr>
+        <w:ind w:left="2880" w:hanging="360"/>
+      </w:pPr>
+      <w:rPr>
+        <w:rFonts w:ascii="Symbol" w:hAnsi="Symbol" w:hint="default"/>
+      </w:rPr>
+    </w:lvl>
+    <w:lvl w:ilvl="4" w:tplc="04090003" w:tentative="1">
+      <w:start w:val="1"/>
+      <w:numFmt w:val="bullet"/>
+      <w:lvlText w:val="o"/>
+      <w:lvlJc w:val="left"/>
+      <w:pPr>
+        <w:ind w:left="3600" w:hanging="360"/>
+      </w:pPr>
+      <w:rPr>
+        <w:rFonts w:ascii="Courier New" w:hAnsi="Courier New" w:cs="Courier New" w:hint="default"/>
+      </w:rPr>
+    </w:lvl>
+    <w:lvl w:ilvl="5" w:tplc="04090005" w:tentative="1">
+      <w:start w:val="1"/>
+      <w:numFmt w:val="bullet"/>
+      <w:lvlText w:val=""/>
+      <w:lvlJc w:val="left"/>
+      <w:pPr>
+        <w:ind w:left="4320" w:hanging="360"/>
+      </w:pPr>
+      <w:rPr>
+        <w:rFonts w:ascii="Wingdings" w:hAnsi="Wingdings" w:hint="default"/>
+      </w:rPr>
+    </w:lvl>
+    <w:lvl w:ilvl="6" w:tplc="04090001" w:tentative="1">
+      <w:start w:val="1"/>
+      <w:numFmt w:val="bullet"/>
+      <w:lvlText w:val=""/>
+      <w:lvlJc w:val="left"/>
+      <w:pPr>
+        <w:ind w:left="5040" w:hanging="360"/>
+      </w:pPr>
+      <w:rPr>
+        <w:rFonts w:ascii="Symbol" w:hAnsi="Symbol" w:hint="default"/>
+      </w:rPr>
+    </w:lvl>
+    <w:lvl w:ilvl="7" w:tplc="04090003" w:tentative="1">
+      <w:start w:val="1"/>
+      <w:numFmt w:val="bullet"/>
+      <w:lvlText w:val="o"/>
+      <w:lvlJc w:val="left"/>
+      <w:pPr>
+        <w:ind w:left="5760" w:hanging="360"/>
+      </w:pPr>
+      <w:rPr>
+        <w:rFonts w:ascii="Courier New" w:hAnsi="Courier New" w:cs="Courier New" w:hint="default"/>
+      </w:rPr>
+    </w:lvl>
+    <w:lvl w:ilvl="8" w:tplc="04090005" w:tentative="1">
+      <w:start w:val="1"/>
+      <w:numFmt w:val="bullet"/>
+      <w:lvlText w:val=""/>
+      <w:lvlJc w:val="left"/>
+      <w:pPr>
+        <w:ind w:left="6480" w:hanging="360"/>
+      </w:pPr>
+      <w:rPr>
+        <w:rFonts w:ascii="Wingdings" w:hAnsi="Wingdings" w:hint="default"/>
+      </w:rPr>
+    </w:lvl>
+  </w:abstractNum>
+  <w:abstractNum w:abstractNumId="12" w15:restartNumberingAfterBreak="0">
+    <w:nsid w:val="42D35A44"/>
+    <w:multiLevelType w:val="hybridMultilevel"/>
+    <w:tmpl w:val="3C7E2704"/>
+    <w:lvl w:ilvl="0" w:tplc="04090001">
+      <w:start w:val="1"/>
+      <w:numFmt w:val="bullet"/>
+      <w:lvlText w:val=""/>
+      <w:lvlJc w:val="left"/>
+      <w:pPr>
+        <w:ind w:left="720" w:hanging="360"/>
+      </w:pPr>
+      <w:rPr>
+        <w:rFonts w:ascii="Symbol" w:hAnsi="Symbol" w:hint="default"/>
+      </w:rPr>
+    </w:lvl>
+    <w:lvl w:ilvl="1" w:tplc="04090003" w:tentative="1">
+      <w:start w:val="1"/>
+      <w:numFmt w:val="bullet"/>
+      <w:lvlText w:val="o"/>
+      <w:lvlJc w:val="left"/>
+      <w:pPr>
+        <w:ind w:left="1440" w:hanging="360"/>
+      </w:pPr>
+      <w:rPr>
+        <w:rFonts w:ascii="Courier New" w:hAnsi="Courier New" w:cs="Courier New" w:hint="default"/>
+      </w:rPr>
+    </w:lvl>
+    <w:lvl w:ilvl="2" w:tplc="04090005" w:tentative="1">
+      <w:start w:val="1"/>
+      <w:numFmt w:val="bullet"/>
+      <w:lvlText w:val=""/>
+      <w:lvlJc w:val="left"/>
+      <w:pPr>
+        <w:ind w:left="2160" w:hanging="360"/>
+      </w:pPr>
+      <w:rPr>
+        <w:rFonts w:ascii="Wingdings" w:hAnsi="Wingdings" w:hint="default"/>
+      </w:rPr>
+    </w:lvl>
+    <w:lvl w:ilvl="3" w:tplc="04090001" w:tentative="1">
+      <w:start w:val="1"/>
+      <w:numFmt w:val="bullet"/>
+      <w:lvlText w:val=""/>
+      <w:lvlJc w:val="left"/>
+      <w:pPr>
+        <w:ind w:left="2880" w:hanging="360"/>
+      </w:pPr>
+      <w:rPr>
+        <w:rFonts w:ascii="Symbol" w:hAnsi="Symbol" w:hint="default"/>
+      </w:rPr>
+    </w:lvl>
+    <w:lvl w:ilvl="4" w:tplc="04090003" w:tentative="1">
+      <w:start w:val="1"/>
+      <w:numFmt w:val="bullet"/>
+      <w:lvlText w:val="o"/>
+      <w:lvlJc w:val="left"/>
+      <w:pPr>
+        <w:ind w:left="3600" w:hanging="360"/>
+      </w:pPr>
+      <w:rPr>
+        <w:rFonts w:ascii="Courier New" w:hAnsi="Courier New" w:cs="Courier New" w:hint="default"/>
+      </w:rPr>
+    </w:lvl>
+    <w:lvl w:ilvl="5" w:tplc="04090005" w:tentative="1">
+      <w:start w:val="1"/>
+      <w:numFmt w:val="bullet"/>
+      <w:lvlText w:val=""/>
+      <w:lvlJc w:val="left"/>
+      <w:pPr>
+        <w:ind w:left="4320" w:hanging="360"/>
+      </w:pPr>
+      <w:rPr>
+        <w:rFonts w:ascii="Wingdings" w:hAnsi="Wingdings" w:hint="default"/>
+      </w:rPr>
+    </w:lvl>
+    <w:lvl w:ilvl="6" w:tplc="04090001" w:tentative="1">
+      <w:start w:val="1"/>
+      <w:numFmt w:val="bullet"/>
+      <w:lvlText w:val=""/>
+      <w:lvlJc w:val="left"/>
+      <w:pPr>
+        <w:ind w:left="5040" w:hanging="360"/>
+      </w:pPr>
+      <w:rPr>
+        <w:rFonts w:ascii="Symbol" w:hAnsi="Symbol" w:hint="default"/>
+      </w:rPr>
+    </w:lvl>
+    <w:lvl w:ilvl="7" w:tplc="04090003" w:tentative="1">
+      <w:start w:val="1"/>
+      <w:numFmt w:val="bullet"/>
+      <w:lvlText w:val="o"/>
+      <w:lvlJc w:val="left"/>
+      <w:pPr>
+        <w:ind w:left="5760" w:hanging="360"/>
+      </w:pPr>
+      <w:rPr>
+        <w:rFonts w:ascii="Courier New" w:hAnsi="Courier New" w:cs="Courier New" w:hint="default"/>
+      </w:rPr>
+    </w:lvl>
+    <w:lvl w:ilvl="8" w:tplc="04090005" w:tentative="1">
+      <w:start w:val="1"/>
+      <w:numFmt w:val="bullet"/>
+      <w:lvlText w:val=""/>
+      <w:lvlJc w:val="left"/>
+      <w:pPr>
+        <w:ind w:left="6480" w:hanging="360"/>
+      </w:pPr>
+      <w:rPr>
+        <w:rFonts w:ascii="Wingdings" w:hAnsi="Wingdings" w:hint="default"/>
+      </w:rPr>
+    </w:lvl>
+  </w:abstractNum>
+  <w:abstractNum w:abstractNumId="13" w15:restartNumberingAfterBreak="0">
     <w:nsid w:val="5C0214CC"/>
     <w:multiLevelType w:val="hybridMultilevel"/>
     <w:tmpl w:val="376CAD8A"/>
@@ -3044,7 +2885,7 @@
       </w:rPr>
     </w:lvl>
   </w:abstractNum>
-  <w:abstractNum w:abstractNumId="11" w15:restartNumberingAfterBreak="0">
+  <w:abstractNum w:abstractNumId="14" w15:restartNumberingAfterBreak="0">
     <w:nsid w:val="5C240B75"/>
     <w:multiLevelType w:val="hybridMultilevel"/>
     <w:tmpl w:val="9790E0E8"/>
@@ -3157,7 +2998,7 @@
       </w:rPr>
     </w:lvl>
   </w:abstractNum>
-  <w:abstractNum w:abstractNumId="12" w15:restartNumberingAfterBreak="0">
+  <w:abstractNum w:abstractNumId="15" w15:restartNumberingAfterBreak="0">
     <w:nsid w:val="63CE1841"/>
     <w:multiLevelType w:val="hybridMultilevel"/>
     <w:tmpl w:val="4CC8253E"/>
@@ -3270,10 +3111,10 @@
       </w:rPr>
     </w:lvl>
   </w:abstractNum>
-  <w:abstractNum w:abstractNumId="13" w15:restartNumberingAfterBreak="0">
+  <w:abstractNum w:abstractNumId="16" w15:restartNumberingAfterBreak="0">
     <w:nsid w:val="6A574F58"/>
     <w:multiLevelType w:val="hybridMultilevel"/>
-    <w:tmpl w:val="3FC021C8"/>
+    <w:tmpl w:val="9B36CC4A"/>
     <w:lvl w:ilvl="0" w:tplc="04090001">
       <w:start w:val="1"/>
       <w:numFmt w:val="bullet"/>
@@ -3383,7 +3224,7 @@
       </w:rPr>
     </w:lvl>
   </w:abstractNum>
-  <w:abstractNum w:abstractNumId="14" w15:restartNumberingAfterBreak="0">
+  <w:abstractNum w:abstractNumId="17" w15:restartNumberingAfterBreak="0">
     <w:nsid w:val="756A2CBA"/>
     <w:multiLevelType w:val="hybridMultilevel"/>
     <w:tmpl w:val="11BCB606"/>
@@ -3496,7 +3337,7 @@
       </w:rPr>
     </w:lvl>
   </w:abstractNum>
-  <w:abstractNum w:abstractNumId="15" w15:restartNumberingAfterBreak="0">
+  <w:abstractNum w:abstractNumId="18" w15:restartNumberingAfterBreak="0">
     <w:nsid w:val="796F72E7"/>
     <w:multiLevelType w:val="hybridMultilevel"/>
     <w:tmpl w:val="B1A0B4C4"/>
@@ -3609,7 +3450,7 @@
       </w:rPr>
     </w:lvl>
   </w:abstractNum>
-  <w:abstractNum w:abstractNumId="16" w15:restartNumberingAfterBreak="0">
+  <w:abstractNum w:abstractNumId="19" w15:restartNumberingAfterBreak="0">
     <w:nsid w:val="7B8F7B71"/>
     <w:multiLevelType w:val="hybridMultilevel"/>
     <w:tmpl w:val="CFA6CBF6"/>
@@ -3732,37 +3573,37 @@
     <w:abstractNumId w:val="5"/>
   </w:num>
   <w:num w:numId="4">
-    <w:abstractNumId w:val="9"/>
+    <w:abstractNumId w:val="10"/>
   </w:num>
   <w:num w:numId="5">
-    <w:abstractNumId w:val="15"/>
+    <w:abstractNumId w:val="18"/>
   </w:num>
   <w:num w:numId="6">
-    <w:abstractNumId w:val="10"/>
+    <w:abstractNumId w:val="13"/>
   </w:num>
   <w:num w:numId="7">
-    <w:abstractNumId w:val="14"/>
+    <w:abstractNumId w:val="17"/>
   </w:num>
   <w:num w:numId="8">
     <w:abstractNumId w:val="8"/>
   </w:num>
   <w:num w:numId="9">
-    <w:abstractNumId w:val="16"/>
+    <w:abstractNumId w:val="19"/>
   </w:num>
   <w:num w:numId="10">
     <w:abstractNumId w:val="4"/>
   </w:num>
   <w:num w:numId="11">
-    <w:abstractNumId w:val="11"/>
+    <w:abstractNumId w:val="14"/>
   </w:num>
   <w:num w:numId="12">
     <w:abstractNumId w:val="1"/>
   </w:num>
   <w:num w:numId="13">
-    <w:abstractNumId w:val="13"/>
+    <w:abstractNumId w:val="16"/>
   </w:num>
   <w:num w:numId="14">
-    <w:abstractNumId w:val="12"/>
+    <w:abstractNumId w:val="15"/>
   </w:num>
   <w:num w:numId="15">
     <w:abstractNumId w:val="6"/>
@@ -3773,11 +3614,20 @@
   <w:num w:numId="17">
     <w:abstractNumId w:val="2"/>
   </w:num>
+  <w:num w:numId="18">
+    <w:abstractNumId w:val="9"/>
+  </w:num>
+  <w:num w:numId="19">
+    <w:abstractNumId w:val="12"/>
+  </w:num>
+  <w:num w:numId="20">
+    <w:abstractNumId w:val="11"/>
+  </w:num>
 </w:numbering>
 </file>
 
 <file path=word/styles.xml><?xml version="1.0" encoding="utf-8"?>
-<w:styles xmlns:mc="http://schemas.openxmlformats.org/markup-compatibility/2006" xmlns:r="http://schemas.openxmlformats.org/officeDocument/2006/relationships" xmlns:w="http://schemas.openxmlformats.org/wordprocessingml/2006/main" xmlns:w14="http://schemas.microsoft.com/office/word/2010/wordml" xmlns:w15="http://schemas.microsoft.com/office/word/2012/wordml" xmlns:w16cid="http://schemas.microsoft.com/office/word/2016/wordml/cid" xmlns:w16se="http://schemas.microsoft.com/office/word/2015/wordml/symex" mc:Ignorable="w14 w15 w16se w16cid">
+<w:styles xmlns:mc="http://schemas.openxmlformats.org/markup-compatibility/2006" xmlns:r="http://schemas.openxmlformats.org/officeDocument/2006/relationships" xmlns:w="http://schemas.openxmlformats.org/wordprocessingml/2006/main" xmlns:w14="http://schemas.microsoft.com/office/word/2010/wordml" xmlns:w15="http://schemas.microsoft.com/office/word/2012/wordml" xmlns:w16se="http://schemas.microsoft.com/office/word/2015/wordml/symex" mc:Ignorable="w14 w15 w16se">
   <w:docDefaults>
     <w:rPrDefault>
       <w:rPr>
@@ -3789,7 +3639,7 @@
     </w:rPrDefault>
     <w:pPrDefault/>
   </w:docDefaults>
-  <w:latentStyles w:defLockedState="0" w:defUIPriority="99" w:defSemiHidden="0" w:defUnhideWhenUsed="0" w:defQFormat="0" w:count="376">
+  <w:latentStyles w:defLockedState="0" w:defUIPriority="99" w:defSemiHidden="0" w:defUnhideWhenUsed="0" w:defQFormat="0" w:count="371">
     <w:lsdException w:name="Normal" w:uiPriority="0" w:qFormat="1"/>
     <w:lsdException w:name="heading 1" w:uiPriority="9" w:qFormat="1"/>
     <w:lsdException w:name="heading 2" w:semiHidden="1" w:uiPriority="9" w:unhideWhenUsed="1" w:qFormat="1"/>
@@ -4161,9 +4011,6 @@
     <w:lsdException w:name="List Table 5 Dark Accent 6" w:uiPriority="50"/>
     <w:lsdException w:name="List Table 6 Colorful Accent 6" w:uiPriority="51"/>
     <w:lsdException w:name="List Table 7 Colorful Accent 6" w:uiPriority="52"/>
-    <w:lsdException w:name="Mention" w:semiHidden="1" w:unhideWhenUsed="1"/>
-    <w:lsdException w:name="Smart Hyperlink" w:semiHidden="1" w:unhideWhenUsed="1"/>
-    <w:lsdException w:name="Smart Link" w:semiHidden="1" w:unhideWhenUsed="1"/>
   </w:latentStyles>
   <w:style w:type="paragraph" w:default="1" w:styleId="Normal">
     <w:name w:val="Normal"/>
@@ -4249,7 +4096,7 @@
       <w:u w:val="single"/>
     </w:rPr>
   </w:style>
-  <w:style w:type="character" w:styleId="UnresolvedMention">
+  <w:style w:type="character" w:customStyle="1" w:styleId="UnresolvedMention">
     <w:name w:val="Unresolved Mention"/>
     <w:basedOn w:val="DefaultParagraphFont"/>
     <w:uiPriority w:val="99"/>

</xml_diff>

<commit_message>
Update Resume, About Page, and Profile Picture
</commit_message>
<xml_diff>
--- a/files/Resume.docx
+++ b/files/Resume.docx
@@ -1,6 +1,6 @@
 
 <file path=word/document.xml><?xml version="1.0" encoding="utf-8"?>
-<w:document xmlns:wpc="http://schemas.microsoft.com/office/word/2010/wordprocessingCanvas" xmlns:cx="http://schemas.microsoft.com/office/drawing/2014/chartex" xmlns:cx1="http://schemas.microsoft.com/office/drawing/2015/9/8/chartex" xmlns:mc="http://schemas.openxmlformats.org/markup-compatibility/2006" xmlns:o="urn:schemas-microsoft-com:office:office" xmlns:r="http://schemas.openxmlformats.org/officeDocument/2006/relationships" xmlns:m="http://schemas.openxmlformats.org/officeDocument/2006/math" xmlns:v="urn:schemas-microsoft-com:vml" xmlns:wp14="http://schemas.microsoft.com/office/word/2010/wordprocessingDrawing" xmlns:wp="http://schemas.openxmlformats.org/drawingml/2006/wordprocessingDrawing" xmlns:w10="urn:schemas-microsoft-com:office:word" xmlns:w="http://schemas.openxmlformats.org/wordprocessingml/2006/main" xmlns:w14="http://schemas.microsoft.com/office/word/2010/wordml" xmlns:w15="http://schemas.microsoft.com/office/word/2012/wordml" xmlns:w16se="http://schemas.microsoft.com/office/word/2015/wordml/symex" xmlns:wpg="http://schemas.microsoft.com/office/word/2010/wordprocessingGroup" xmlns:wpi="http://schemas.microsoft.com/office/word/2010/wordprocessingInk" xmlns:wne="http://schemas.microsoft.com/office/word/2006/wordml" xmlns:wps="http://schemas.microsoft.com/office/word/2010/wordprocessingShape" mc:Ignorable="w14 w15 w16se wp14">
+<w:document xmlns:wpc="http://schemas.microsoft.com/office/word/2010/wordprocessingCanvas" xmlns:cx="http://schemas.microsoft.com/office/drawing/2014/chartex" xmlns:cx1="http://schemas.microsoft.com/office/drawing/2015/9/8/chartex" xmlns:cx2="http://schemas.microsoft.com/office/drawing/2015/10/21/chartex" xmlns:cx3="http://schemas.microsoft.com/office/drawing/2016/5/9/chartex" xmlns:cx4="http://schemas.microsoft.com/office/drawing/2016/5/10/chartex" xmlns:cx5="http://schemas.microsoft.com/office/drawing/2016/5/11/chartex" xmlns:cx6="http://schemas.microsoft.com/office/drawing/2016/5/12/chartex" xmlns:cx7="http://schemas.microsoft.com/office/drawing/2016/5/13/chartex" xmlns:cx8="http://schemas.microsoft.com/office/drawing/2016/5/14/chartex" xmlns:mc="http://schemas.openxmlformats.org/markup-compatibility/2006" xmlns:aink="http://schemas.microsoft.com/office/drawing/2016/ink" xmlns:am3d="http://schemas.microsoft.com/office/drawing/2017/model3d" xmlns:o="urn:schemas-microsoft-com:office:office" xmlns:r="http://schemas.openxmlformats.org/officeDocument/2006/relationships" xmlns:m="http://schemas.openxmlformats.org/officeDocument/2006/math" xmlns:v="urn:schemas-microsoft-com:vml" xmlns:wp14="http://schemas.microsoft.com/office/word/2010/wordprocessingDrawing" xmlns:wp="http://schemas.openxmlformats.org/drawingml/2006/wordprocessingDrawing" xmlns:w10="urn:schemas-microsoft-com:office:word" xmlns:w="http://schemas.openxmlformats.org/wordprocessingml/2006/main" xmlns:w14="http://schemas.microsoft.com/office/word/2010/wordml" xmlns:w15="http://schemas.microsoft.com/office/word/2012/wordml" xmlns:w16cid="http://schemas.microsoft.com/office/word/2016/wordml/cid" xmlns:w16se="http://schemas.microsoft.com/office/word/2015/wordml/symex" xmlns:wpg="http://schemas.microsoft.com/office/word/2010/wordprocessingGroup" xmlns:wpi="http://schemas.microsoft.com/office/word/2010/wordprocessingInk" xmlns:wne="http://schemas.microsoft.com/office/word/2006/wordml" xmlns:wps="http://schemas.microsoft.com/office/word/2010/wordprocessingShape" mc:Ignorable="w14 w15 w16se w16cid wp14">
   <w:body>
     <w:p>
       <w:pPr>
@@ -13,8 +13,6 @@
           <w:szCs w:val="36"/>
         </w:rPr>
       </w:pPr>
-      <w:bookmarkStart w:id="0" w:name="_GoBack"/>
-      <w:bookmarkEnd w:id="0"/>
       <w:r>
         <w:rPr>
           <w:rFonts w:asciiTheme="minorHAnsi" w:hAnsiTheme="minorHAnsi" w:cstheme="minorHAnsi"/>
@@ -485,7 +483,19 @@
         <w:rPr>
           <w:rFonts w:asciiTheme="minorHAnsi" w:hAnsiTheme="minorHAnsi" w:cstheme="minorHAnsi"/>
         </w:rPr>
-        <w:t>Python 3 (Novice)</w:t>
+        <w:t>Python 3 (</w:t>
+      </w:r>
+      <w:r>
+        <w:rPr>
+          <w:rFonts w:asciiTheme="minorHAnsi" w:hAnsiTheme="minorHAnsi" w:cstheme="minorHAnsi"/>
+        </w:rPr>
+        <w:t>Basic</w:t>
+      </w:r>
+      <w:r>
+        <w:rPr>
+          <w:rFonts w:asciiTheme="minorHAnsi" w:hAnsiTheme="minorHAnsi" w:cstheme="minorHAnsi"/>
+        </w:rPr>
+        <w:t>)</w:t>
       </w:r>
     </w:p>
     <w:p>
@@ -503,7 +513,19 @@
         <w:rPr>
           <w:rFonts w:asciiTheme="minorHAnsi" w:hAnsiTheme="minorHAnsi" w:cstheme="minorHAnsi"/>
         </w:rPr>
-        <w:t>C++ (Novice)</w:t>
+        <w:t>C++ (</w:t>
+      </w:r>
+      <w:r>
+        <w:rPr>
+          <w:rFonts w:asciiTheme="minorHAnsi" w:hAnsiTheme="minorHAnsi" w:cstheme="minorHAnsi"/>
+        </w:rPr>
+        <w:t>Basic</w:t>
+      </w:r>
+      <w:r>
+        <w:rPr>
+          <w:rFonts w:asciiTheme="minorHAnsi" w:hAnsiTheme="minorHAnsi" w:cstheme="minorHAnsi"/>
+        </w:rPr>
+        <w:t>)</w:t>
       </w:r>
     </w:p>
     <w:p>
@@ -521,7 +543,19 @@
         <w:rPr>
           <w:rFonts w:asciiTheme="minorHAnsi" w:hAnsiTheme="minorHAnsi" w:cstheme="minorHAnsi"/>
         </w:rPr>
-        <w:t>Bootstrap (Novice)</w:t>
+        <w:t>Bootstrap (</w:t>
+      </w:r>
+      <w:r>
+        <w:rPr>
+          <w:rFonts w:asciiTheme="minorHAnsi" w:hAnsiTheme="minorHAnsi" w:cstheme="minorHAnsi"/>
+        </w:rPr>
+        <w:t>Basic</w:t>
+      </w:r>
+      <w:r>
+        <w:rPr>
+          <w:rFonts w:asciiTheme="minorHAnsi" w:hAnsiTheme="minorHAnsi" w:cstheme="minorHAnsi"/>
+        </w:rPr>
+        <w:t>)</w:t>
       </w:r>
     </w:p>
     <w:p>
@@ -539,7 +573,19 @@
         <w:rPr>
           <w:rFonts w:asciiTheme="minorHAnsi" w:hAnsiTheme="minorHAnsi" w:cstheme="minorHAnsi"/>
         </w:rPr>
-        <w:t>Linux bash (Beginner)</w:t>
+        <w:t>Linux bash (</w:t>
+      </w:r>
+      <w:r>
+        <w:rPr>
+          <w:rFonts w:asciiTheme="minorHAnsi" w:hAnsiTheme="minorHAnsi" w:cstheme="minorHAnsi"/>
+        </w:rPr>
+        <w:t>Basic</w:t>
+      </w:r>
+      <w:r>
+        <w:rPr>
+          <w:rFonts w:asciiTheme="minorHAnsi" w:hAnsiTheme="minorHAnsi" w:cstheme="minorHAnsi"/>
+        </w:rPr>
+        <w:t>)</w:t>
       </w:r>
     </w:p>
     <w:p>
@@ -557,7 +603,19 @@
         <w:rPr>
           <w:rFonts w:asciiTheme="minorHAnsi" w:hAnsiTheme="minorHAnsi" w:cstheme="minorHAnsi"/>
         </w:rPr>
-        <w:t>JavaScript (Beginner)</w:t>
+        <w:t>JavaScript (B</w:t>
+      </w:r>
+      <w:r>
+        <w:rPr>
+          <w:rFonts w:asciiTheme="minorHAnsi" w:hAnsiTheme="minorHAnsi" w:cstheme="minorHAnsi"/>
+        </w:rPr>
+        <w:t>asic</w:t>
+      </w:r>
+      <w:r>
+        <w:rPr>
+          <w:rFonts w:asciiTheme="minorHAnsi" w:hAnsiTheme="minorHAnsi" w:cstheme="minorHAnsi"/>
+        </w:rPr>
+        <w:t>)</w:t>
       </w:r>
     </w:p>
     <w:p>
@@ -575,7 +633,21 @@
         <w:rPr>
           <w:rFonts w:asciiTheme="minorHAnsi" w:hAnsiTheme="minorHAnsi" w:cstheme="minorHAnsi"/>
         </w:rPr>
-        <w:t>Ruby on Rails (Beginner)</w:t>
+        <w:t>Ruby on Rails (B</w:t>
+      </w:r>
+      <w:r>
+        <w:rPr>
+          <w:rFonts w:asciiTheme="minorHAnsi" w:hAnsiTheme="minorHAnsi" w:cstheme="minorHAnsi"/>
+        </w:rPr>
+        <w:t>asic</w:t>
+      </w:r>
+      <w:bookmarkStart w:id="0" w:name="_GoBack"/>
+      <w:bookmarkEnd w:id="0"/>
+      <w:r>
+        <w:rPr>
+          <w:rFonts w:asciiTheme="minorHAnsi" w:hAnsiTheme="minorHAnsi" w:cstheme="minorHAnsi"/>
+        </w:rPr>
+        <w:t>)</w:t>
       </w:r>
     </w:p>
     <w:p>
@@ -917,7 +989,21 @@
         <w:rPr>
           <w:rFonts w:asciiTheme="minorHAnsi" w:hAnsiTheme="minorHAnsi" w:cstheme="minorHAnsi"/>
         </w:rPr>
-        <w:t xml:space="preserve">techniques such as immunoblot analysis, immunoprecipitation, and PCR to genotype various transgenic, knockout, and knockin strains of mice. </w:t>
+        <w:t xml:space="preserve">techniques such as immunoblot analysis, immunoprecipitation, and PCR to genotype various transgenic, knockout, and </w:t>
+      </w:r>
+      <w:proofErr w:type="spellStart"/>
+      <w:r>
+        <w:rPr>
+          <w:rFonts w:asciiTheme="minorHAnsi" w:hAnsiTheme="minorHAnsi" w:cstheme="minorHAnsi"/>
+        </w:rPr>
+        <w:t>knockin</w:t>
+      </w:r>
+      <w:proofErr w:type="spellEnd"/>
+      <w:r>
+        <w:rPr>
+          <w:rFonts w:asciiTheme="minorHAnsi" w:hAnsiTheme="minorHAnsi" w:cstheme="minorHAnsi"/>
+        </w:rPr>
+        <w:t xml:space="preserve"> strains of mice. </w:t>
       </w:r>
     </w:p>
     <w:p>
@@ -1149,7 +1235,21 @@
         <w:rPr>
           <w:rFonts w:asciiTheme="minorHAnsi" w:hAnsiTheme="minorHAnsi" w:cstheme="minorHAnsi"/>
         </w:rPr>
-        <w:t xml:space="preserve">Used lab techniques such as immunofluorescence and western blot to determine a potential relationship between the G1P3-induced endocytotic pathway and </w:t>
+        <w:t xml:space="preserve">Used lab techniques such as immunofluorescence and western blot to determine a potential relationship between the G1P3-induced </w:t>
+      </w:r>
+      <w:proofErr w:type="spellStart"/>
+      <w:r>
+        <w:rPr>
+          <w:rFonts w:asciiTheme="minorHAnsi" w:hAnsiTheme="minorHAnsi" w:cstheme="minorHAnsi"/>
+        </w:rPr>
+        <w:t>endocytotic</w:t>
+      </w:r>
+      <w:proofErr w:type="spellEnd"/>
+      <w:r>
+        <w:rPr>
+          <w:rFonts w:asciiTheme="minorHAnsi" w:hAnsiTheme="minorHAnsi" w:cstheme="minorHAnsi"/>
+        </w:rPr>
+        <w:t xml:space="preserve"> pathway and </w:t>
       </w:r>
       <w:r>
         <w:t>β-catenin</w:t>
@@ -1503,7 +1603,7 @@
 </file>
 
 <file path=word/endnotes.xml><?xml version="1.0" encoding="utf-8"?>
-<w:endnotes xmlns:wpc="http://schemas.microsoft.com/office/word/2010/wordprocessingCanvas" xmlns:cx="http://schemas.microsoft.com/office/drawing/2014/chartex" xmlns:cx1="http://schemas.microsoft.com/office/drawing/2015/9/8/chartex" xmlns:mc="http://schemas.openxmlformats.org/markup-compatibility/2006" xmlns:o="urn:schemas-microsoft-com:office:office" xmlns:r="http://schemas.openxmlformats.org/officeDocument/2006/relationships" xmlns:m="http://schemas.openxmlformats.org/officeDocument/2006/math" xmlns:v="urn:schemas-microsoft-com:vml" xmlns:wp14="http://schemas.microsoft.com/office/word/2010/wordprocessingDrawing" xmlns:wp="http://schemas.openxmlformats.org/drawingml/2006/wordprocessingDrawing" xmlns:w10="urn:schemas-microsoft-com:office:word" xmlns:w="http://schemas.openxmlformats.org/wordprocessingml/2006/main" xmlns:w14="http://schemas.microsoft.com/office/word/2010/wordml" xmlns:w15="http://schemas.microsoft.com/office/word/2012/wordml" xmlns:w16se="http://schemas.microsoft.com/office/word/2015/wordml/symex" xmlns:wpg="http://schemas.microsoft.com/office/word/2010/wordprocessingGroup" xmlns:wpi="http://schemas.microsoft.com/office/word/2010/wordprocessingInk" xmlns:wne="http://schemas.microsoft.com/office/word/2006/wordml" xmlns:wps="http://schemas.microsoft.com/office/word/2010/wordprocessingShape" mc:Ignorable="w14 w15 w16se wp14">
+<w:endnotes xmlns:wpc="http://schemas.microsoft.com/office/word/2010/wordprocessingCanvas" xmlns:cx="http://schemas.microsoft.com/office/drawing/2014/chartex" xmlns:cx1="http://schemas.microsoft.com/office/drawing/2015/9/8/chartex" xmlns:cx2="http://schemas.microsoft.com/office/drawing/2015/10/21/chartex" xmlns:cx3="http://schemas.microsoft.com/office/drawing/2016/5/9/chartex" xmlns:cx4="http://schemas.microsoft.com/office/drawing/2016/5/10/chartex" xmlns:cx5="http://schemas.microsoft.com/office/drawing/2016/5/11/chartex" xmlns:cx6="http://schemas.microsoft.com/office/drawing/2016/5/12/chartex" xmlns:cx7="http://schemas.microsoft.com/office/drawing/2016/5/13/chartex" xmlns:cx8="http://schemas.microsoft.com/office/drawing/2016/5/14/chartex" xmlns:mc="http://schemas.openxmlformats.org/markup-compatibility/2006" xmlns:aink="http://schemas.microsoft.com/office/drawing/2016/ink" xmlns:am3d="http://schemas.microsoft.com/office/drawing/2017/model3d" xmlns:o="urn:schemas-microsoft-com:office:office" xmlns:r="http://schemas.openxmlformats.org/officeDocument/2006/relationships" xmlns:m="http://schemas.openxmlformats.org/officeDocument/2006/math" xmlns:v="urn:schemas-microsoft-com:vml" xmlns:wp14="http://schemas.microsoft.com/office/word/2010/wordprocessingDrawing" xmlns:wp="http://schemas.openxmlformats.org/drawingml/2006/wordprocessingDrawing" xmlns:w10="urn:schemas-microsoft-com:office:word" xmlns:w="http://schemas.openxmlformats.org/wordprocessingml/2006/main" xmlns:w14="http://schemas.microsoft.com/office/word/2010/wordml" xmlns:w15="http://schemas.microsoft.com/office/word/2012/wordml" xmlns:w16cid="http://schemas.microsoft.com/office/word/2016/wordml/cid" xmlns:w16se="http://schemas.microsoft.com/office/word/2015/wordml/symex" xmlns:wpg="http://schemas.microsoft.com/office/word/2010/wordprocessingGroup" xmlns:wpi="http://schemas.microsoft.com/office/word/2010/wordprocessingInk" xmlns:wne="http://schemas.microsoft.com/office/word/2006/wordml" xmlns:wps="http://schemas.microsoft.com/office/word/2010/wordprocessingShape" mc:Ignorable="w14 w15 w16se w16cid wp14">
   <w:endnote w:type="separator" w:id="-1">
     <w:p>
       <w:r>
@@ -1522,7 +1622,7 @@
 </file>
 
 <file path=word/footnotes.xml><?xml version="1.0" encoding="utf-8"?>
-<w:footnotes xmlns:wpc="http://schemas.microsoft.com/office/word/2010/wordprocessingCanvas" xmlns:cx="http://schemas.microsoft.com/office/drawing/2014/chartex" xmlns:cx1="http://schemas.microsoft.com/office/drawing/2015/9/8/chartex" xmlns:mc="http://schemas.openxmlformats.org/markup-compatibility/2006" xmlns:o="urn:schemas-microsoft-com:office:office" xmlns:r="http://schemas.openxmlformats.org/officeDocument/2006/relationships" xmlns:m="http://schemas.openxmlformats.org/officeDocument/2006/math" xmlns:v="urn:schemas-microsoft-com:vml" xmlns:wp14="http://schemas.microsoft.com/office/word/2010/wordprocessingDrawing" xmlns:wp="http://schemas.openxmlformats.org/drawingml/2006/wordprocessingDrawing" xmlns:w10="urn:schemas-microsoft-com:office:word" xmlns:w="http://schemas.openxmlformats.org/wordprocessingml/2006/main" xmlns:w14="http://schemas.microsoft.com/office/word/2010/wordml" xmlns:w15="http://schemas.microsoft.com/office/word/2012/wordml" xmlns:w16se="http://schemas.microsoft.com/office/word/2015/wordml/symex" xmlns:wpg="http://schemas.microsoft.com/office/word/2010/wordprocessingGroup" xmlns:wpi="http://schemas.microsoft.com/office/word/2010/wordprocessingInk" xmlns:wne="http://schemas.microsoft.com/office/word/2006/wordml" xmlns:wps="http://schemas.microsoft.com/office/word/2010/wordprocessingShape" mc:Ignorable="w14 w15 w16se wp14">
+<w:footnotes xmlns:wpc="http://schemas.microsoft.com/office/word/2010/wordprocessingCanvas" xmlns:cx="http://schemas.microsoft.com/office/drawing/2014/chartex" xmlns:cx1="http://schemas.microsoft.com/office/drawing/2015/9/8/chartex" xmlns:cx2="http://schemas.microsoft.com/office/drawing/2015/10/21/chartex" xmlns:cx3="http://schemas.microsoft.com/office/drawing/2016/5/9/chartex" xmlns:cx4="http://schemas.microsoft.com/office/drawing/2016/5/10/chartex" xmlns:cx5="http://schemas.microsoft.com/office/drawing/2016/5/11/chartex" xmlns:cx6="http://schemas.microsoft.com/office/drawing/2016/5/12/chartex" xmlns:cx7="http://schemas.microsoft.com/office/drawing/2016/5/13/chartex" xmlns:cx8="http://schemas.microsoft.com/office/drawing/2016/5/14/chartex" xmlns:mc="http://schemas.openxmlformats.org/markup-compatibility/2006" xmlns:aink="http://schemas.microsoft.com/office/drawing/2016/ink" xmlns:am3d="http://schemas.microsoft.com/office/drawing/2017/model3d" xmlns:o="urn:schemas-microsoft-com:office:office" xmlns:r="http://schemas.openxmlformats.org/officeDocument/2006/relationships" xmlns:m="http://schemas.openxmlformats.org/officeDocument/2006/math" xmlns:v="urn:schemas-microsoft-com:vml" xmlns:wp14="http://schemas.microsoft.com/office/word/2010/wordprocessingDrawing" xmlns:wp="http://schemas.openxmlformats.org/drawingml/2006/wordprocessingDrawing" xmlns:w10="urn:schemas-microsoft-com:office:word" xmlns:w="http://schemas.openxmlformats.org/wordprocessingml/2006/main" xmlns:w14="http://schemas.microsoft.com/office/word/2010/wordml" xmlns:w15="http://schemas.microsoft.com/office/word/2012/wordml" xmlns:w16cid="http://schemas.microsoft.com/office/word/2016/wordml/cid" xmlns:w16se="http://schemas.microsoft.com/office/word/2015/wordml/symex" xmlns:wpg="http://schemas.microsoft.com/office/word/2010/wordprocessingGroup" xmlns:wpi="http://schemas.microsoft.com/office/word/2010/wordprocessingInk" xmlns:wne="http://schemas.microsoft.com/office/word/2006/wordml" xmlns:wps="http://schemas.microsoft.com/office/word/2010/wordprocessingShape" mc:Ignorable="w14 w15 w16se w16cid wp14">
   <w:footnote w:type="separator" w:id="-1">
     <w:p>
       <w:r>
@@ -1541,7 +1641,7 @@
 </file>
 
 <file path=word/numbering.xml><?xml version="1.0" encoding="utf-8"?>
-<w:numbering xmlns:wpc="http://schemas.microsoft.com/office/word/2010/wordprocessingCanvas" xmlns:cx="http://schemas.microsoft.com/office/drawing/2014/chartex" xmlns:cx1="http://schemas.microsoft.com/office/drawing/2015/9/8/chartex" xmlns:mc="http://schemas.openxmlformats.org/markup-compatibility/2006" xmlns:o="urn:schemas-microsoft-com:office:office" xmlns:r="http://schemas.openxmlformats.org/officeDocument/2006/relationships" xmlns:m="http://schemas.openxmlformats.org/officeDocument/2006/math" xmlns:v="urn:schemas-microsoft-com:vml" xmlns:wp14="http://schemas.microsoft.com/office/word/2010/wordprocessingDrawing" xmlns:wp="http://schemas.openxmlformats.org/drawingml/2006/wordprocessingDrawing" xmlns:w10="urn:schemas-microsoft-com:office:word" xmlns:w="http://schemas.openxmlformats.org/wordprocessingml/2006/main" xmlns:w14="http://schemas.microsoft.com/office/word/2010/wordml" xmlns:w15="http://schemas.microsoft.com/office/word/2012/wordml" xmlns:w16se="http://schemas.microsoft.com/office/word/2015/wordml/symex" xmlns:wpg="http://schemas.microsoft.com/office/word/2010/wordprocessingGroup" xmlns:wpi="http://schemas.microsoft.com/office/word/2010/wordprocessingInk" xmlns:wne="http://schemas.microsoft.com/office/word/2006/wordml" xmlns:wps="http://schemas.microsoft.com/office/word/2010/wordprocessingShape" mc:Ignorable="w14 w15 w16se wp14">
+<w:numbering xmlns:wpc="http://schemas.microsoft.com/office/word/2010/wordprocessingCanvas" xmlns:cx="http://schemas.microsoft.com/office/drawing/2014/chartex" xmlns:cx1="http://schemas.microsoft.com/office/drawing/2015/9/8/chartex" xmlns:cx2="http://schemas.microsoft.com/office/drawing/2015/10/21/chartex" xmlns:cx3="http://schemas.microsoft.com/office/drawing/2016/5/9/chartex" xmlns:cx4="http://schemas.microsoft.com/office/drawing/2016/5/10/chartex" xmlns:cx5="http://schemas.microsoft.com/office/drawing/2016/5/11/chartex" xmlns:cx6="http://schemas.microsoft.com/office/drawing/2016/5/12/chartex" xmlns:cx7="http://schemas.microsoft.com/office/drawing/2016/5/13/chartex" xmlns:cx8="http://schemas.microsoft.com/office/drawing/2016/5/14/chartex" xmlns:mc="http://schemas.openxmlformats.org/markup-compatibility/2006" xmlns:aink="http://schemas.microsoft.com/office/drawing/2016/ink" xmlns:am3d="http://schemas.microsoft.com/office/drawing/2017/model3d" xmlns:o="urn:schemas-microsoft-com:office:office" xmlns:r="http://schemas.openxmlformats.org/officeDocument/2006/relationships" xmlns:m="http://schemas.openxmlformats.org/officeDocument/2006/math" xmlns:v="urn:schemas-microsoft-com:vml" xmlns:wp14="http://schemas.microsoft.com/office/word/2010/wordprocessingDrawing" xmlns:wp="http://schemas.openxmlformats.org/drawingml/2006/wordprocessingDrawing" xmlns:w10="urn:schemas-microsoft-com:office:word" xmlns:w="http://schemas.openxmlformats.org/wordprocessingml/2006/main" xmlns:w14="http://schemas.microsoft.com/office/word/2010/wordml" xmlns:w15="http://schemas.microsoft.com/office/word/2012/wordml" xmlns:w16cid="http://schemas.microsoft.com/office/word/2016/wordml/cid" xmlns:w16se="http://schemas.microsoft.com/office/word/2015/wordml/symex" xmlns:wpg="http://schemas.microsoft.com/office/word/2010/wordprocessingGroup" xmlns:wpi="http://schemas.microsoft.com/office/word/2010/wordprocessingInk" xmlns:wne="http://schemas.microsoft.com/office/word/2006/wordml" xmlns:wps="http://schemas.microsoft.com/office/word/2010/wordprocessingShape" mc:Ignorable="w14 w15 w16se w16cid wp14">
   <w:abstractNum w:abstractNumId="0" w15:restartNumberingAfterBreak="0">
     <w:nsid w:val="042D6483"/>
     <w:multiLevelType w:val="hybridMultilevel"/>
@@ -3982,7 +4082,7 @@
 </file>
 
 <file path=word/styles.xml><?xml version="1.0" encoding="utf-8"?>
-<w:styles xmlns:mc="http://schemas.openxmlformats.org/markup-compatibility/2006" xmlns:r="http://schemas.openxmlformats.org/officeDocument/2006/relationships" xmlns:w="http://schemas.openxmlformats.org/wordprocessingml/2006/main" xmlns:w14="http://schemas.microsoft.com/office/word/2010/wordml" xmlns:w15="http://schemas.microsoft.com/office/word/2012/wordml" xmlns:w16se="http://schemas.microsoft.com/office/word/2015/wordml/symex" mc:Ignorable="w14 w15 w16se">
+<w:styles xmlns:mc="http://schemas.openxmlformats.org/markup-compatibility/2006" xmlns:r="http://schemas.openxmlformats.org/officeDocument/2006/relationships" xmlns:w="http://schemas.openxmlformats.org/wordprocessingml/2006/main" xmlns:w14="http://schemas.microsoft.com/office/word/2010/wordml" xmlns:w15="http://schemas.microsoft.com/office/word/2012/wordml" xmlns:w16cid="http://schemas.microsoft.com/office/word/2016/wordml/cid" xmlns:w16se="http://schemas.microsoft.com/office/word/2015/wordml/symex" mc:Ignorable="w14 w15 w16se w16cid">
   <w:docDefaults>
     <w:rPrDefault>
       <w:rPr>
@@ -3994,7 +4094,7 @@
     </w:rPrDefault>
     <w:pPrDefault/>
   </w:docDefaults>
-  <w:latentStyles w:defLockedState="0" w:defUIPriority="99" w:defSemiHidden="0" w:defUnhideWhenUsed="0" w:defQFormat="0" w:count="371">
+  <w:latentStyles w:defLockedState="0" w:defUIPriority="99" w:defSemiHidden="0" w:defUnhideWhenUsed="0" w:defQFormat="0" w:count="377">
     <w:lsdException w:name="Normal" w:uiPriority="0" w:qFormat="1"/>
     <w:lsdException w:name="heading 1" w:uiPriority="9" w:qFormat="1"/>
     <w:lsdException w:name="heading 2" w:semiHidden="1" w:uiPriority="9" w:unhideWhenUsed="1" w:qFormat="1"/>
@@ -4142,11 +4242,8 @@
     <w:lsdException w:name="Table 3D effects 3" w:semiHidden="1" w:unhideWhenUsed="1"/>
     <w:lsdException w:name="Table Contemporary" w:semiHidden="1" w:unhideWhenUsed="1"/>
     <w:lsdException w:name="Table Elegant" w:semiHidden="1" w:unhideWhenUsed="1"/>
-    <w:lsdException w:name="Table Professional" w:semiHidden="1" w:unhideWhenUsed="1"/>
     <w:lsdException w:name="Table Subtle 1" w:semiHidden="1" w:unhideWhenUsed="1"/>
     <w:lsdException w:name="Table Subtle 2" w:semiHidden="1" w:unhideWhenUsed="1"/>
-    <w:lsdException w:name="Table Web 1" w:semiHidden="1" w:unhideWhenUsed="1"/>
-    <w:lsdException w:name="Table Web 2" w:semiHidden="1" w:unhideWhenUsed="1"/>
     <w:lsdException w:name="Table Web 3" w:semiHidden="1" w:unhideWhenUsed="1"/>
     <w:lsdException w:name="Balloon Text" w:semiHidden="1" w:unhideWhenUsed="1"/>
     <w:lsdException w:name="Table Grid" w:uiPriority="39"/>
@@ -4366,6 +4463,12 @@
     <w:lsdException w:name="List Table 5 Dark Accent 6" w:uiPriority="50"/>
     <w:lsdException w:name="List Table 6 Colorful Accent 6" w:uiPriority="51"/>
     <w:lsdException w:name="List Table 7 Colorful Accent 6" w:uiPriority="52"/>
+    <w:lsdException w:name="Mention" w:semiHidden="1" w:unhideWhenUsed="1"/>
+    <w:lsdException w:name="Smart Hyperlink" w:semiHidden="1" w:unhideWhenUsed="1"/>
+    <w:lsdException w:name="Hashtag" w:semiHidden="1" w:unhideWhenUsed="1"/>
+    <w:lsdException w:name="Unresolved Mention" w:semiHidden="1" w:unhideWhenUsed="1"/>
+    <w:lsdException w:name="Smart Link" w:semiHidden="1" w:unhideWhenUsed="1"/>
+    <w:lsdException w:name="Smart Link Error" w:semiHidden="1" w:unhideWhenUsed="1"/>
   </w:latentStyles>
   <w:style w:type="paragraph" w:default="1" w:styleId="Normal">
     <w:name w:val="Normal"/>
@@ -4451,8 +4554,8 @@
       <w:u w:val="single"/>
     </w:rPr>
   </w:style>
-  <w:style w:type="character" w:customStyle="1" w:styleId="UnresolvedMention">
-    <w:name w:val="Unresolved Mention"/>
+  <w:style w:type="character" w:customStyle="1" w:styleId="UnresolvedMention1">
+    <w:name w:val="Unresolved Mention1"/>
     <w:basedOn w:val="DefaultParagraphFont"/>
     <w:uiPriority w:val="99"/>
     <w:rsid w:val="00AC281E"/>

</xml_diff>